<commit_message>
Update on 17 Jan 2025 at 18:35
</commit_message>
<xml_diff>
--- a/02_introduction_to_docx.docx
+++ b/02_introduction_to_docx.docx
@@ -1376,7 +1376,7 @@
         </w:rPr>
         <w:lastRenderedPageBreak/>
         <w:drawing>
-          <wp:inline distT="0" distB="0" distL="0" distR="0" wp14:anchorId="48292EAF" wp14:editId="0B048612">
+          <wp:inline distT="0" distB="0" distL="0" distR="0" wp14:anchorId="48292EAF" wp14:editId="57E3DD6A">
             <wp:extent cx="5932806" cy="1155700"/>
             <wp:effectExtent l="0" t="0" r="0" b="6350"/>
             <wp:docPr id="23" name="Picture 23"/>
@@ -11521,7 +11521,43 @@
           <w:sz w:val="20"/>
           <w:szCs w:val="20"/>
         </w:rPr>
-        <w:t>In the event of a conflict, the alt text in the Metadata Table takes precedence over the alt text added through 'View Alt Text…'.</w:t>
+        <w:t xml:space="preserve">In the event of a conflict, the alt text in the Metadata Table takes precedence over the alt text added through </w:t>
+      </w:r>
+      <w:r>
+        <w:rPr>
+          <w:rFonts w:ascii="Consolas" w:eastAsia="Times New Roman" w:hAnsi="Consolas" w:cs="Courier New"/>
+          <w:color w:val="1F2328"/>
+          <w:sz w:val="20"/>
+          <w:szCs w:val="20"/>
+        </w:rPr>
+        <w:t>“</w:t>
+      </w:r>
+      <w:r>
+        <w:rPr>
+          <w:rFonts w:ascii="Consolas" w:eastAsia="Times New Roman" w:hAnsi="Consolas" w:cs="Courier New"/>
+          <w:color w:val="1F2328"/>
+          <w:sz w:val="20"/>
+          <w:szCs w:val="20"/>
+        </w:rPr>
+        <w:t>View Alt Text…</w:t>
+      </w:r>
+      <w:r>
+        <w:rPr>
+          <w:rFonts w:ascii="Consolas" w:eastAsia="Times New Roman" w:hAnsi="Consolas" w:cs="Courier New"/>
+          <w:color w:val="1F2328"/>
+          <w:sz w:val="20"/>
+          <w:szCs w:val="20"/>
+        </w:rPr>
+        <w:t>”</w:t>
+      </w:r>
+      <w:r>
+        <w:rPr>
+          <w:rFonts w:ascii="Consolas" w:eastAsia="Times New Roman" w:hAnsi="Consolas" w:cs="Courier New"/>
+          <w:color w:val="1F2328"/>
+          <w:sz w:val="20"/>
+          <w:szCs w:val="20"/>
+        </w:rPr>
+        <w:t>.</w:t>
       </w:r>
       <w:r>
         <w:rPr>
@@ -13781,6 +13817,16 @@
       </w:r>
     </w:p>
     <w:bookmarkEnd w:id="83"/>
+    <w:p>
+      <w:pPr>
+        <w:pStyle w:val="BodyText"/>
+      </w:pPr>
+    </w:p>
+    <w:p>
+      <w:pPr>
+        <w:pStyle w:val="BodyText"/>
+      </w:pPr>
+    </w:p>
     <w:p>
       <w:pPr>
         <w:pStyle w:val="BodyText"/>

</xml_diff>

<commit_message>
Update on 29 Jan 2025 at 17:15
</commit_message>
<xml_diff>
--- a/02_introduction_to_docx.docx
+++ b/02_introduction_to_docx.docx
@@ -448,7 +448,15 @@
                 <w:sz w:val="18"/>
                 <w:szCs w:val="18"/>
               </w:rPr>
-              <w:t>##Digital source</w:t>
+              <w:t>##Digital</w:t>
+            </w:r>
+            <w:r>
+              <w:rPr>
+                <w:rFonts w:eastAsia="Times New Roman" w:cs="Calibri"/>
+                <w:sz w:val="18"/>
+                <w:szCs w:val="18"/>
+              </w:rPr>
+              <w:t>-input</w:t>
             </w:r>
             <w:r>
               <w:rPr>
@@ -524,7 +532,15 @@
                 <w:szCs w:val="18"/>
               </w:rPr>
               <w:lastRenderedPageBreak/>
-              <w:t>##Paper source</w:t>
+              <w:t>##Paper</w:t>
+            </w:r>
+            <w:r>
+              <w:rPr>
+                <w:rFonts w:ascii="Calibri" w:eastAsia="Times New Roman" w:hAnsi="Calibri" w:cs="Calibri"/>
+                <w:sz w:val="18"/>
+                <w:szCs w:val="18"/>
+              </w:rPr>
+              <w:t>-input</w:t>
             </w:r>
             <w:r>
               <w:rPr>
@@ -1376,7 +1392,7 @@
         </w:rPr>
         <w:lastRenderedPageBreak/>
         <w:drawing>
-          <wp:inline distT="0" distB="0" distL="0" distR="0" wp14:anchorId="48292EAF" wp14:editId="57E3DD6A">
+          <wp:inline distT="0" distB="0" distL="0" distR="0" wp14:anchorId="48292EAF" wp14:editId="0EA367EF">
             <wp:extent cx="5932806" cy="1155700"/>
             <wp:effectExtent l="0" t="0" r="0" b="6350"/>
             <wp:docPr id="23" name="Picture 23"/>
@@ -2345,6 +2361,173 @@
           </w:p>
         </w:tc>
       </w:tr>
+      <w:tr>
+        <w:tc>
+          <w:tcPr>
+            <w:tcW w:w="2155" w:type="dxa"/>
+          </w:tcPr>
+          <w:p>
+            <w:pPr>
+              <w:pStyle w:val="Compact"/>
+              <w:rPr>
+                <w:sz w:val="18"/>
+                <w:szCs w:val="18"/>
+              </w:rPr>
+            </w:pPr>
+            <w:r>
+              <w:rPr>
+                <w:sz w:val="18"/>
+                <w:szCs w:val="18"/>
+              </w:rPr>
+              <w:t>##</w:t>
+            </w:r>
+            <w:r>
+              <w:rPr>
+                <w:sz w:val="18"/>
+                <w:szCs w:val="18"/>
+              </w:rPr>
+              <w:t>Color</w:t>
+            </w:r>
+          </w:p>
+        </w:tc>
+        <w:tc>
+          <w:tcPr>
+            <w:tcW w:w="7195" w:type="dxa"/>
+          </w:tcPr>
+          <w:p>
+            <w:pPr>
+              <w:pStyle w:val="Compact"/>
+              <w:rPr>
+                <w:sz w:val="18"/>
+                <w:szCs w:val="18"/>
+              </w:rPr>
+            </w:pPr>
+            <w:r>
+              <w:rPr>
+                <w:sz w:val="18"/>
+                <w:szCs w:val="18"/>
+              </w:rPr>
+              <w:t>True</w:t>
+            </w:r>
+          </w:p>
+        </w:tc>
+      </w:tr>
+      <w:tr>
+        <w:tc>
+          <w:tcPr>
+            <w:tcW w:w="2155" w:type="dxa"/>
+          </w:tcPr>
+          <w:p>
+            <w:pPr>
+              <w:pStyle w:val="Compact"/>
+              <w:rPr>
+                <w:sz w:val="18"/>
+                <w:szCs w:val="18"/>
+              </w:rPr>
+            </w:pPr>
+            <w:r>
+              <w:rPr>
+                <w:sz w:val="18"/>
+                <w:szCs w:val="18"/>
+              </w:rPr>
+              <w:t>##Comments</w:t>
+            </w:r>
+          </w:p>
+        </w:tc>
+        <w:tc>
+          <w:tcPr>
+            <w:tcW w:w="7195" w:type="dxa"/>
+          </w:tcPr>
+          <w:p>
+            <w:pPr>
+              <w:pStyle w:val="Compact"/>
+              <w:rPr>
+                <w:sz w:val="18"/>
+                <w:szCs w:val="18"/>
+              </w:rPr>
+            </w:pPr>
+            <w:r>
+              <w:rPr>
+                <w:sz w:val="18"/>
+                <w:szCs w:val="18"/>
+              </w:rPr>
+              <w:t>PK: seems good to me</w:t>
+            </w:r>
+          </w:p>
+        </w:tc>
+      </w:tr>
+      <w:tr>
+        <w:tc>
+          <w:tcPr>
+            <w:tcW w:w="2155" w:type="dxa"/>
+          </w:tcPr>
+          <w:p>
+            <w:pPr>
+              <w:pStyle w:val="Compact"/>
+              <w:rPr>
+                <w:sz w:val="18"/>
+                <w:szCs w:val="18"/>
+              </w:rPr>
+            </w:pPr>
+            <w:r>
+              <w:rPr>
+                <w:sz w:val="18"/>
+                <w:szCs w:val="18"/>
+              </w:rPr>
+              <w:t>##</w:t>
+            </w:r>
+            <w:r>
+              <w:rPr>
+                <w:sz w:val="18"/>
+                <w:szCs w:val="18"/>
+              </w:rPr>
+              <w:t>I</w:t>
+            </w:r>
+            <w:r>
+              <w:rPr>
+                <w:sz w:val="18"/>
+                <w:szCs w:val="18"/>
+              </w:rPr>
+              <w:t>s</w:t>
+            </w:r>
+            <w:r>
+              <w:rPr>
+                <w:sz w:val="18"/>
+                <w:szCs w:val="18"/>
+              </w:rPr>
+              <w:t>-</w:t>
+            </w:r>
+            <w:r>
+              <w:rPr>
+                <w:sz w:val="18"/>
+                <w:szCs w:val="18"/>
+              </w:rPr>
+              <w:t>ready</w:t>
+            </w:r>
+          </w:p>
+        </w:tc>
+        <w:tc>
+          <w:tcPr>
+            <w:tcW w:w="7195" w:type="dxa"/>
+          </w:tcPr>
+          <w:p>
+            <w:pPr>
+              <w:pStyle w:val="Compact"/>
+              <w:rPr>
+                <w:sz w:val="18"/>
+                <w:szCs w:val="18"/>
+              </w:rPr>
+            </w:pPr>
+            <w:r>
+              <w:rPr>
+                <w:sz w:val="18"/>
+                <w:szCs w:val="18"/>
+              </w:rPr>
+              <w:t>Ok</w:t>
+            </w:r>
+          </w:p>
+        </w:tc>
+      </w:tr>
     </w:tbl>
     <w:p>
       <w:pPr>
@@ -3193,6 +3376,187 @@
           <w:szCs w:val="20"/>
           <w:bdr w:val="none" w:sz="0" w:space="0" w:color="auto" w:frame="1"/>
         </w:rPr>
+        <w:t>| ##</w:t>
+      </w:r>
+      <w:r>
+        <w:rPr>
+          <w:rFonts w:ascii="Consolas" w:eastAsia="Times New Roman" w:hAnsi="Consolas" w:cs="Courier New"/>
+          <w:color w:val="1F2328"/>
+          <w:sz w:val="20"/>
+          <w:szCs w:val="20"/>
+          <w:bdr w:val="none" w:sz="0" w:space="0" w:color="auto" w:frame="1"/>
+        </w:rPr>
+        <w:t>Color</w:t>
+      </w:r>
+      <w:r>
+        <w:rPr>
+          <w:rFonts w:ascii="Consolas" w:eastAsia="Times New Roman" w:hAnsi="Consolas" w:cs="Courier New"/>
+          <w:color w:val="1F2328"/>
+          <w:sz w:val="20"/>
+          <w:szCs w:val="20"/>
+          <w:bdr w:val="none" w:sz="0" w:space="0" w:color="auto" w:frame="1"/>
+        </w:rPr>
+        <w:t xml:space="preserve"> | </w:t>
+      </w:r>
+      <w:r>
+        <w:rPr>
+          <w:rFonts w:ascii="Consolas" w:eastAsia="Times New Roman" w:hAnsi="Consolas" w:cs="Courier New"/>
+          <w:color w:val="1F2328"/>
+          <w:sz w:val="20"/>
+          <w:szCs w:val="20"/>
+          <w:bdr w:val="none" w:sz="0" w:space="0" w:color="auto" w:frame="1"/>
+        </w:rPr>
+        <w:t>No</w:t>
+      </w:r>
+      <w:r>
+        <w:rPr>
+          <w:rFonts w:ascii="Consolas" w:eastAsia="Times New Roman" w:hAnsi="Consolas" w:cs="Courier New"/>
+          <w:color w:val="1F2328"/>
+          <w:sz w:val="20"/>
+          <w:szCs w:val="20"/>
+          <w:bdr w:val="none" w:sz="0" w:space="0" w:color="auto" w:frame="1"/>
+        </w:rPr>
+        <w:t xml:space="preserve"> | </w:t>
+      </w:r>
+      <w:r>
+        <w:rPr>
+          <w:rFonts w:ascii="Consolas" w:eastAsia="Times New Roman" w:hAnsi="Consolas" w:cs="Courier New"/>
+          <w:color w:val="1F2328"/>
+          <w:sz w:val="20"/>
+          <w:szCs w:val="20"/>
+          <w:bdr w:val="none" w:sz="0" w:space="0" w:color="auto" w:frame="1"/>
+        </w:rPr>
+        <w:t xml:space="preserve">Indicate </w:t>
+      </w:r>
+      <w:r>
+        <w:rPr>
+          <w:rFonts w:ascii="Consolas" w:eastAsia="Times New Roman" w:hAnsi="Consolas" w:cs="Courier New"/>
+          <w:color w:val="1F2328"/>
+          <w:sz w:val="20"/>
+          <w:szCs w:val="20"/>
+          <w:bdr w:val="none" w:sz="0" w:space="0" w:color="auto" w:frame="1"/>
+        </w:rPr>
+        <w:t>whether</w:t>
+      </w:r>
+      <w:r>
+        <w:rPr>
+          <w:rFonts w:ascii="Consolas" w:eastAsia="Times New Roman" w:hAnsi="Consolas" w:cs="Courier New"/>
+          <w:color w:val="1F2328"/>
+          <w:sz w:val="20"/>
+          <w:szCs w:val="20"/>
+          <w:bdr w:val="none" w:sz="0" w:space="0" w:color="auto" w:frame="1"/>
+        </w:rPr>
+        <w:t xml:space="preserve"> </w:t>
+      </w:r>
+      <w:r>
+        <w:rPr>
+          <w:rFonts w:ascii="Consolas" w:eastAsia="Times New Roman" w:hAnsi="Consolas" w:cs="Courier New"/>
+          <w:color w:val="1F2328"/>
+          <w:sz w:val="20"/>
+          <w:szCs w:val="20"/>
+          <w:bdr w:val="none" w:sz="0" w:space="0" w:color="auto" w:frame="1"/>
+        </w:rPr>
+        <w:t>an</w:t>
+      </w:r>
+      <w:r>
+        <w:rPr>
+          <w:rFonts w:ascii="Consolas" w:eastAsia="Times New Roman" w:hAnsi="Consolas" w:cs="Courier New"/>
+          <w:color w:val="1F2328"/>
+          <w:sz w:val="20"/>
+          <w:szCs w:val="20"/>
+          <w:bdr w:val="none" w:sz="0" w:space="0" w:color="auto" w:frame="1"/>
+        </w:rPr>
+        <w:t xml:space="preserve"> asset </w:t>
+      </w:r>
+      <w:r>
+        <w:rPr>
+          <w:rFonts w:ascii="Consolas" w:eastAsia="Times New Roman" w:hAnsi="Consolas" w:cs="Courier New"/>
+          <w:color w:val="1F2328"/>
+          <w:sz w:val="20"/>
+          <w:szCs w:val="20"/>
+          <w:bdr w:val="none" w:sz="0" w:space="0" w:color="auto" w:frame="1"/>
+        </w:rPr>
+        <w:t xml:space="preserve">is </w:t>
+      </w:r>
+      <w:r>
+        <w:rPr>
+          <w:rFonts w:ascii="Consolas" w:eastAsia="Times New Roman" w:hAnsi="Consolas" w:cs="Courier New"/>
+          <w:color w:val="1F2328"/>
+          <w:sz w:val="20"/>
+          <w:szCs w:val="20"/>
+          <w:bdr w:val="none" w:sz="0" w:space="0" w:color="auto" w:frame="1"/>
+        </w:rPr>
+        <w:t>meant to be printed in color.</w:t>
+      </w:r>
+      <w:r>
+        <w:rPr>
+          <w:rFonts w:ascii="Consolas" w:eastAsia="Times New Roman" w:hAnsi="Consolas" w:cs="Courier New"/>
+          <w:color w:val="1F2328"/>
+          <w:sz w:val="20"/>
+          <w:szCs w:val="20"/>
+          <w:bdr w:val="none" w:sz="0" w:space="0" w:color="auto" w:frame="1"/>
+        </w:rPr>
+        <w:t xml:space="preserve"> If </w:t>
+      </w:r>
+      <w:r>
+        <w:rPr>
+          <w:rFonts w:ascii="Consolas" w:eastAsia="Times New Roman" w:hAnsi="Consolas" w:cs="Courier New"/>
+          <w:color w:val="1F2328"/>
+          <w:sz w:val="20"/>
+          <w:szCs w:val="20"/>
+          <w:bdr w:val="none" w:sz="0" w:space="0" w:color="auto" w:frame="1"/>
+        </w:rPr>
+        <w:t>a figure should be printed in black-and-white, leave it empty or write “no”</w:t>
+      </w:r>
+      <w:r>
+        <w:rPr>
+          <w:rFonts w:ascii="Consolas" w:eastAsia="Times New Roman" w:hAnsi="Consolas" w:cs="Courier New"/>
+          <w:color w:val="1F2328"/>
+          <w:sz w:val="20"/>
+          <w:szCs w:val="20"/>
+          <w:bdr w:val="none" w:sz="0" w:space="0" w:color="auto" w:frame="1"/>
+        </w:rPr>
+        <w:t xml:space="preserve"> |</w:t>
+      </w:r>
+    </w:p>
+    <w:p>
+      <w:pPr>
+        <w:shd w:val="clear" w:color="auto" w:fill="F6F8FA"/>
+        <w:tabs>
+          <w:tab w:val="left" w:pos="916"/>
+          <w:tab w:val="left" w:pos="1832"/>
+          <w:tab w:val="left" w:pos="2748"/>
+          <w:tab w:val="left" w:pos="3664"/>
+          <w:tab w:val="left" w:pos="4580"/>
+          <w:tab w:val="left" w:pos="5496"/>
+          <w:tab w:val="left" w:pos="6412"/>
+          <w:tab w:val="left" w:pos="7328"/>
+          <w:tab w:val="left" w:pos="8244"/>
+          <w:tab w:val="left" w:pos="9160"/>
+          <w:tab w:val="left" w:pos="10076"/>
+          <w:tab w:val="left" w:pos="10992"/>
+          <w:tab w:val="left" w:pos="11908"/>
+          <w:tab w:val="left" w:pos="12824"/>
+          <w:tab w:val="left" w:pos="13740"/>
+          <w:tab w:val="left" w:pos="14656"/>
+        </w:tabs>
+        <w:spacing w:after="0"/>
+        <w:rPr>
+          <w:rFonts w:ascii="Consolas" w:eastAsia="Times New Roman" w:hAnsi="Consolas" w:cs="Courier New"/>
+          <w:color w:val="1F2328"/>
+          <w:sz w:val="20"/>
+          <w:szCs w:val="20"/>
+          <w:bdr w:val="none" w:sz="0" w:space="0" w:color="auto" w:frame="1"/>
+        </w:rPr>
+      </w:pPr>
+      <w:r>
+        <w:rPr>
+          <w:rFonts w:ascii="Consolas" w:eastAsia="Times New Roman" w:hAnsi="Consolas" w:cs="Courier New"/>
+          <w:color w:val="1F2328"/>
+          <w:sz w:val="20"/>
+          <w:szCs w:val="20"/>
+          <w:bdr w:val="none" w:sz="0" w:space="0" w:color="auto" w:frame="1"/>
+        </w:rPr>
         <w:t>| ##License | No | Name of a license under which an object was published. Preferably [SPDX ID](https://spdx.org/licenses/) like “BSD-4-Clause”. A full name, e.g. “Creative Commons Attribution 4.0 International”, is also acceptable, although not recommended. |</w:t>
       </w:r>
       <w:r>
@@ -3635,6 +3999,218 @@
           <w:szCs w:val="20"/>
           <w:bdr w:val="none" w:sz="0" w:space="0" w:color="auto" w:frame="1"/>
         </w:rPr>
+        <w:lastRenderedPageBreak/>
+        <w:t>| ##</w:t>
+      </w:r>
+      <w:r>
+        <w:rPr>
+          <w:rFonts w:ascii="Consolas" w:eastAsia="Times New Roman" w:hAnsi="Consolas" w:cs="Courier New"/>
+          <w:color w:val="1F2328"/>
+          <w:sz w:val="20"/>
+          <w:szCs w:val="20"/>
+          <w:bdr w:val="none" w:sz="0" w:space="0" w:color="auto" w:frame="1"/>
+        </w:rPr>
+        <w:t>Comment</w:t>
+      </w:r>
+      <w:r>
+        <w:rPr>
+          <w:rFonts w:ascii="Consolas" w:eastAsia="Times New Roman" w:hAnsi="Consolas" w:cs="Courier New"/>
+          <w:color w:val="1F2328"/>
+          <w:sz w:val="20"/>
+          <w:szCs w:val="20"/>
+          <w:bdr w:val="none" w:sz="0" w:space="0" w:color="auto" w:frame="1"/>
+        </w:rPr>
+        <w:t xml:space="preserve"> | No | </w:t>
+      </w:r>
+      <w:r>
+        <w:rPr>
+          <w:rFonts w:ascii="Consolas" w:eastAsia="Times New Roman" w:hAnsi="Consolas" w:cs="Courier New"/>
+          <w:color w:val="1F2328"/>
+          <w:sz w:val="20"/>
+          <w:szCs w:val="20"/>
+          <w:bdr w:val="none" w:sz="0" w:space="0" w:color="auto" w:frame="1"/>
+        </w:rPr>
+        <w:t xml:space="preserve">In case </w:t>
+      </w:r>
+      <w:r>
+        <w:rPr>
+          <w:rFonts w:ascii="Consolas" w:eastAsia="Times New Roman" w:hAnsi="Consolas" w:cs="Courier New"/>
+          <w:color w:val="1F2328"/>
+          <w:sz w:val="20"/>
+          <w:szCs w:val="20"/>
+          <w:bdr w:val="none" w:sz="0" w:space="0" w:color="auto" w:frame="1"/>
+        </w:rPr>
+        <w:t xml:space="preserve">MS Word comments are not enough, you can comment an asset using this field so that this comment is visible in </w:t>
+      </w:r>
+      <w:r>
+        <w:rPr>
+          <w:rFonts w:ascii="Consolas" w:eastAsia="Times New Roman" w:hAnsi="Consolas" w:cs="Courier New"/>
+          <w:color w:val="1F2328"/>
+          <w:sz w:val="20"/>
+          <w:szCs w:val="20"/>
+          <w:bdr w:val="none" w:sz="0" w:space="0" w:color="auto" w:frame="1"/>
+        </w:rPr>
+        <w:t>editor’s internal tools</w:t>
+      </w:r>
+      <w:r>
+        <w:rPr>
+          <w:rFonts w:ascii="Consolas" w:eastAsia="Times New Roman" w:hAnsi="Consolas" w:cs="Courier New"/>
+          <w:color w:val="1F2328"/>
+          <w:sz w:val="20"/>
+          <w:szCs w:val="20"/>
+          <w:bdr w:val="none" w:sz="0" w:space="0" w:color="auto" w:frame="1"/>
+        </w:rPr>
+        <w:t>.</w:t>
+      </w:r>
+      <w:r>
+        <w:rPr>
+          <w:rFonts w:ascii="Consolas" w:eastAsia="Times New Roman" w:hAnsi="Consolas" w:cs="Courier New"/>
+          <w:color w:val="1F2328"/>
+          <w:sz w:val="20"/>
+          <w:szCs w:val="20"/>
+          <w:bdr w:val="none" w:sz="0" w:space="0" w:color="auto" w:frame="1"/>
+        </w:rPr>
+        <w:t xml:space="preserve"> |</w:t>
+      </w:r>
+    </w:p>
+    <w:p>
+      <w:pPr>
+        <w:shd w:val="clear" w:color="auto" w:fill="F6F8FA"/>
+        <w:tabs>
+          <w:tab w:val="left" w:pos="916"/>
+          <w:tab w:val="left" w:pos="1832"/>
+          <w:tab w:val="left" w:pos="2748"/>
+          <w:tab w:val="left" w:pos="3664"/>
+          <w:tab w:val="left" w:pos="4580"/>
+          <w:tab w:val="left" w:pos="5496"/>
+          <w:tab w:val="left" w:pos="6412"/>
+          <w:tab w:val="left" w:pos="7328"/>
+          <w:tab w:val="left" w:pos="8244"/>
+          <w:tab w:val="left" w:pos="9160"/>
+          <w:tab w:val="left" w:pos="10076"/>
+          <w:tab w:val="left" w:pos="10992"/>
+          <w:tab w:val="left" w:pos="11908"/>
+          <w:tab w:val="left" w:pos="12824"/>
+          <w:tab w:val="left" w:pos="13740"/>
+          <w:tab w:val="left" w:pos="14656"/>
+        </w:tabs>
+        <w:spacing w:after="0"/>
+        <w:rPr>
+          <w:rFonts w:ascii="Consolas" w:eastAsia="Times New Roman" w:hAnsi="Consolas" w:cs="Courier New"/>
+          <w:color w:val="1F2328"/>
+          <w:sz w:val="20"/>
+          <w:szCs w:val="20"/>
+          <w:bdr w:val="none" w:sz="0" w:space="0" w:color="auto" w:frame="1"/>
+        </w:rPr>
+      </w:pPr>
+      <w:r>
+        <w:rPr>
+          <w:rFonts w:ascii="Consolas" w:eastAsia="Times New Roman" w:hAnsi="Consolas" w:cs="Courier New"/>
+          <w:color w:val="1F2328"/>
+          <w:sz w:val="20"/>
+          <w:szCs w:val="20"/>
+          <w:bdr w:val="none" w:sz="0" w:space="0" w:color="auto" w:frame="1"/>
+        </w:rPr>
+        <w:t>| ##</w:t>
+      </w:r>
+      <w:r>
+        <w:rPr>
+          <w:rFonts w:ascii="Consolas" w:eastAsia="Times New Roman" w:hAnsi="Consolas" w:cs="Courier New"/>
+          <w:color w:val="1F2328"/>
+          <w:sz w:val="20"/>
+          <w:szCs w:val="20"/>
+          <w:bdr w:val="none" w:sz="0" w:space="0" w:color="auto" w:frame="1"/>
+        </w:rPr>
+        <w:t>Is-ready</w:t>
+      </w:r>
+      <w:r>
+        <w:rPr>
+          <w:rFonts w:ascii="Consolas" w:eastAsia="Times New Roman" w:hAnsi="Consolas" w:cs="Courier New"/>
+          <w:color w:val="1F2328"/>
+          <w:sz w:val="20"/>
+          <w:szCs w:val="20"/>
+          <w:bdr w:val="none" w:sz="0" w:space="0" w:color="auto" w:frame="1"/>
+        </w:rPr>
+        <w:t xml:space="preserve"> | No | </w:t>
+      </w:r>
+      <w:r>
+        <w:rPr>
+          <w:rFonts w:ascii="Consolas" w:eastAsia="Times New Roman" w:hAnsi="Consolas" w:cs="Courier New"/>
+          <w:color w:val="1F2328"/>
+          <w:sz w:val="20"/>
+          <w:szCs w:val="20"/>
+          <w:bdr w:val="none" w:sz="0" w:space="0" w:color="auto" w:frame="1"/>
+        </w:rPr>
+        <w:t xml:space="preserve">Mark </w:t>
+      </w:r>
+      <w:r>
+        <w:rPr>
+          <w:rFonts w:ascii="Consolas" w:eastAsia="Times New Roman" w:hAnsi="Consolas" w:cs="Courier New"/>
+          <w:color w:val="1F2328"/>
+          <w:sz w:val="20"/>
+          <w:szCs w:val="20"/>
+          <w:bdr w:val="none" w:sz="0" w:space="0" w:color="auto" w:frame="1"/>
+        </w:rPr>
+        <w:t>this asset as viewed in editor</w:t>
+      </w:r>
+      <w:r>
+        <w:rPr>
+          <w:rFonts w:ascii="Consolas" w:eastAsia="Times New Roman" w:hAnsi="Consolas" w:cs="Courier New"/>
+          <w:color w:val="1F2328"/>
+          <w:sz w:val="20"/>
+          <w:szCs w:val="20"/>
+          <w:bdr w:val="none" w:sz="0" w:space="0" w:color="auto" w:frame="1"/>
+        </w:rPr>
+        <w:t>’</w:t>
+      </w:r>
+      <w:r>
+        <w:rPr>
+          <w:rFonts w:ascii="Consolas" w:eastAsia="Times New Roman" w:hAnsi="Consolas" w:cs="Courier New"/>
+          <w:color w:val="1F2328"/>
+          <w:sz w:val="20"/>
+          <w:szCs w:val="20"/>
+          <w:bdr w:val="none" w:sz="0" w:space="0" w:color="auto" w:frame="1"/>
+        </w:rPr>
+        <w:t>s internal tools.</w:t>
+      </w:r>
+      <w:r>
+        <w:rPr>
+          <w:rFonts w:ascii="Consolas" w:eastAsia="Times New Roman" w:hAnsi="Consolas" w:cs="Courier New"/>
+          <w:color w:val="1F2328"/>
+          <w:sz w:val="20"/>
+          <w:szCs w:val="20"/>
+          <w:bdr w:val="none" w:sz="0" w:space="0" w:color="auto" w:frame="1"/>
+        </w:rPr>
+        <w:t xml:space="preserve"> This field is reserved for editors.</w:t>
+      </w:r>
+      <w:r>
+        <w:rPr>
+          <w:rFonts w:ascii="Consolas" w:eastAsia="Times New Roman" w:hAnsi="Consolas" w:cs="Courier New"/>
+          <w:color w:val="1F2328"/>
+          <w:sz w:val="20"/>
+          <w:szCs w:val="20"/>
+          <w:bdr w:val="none" w:sz="0" w:space="0" w:color="auto" w:frame="1"/>
+        </w:rPr>
+        <w:t xml:space="preserve"> |</w:t>
+      </w:r>
+      <w:r>
+        <w:rPr>
+          <w:rFonts w:ascii="Consolas" w:eastAsia="Times New Roman" w:hAnsi="Consolas" w:cs="Courier New"/>
+          <w:color w:val="1F2328"/>
+          <w:sz w:val="20"/>
+          <w:szCs w:val="20"/>
+          <w:bdr w:val="none" w:sz="0" w:space="0" w:color="auto" w:frame="1"/>
+        </w:rPr>
+        <w:br/>
+      </w:r>
+      <w:r>
+        <w:rPr>
+          <w:rFonts w:ascii="Consolas" w:eastAsia="Times New Roman" w:hAnsi="Consolas" w:cs="Courier New"/>
+          <w:color w:val="1F2328"/>
+          <w:sz w:val="20"/>
+          <w:szCs w:val="20"/>
+          <w:bdr w:val="none" w:sz="0" w:space="0" w:color="auto" w:frame="1"/>
+        </w:rPr>
         <w:t>:::</w:t>
       </w:r>
     </w:p>
@@ -4244,6 +4820,7 @@
         <w:jc w:val="both"/>
       </w:pPr>
       <w:r>
+        <w:lastRenderedPageBreak/>
         <w:t>In the “##Source” field p</w:t>
       </w:r>
       <w:r>
@@ -4253,11 +4830,7 @@
         <w:t>,</w:t>
       </w:r>
       <w:r>
-        <w:t xml:space="preserve"> which contains all relevant copyright information such as the source (museum/archival record/film/website etc.) and/or copyright holder (originator/artist/photographer/institution etc.). Please refer to the terms of usage </w:t>
-      </w:r>
-      <w:r>
-        <w:lastRenderedPageBreak/>
-        <w:t>specified by the institution, from which you</w:t>
+        <w:t xml:space="preserve"> which contains all relevant copyright information such as the source (museum/archival record/film/website etc.) and/or copyright holder (originator/artist/photographer/institution etc.). Please refer to the terms of usage specified by the institution, from which you</w:t>
       </w:r>
       <w:r>
         <w:t xml:space="preserve"> ha</w:t>
@@ -4703,6 +5276,52 @@
                 <w:szCs w:val="18"/>
               </w:rPr>
               <w:t>Paweł Kamiński</w:t>
+            </w:r>
+          </w:p>
+        </w:tc>
+      </w:tr>
+      <w:tr>
+        <w:tc>
+          <w:tcPr>
+            <w:tcW w:w="2341" w:type="dxa"/>
+          </w:tcPr>
+          <w:p>
+            <w:pPr>
+              <w:pStyle w:val="Compact"/>
+              <w:rPr>
+                <w:sz w:val="18"/>
+                <w:szCs w:val="18"/>
+              </w:rPr>
+            </w:pPr>
+            <w:r>
+              <w:rPr>
+                <w:sz w:val="18"/>
+                <w:szCs w:val="18"/>
+              </w:rPr>
+              <w:t>##Color</w:t>
+            </w:r>
+          </w:p>
+        </w:tc>
+        <w:tc>
+          <w:tcPr>
+            <w:tcW w:w="7009" w:type="dxa"/>
+          </w:tcPr>
+          <w:p>
+            <w:pPr>
+              <w:pStyle w:val="Compact"/>
+              <w:rPr>
+                <w:rFonts w:eastAsia="Times New Roman" w:cstheme="majorHAnsi"/>
+                <w:sz w:val="18"/>
+                <w:szCs w:val="18"/>
+              </w:rPr>
+            </w:pPr>
+            <w:r>
+              <w:rPr>
+                <w:rFonts w:eastAsia="Times New Roman" w:cstheme="majorHAnsi"/>
+                <w:sz w:val="18"/>
+                <w:szCs w:val="18"/>
+              </w:rPr>
+              <w:t>Yes</w:t>
             </w:r>
           </w:p>
         </w:tc>
@@ -5077,6 +5696,52 @@
                 <w:szCs w:val="18"/>
               </w:rPr>
               <w:t>Paweł Kamiński</w:t>
+            </w:r>
+          </w:p>
+        </w:tc>
+      </w:tr>
+      <w:tr>
+        <w:tc>
+          <w:tcPr>
+            <w:tcW w:w="2341" w:type="dxa"/>
+          </w:tcPr>
+          <w:p>
+            <w:pPr>
+              <w:pStyle w:val="Compact"/>
+              <w:rPr>
+                <w:sz w:val="18"/>
+                <w:szCs w:val="18"/>
+              </w:rPr>
+            </w:pPr>
+            <w:r>
+              <w:rPr>
+                <w:sz w:val="18"/>
+                <w:szCs w:val="18"/>
+              </w:rPr>
+              <w:t>##Color</w:t>
+            </w:r>
+          </w:p>
+        </w:tc>
+        <w:tc>
+          <w:tcPr>
+            <w:tcW w:w="7009" w:type="dxa"/>
+          </w:tcPr>
+          <w:p>
+            <w:pPr>
+              <w:pStyle w:val="Compact"/>
+              <w:rPr>
+                <w:rFonts w:eastAsia="Times New Roman" w:cstheme="majorHAnsi"/>
+                <w:sz w:val="18"/>
+                <w:szCs w:val="18"/>
+              </w:rPr>
+            </w:pPr>
+            <w:r>
+              <w:rPr>
+                <w:rFonts w:eastAsia="Times New Roman" w:cstheme="majorHAnsi"/>
+                <w:sz w:val="18"/>
+                <w:szCs w:val="18"/>
+              </w:rPr>
+              <w:t>True</w:t>
             </w:r>
           </w:p>
         </w:tc>
@@ -11387,6 +12052,52 @@
                 <w:szCs w:val="18"/>
               </w:rPr>
               <w:t>Paweł Kamiński</w:t>
+            </w:r>
+          </w:p>
+        </w:tc>
+      </w:tr>
+      <w:tr>
+        <w:tc>
+          <w:tcPr>
+            <w:tcW w:w="2341" w:type="dxa"/>
+          </w:tcPr>
+          <w:p>
+            <w:pPr>
+              <w:pStyle w:val="Compact"/>
+              <w:rPr>
+                <w:sz w:val="18"/>
+                <w:szCs w:val="18"/>
+              </w:rPr>
+            </w:pPr>
+            <w:r>
+              <w:rPr>
+                <w:sz w:val="18"/>
+                <w:szCs w:val="18"/>
+              </w:rPr>
+              <w:t>##Color</w:t>
+            </w:r>
+          </w:p>
+        </w:tc>
+        <w:tc>
+          <w:tcPr>
+            <w:tcW w:w="7009" w:type="dxa"/>
+          </w:tcPr>
+          <w:p>
+            <w:pPr>
+              <w:pStyle w:val="Compact"/>
+              <w:rPr>
+                <w:rFonts w:eastAsia="Times New Roman" w:cstheme="majorHAnsi"/>
+                <w:sz w:val="18"/>
+                <w:szCs w:val="18"/>
+              </w:rPr>
+            </w:pPr>
+            <w:r>
+              <w:rPr>
+                <w:rFonts w:eastAsia="Times New Roman" w:cstheme="majorHAnsi"/>
+                <w:sz w:val="18"/>
+                <w:szCs w:val="18"/>
+              </w:rPr>
+              <w:t>no</w:t>
             </w:r>
           </w:p>
         </w:tc>

</xml_diff>

<commit_message>
Update on 03 Feb 2025 at 13:27
</commit_message>
<xml_diff>
--- a/02_introduction_to_docx.docx
+++ b/02_introduction_to_docx.docx
@@ -1392,7 +1392,7 @@
         </w:rPr>
         <w:lastRenderedPageBreak/>
         <w:drawing>
-          <wp:inline distT="0" distB="0" distL="0" distR="0" wp14:anchorId="48292EAF" wp14:editId="1DF59C86">
+          <wp:inline distT="0" distB="0" distL="0" distR="0" wp14:anchorId="48292EAF" wp14:editId="638B525F">
             <wp:extent cx="5932806" cy="1155700"/>
             <wp:effectExtent l="0" t="0" r="0" b="6350"/>
             <wp:docPr id="23" name="Picture 23"/>
@@ -14103,6 +14103,98 @@
           </w:p>
         </w:tc>
       </w:tr>
+      <w:tr>
+        <w:tc>
+          <w:tcPr>
+            <w:tcW w:w="2341" w:type="dxa"/>
+          </w:tcPr>
+          <w:p>
+            <w:pPr>
+              <w:pStyle w:val="Compact"/>
+              <w:rPr>
+                <w:sz w:val="18"/>
+                <w:szCs w:val="18"/>
+              </w:rPr>
+            </w:pPr>
+            <w:r>
+              <w:rPr>
+                <w:sz w:val="18"/>
+                <w:szCs w:val="18"/>
+              </w:rPr>
+              <w:t>##Is-ready</w:t>
+            </w:r>
+          </w:p>
+        </w:tc>
+        <w:tc>
+          <w:tcPr>
+            <w:tcW w:w="7009" w:type="dxa"/>
+          </w:tcPr>
+          <w:p>
+            <w:pPr>
+              <w:pStyle w:val="Compact"/>
+              <w:rPr>
+                <w:rFonts w:cstheme="majorHAnsi"/>
+                <w:sz w:val="18"/>
+                <w:szCs w:val="18"/>
+              </w:rPr>
+            </w:pPr>
+            <w:r>
+              <w:rPr>
+                <w:rFonts w:cstheme="majorHAnsi"/>
+                <w:sz w:val="18"/>
+                <w:szCs w:val="18"/>
+              </w:rPr>
+              <w:t>True</w:t>
+            </w:r>
+          </w:p>
+        </w:tc>
+      </w:tr>
+      <w:tr>
+        <w:tc>
+          <w:tcPr>
+            <w:tcW w:w="2341" w:type="dxa"/>
+          </w:tcPr>
+          <w:p>
+            <w:pPr>
+              <w:pStyle w:val="Compact"/>
+              <w:rPr>
+                <w:sz w:val="18"/>
+                <w:szCs w:val="18"/>
+              </w:rPr>
+            </w:pPr>
+            <w:r>
+              <w:rPr>
+                <w:sz w:val="18"/>
+                <w:szCs w:val="18"/>
+              </w:rPr>
+              <w:t>##Color</w:t>
+            </w:r>
+          </w:p>
+        </w:tc>
+        <w:tc>
+          <w:tcPr>
+            <w:tcW w:w="7009" w:type="dxa"/>
+          </w:tcPr>
+          <w:p>
+            <w:pPr>
+              <w:pStyle w:val="Compact"/>
+              <w:rPr>
+                <w:rFonts w:cstheme="majorHAnsi"/>
+                <w:sz w:val="18"/>
+                <w:szCs w:val="18"/>
+              </w:rPr>
+            </w:pPr>
+            <w:r>
+              <w:rPr>
+                <w:rFonts w:cstheme="majorHAnsi"/>
+                <w:sz w:val="18"/>
+                <w:szCs w:val="18"/>
+              </w:rPr>
+              <w:t>True</w:t>
+            </w:r>
+          </w:p>
+        </w:tc>
+      </w:tr>
     </w:tbl>
     <w:p>
       <w:pPr>
@@ -14553,6 +14645,7 @@
                 <w:sz w:val="18"/>
                 <w:szCs w:val="18"/>
               </w:rPr>
+              <w:lastRenderedPageBreak/>
               <w:t>##Author</w:t>
             </w:r>
           </w:p>

</xml_diff>

<commit_message>
Update on 26 Feb 2025 at 17:33
</commit_message>
<xml_diff>
--- a/02_introduction_to_docx.docx
+++ b/02_introduction_to_docx.docx
@@ -1,6 +1,6 @@
 
 <file path=word/document.xml><?xml version="1.0" encoding="utf-8"?>
-<w:document xmlns:wpc="http://schemas.microsoft.com/office/word/2010/wordprocessingCanvas" xmlns:cx="http://schemas.microsoft.com/office/drawing/2014/chartex" xmlns:cx1="http://schemas.microsoft.com/office/drawing/2015/9/8/chartex" xmlns:cx2="http://schemas.microsoft.com/office/drawing/2015/10/21/chartex" xmlns:cx3="http://schemas.microsoft.com/office/drawing/2016/5/9/chartex" xmlns:cx4="http://schemas.microsoft.com/office/drawing/2016/5/10/chartex" xmlns:cx5="http://schemas.microsoft.com/office/drawing/2016/5/11/chartex" xmlns:cx6="http://schemas.microsoft.com/office/drawing/2016/5/12/chartex" xmlns:cx7="http://schemas.microsoft.com/office/drawing/2016/5/13/chartex" xmlns:cx8="http://schemas.microsoft.com/office/drawing/2016/5/14/chartex" xmlns:mc="http://schemas.openxmlformats.org/markup-compatibility/2006" xmlns:aink="http://schemas.microsoft.com/office/drawing/2016/ink" xmlns:am3d="http://schemas.microsoft.com/office/drawing/2017/model3d" xmlns:o="urn:schemas-microsoft-com:office:office" xmlns:oel="http://schemas.microsoft.com/office/2019/extlst" xmlns:r="http://schemas.openxmlformats.org/officeDocument/2006/relationships" xmlns:m="http://schemas.openxmlformats.org/officeDocument/2006/math" xmlns:v="urn:schemas-microsoft-com:vml" xmlns:wp14="http://schemas.microsoft.com/office/word/2010/wordprocessingDrawing" xmlns:wp="http://schemas.openxmlformats.org/drawingml/2006/wordprocessingDrawing" xmlns:w10="urn:schemas-microsoft-com:office:word" xmlns:w="http://schemas.openxmlformats.org/wordprocessingml/2006/main" xmlns:w14="http://schemas.microsoft.com/office/word/2010/wordml" xmlns:w15="http://schemas.microsoft.com/office/word/2012/wordml" xmlns:w16cex="http://schemas.microsoft.com/office/word/2018/wordml/cex" xmlns:w16cid="http://schemas.microsoft.com/office/word/2016/wordml/cid" xmlns:w16="http://schemas.microsoft.com/office/word/2018/wordml" xmlns:w16du="http://schemas.microsoft.com/office/word/2023/wordml/word16du" xmlns:w16sdtdh="http://schemas.microsoft.com/office/word/2020/wordml/sdtdatahash" xmlns:w16sdtfl="http://schemas.microsoft.com/office/word/2024/wordml/sdtformatlock" xmlns:w16se="http://schemas.microsoft.com/office/word/2015/wordml/symex" xmlns:wpg="http://schemas.microsoft.com/office/word/2010/wordprocessingGroup" xmlns:wpi="http://schemas.microsoft.com/office/word/2010/wordprocessingInk" xmlns:wne="http://schemas.microsoft.com/office/word/2006/wordml" xmlns:wps="http://schemas.microsoft.com/office/word/2010/wordprocessingShape" mc:Ignorable="w14 w15 w16se w16cid w16 w16cex w16sdtdh w16sdtfl w16du wp14">
+<w:document xmlns:wpc="http://schemas.microsoft.com/office/word/2010/wordprocessingCanvas" xmlns:cx="http://schemas.microsoft.com/office/drawing/2014/chartex" xmlns:cx1="http://schemas.microsoft.com/office/drawing/2015/9/8/chartex" xmlns:cx2="http://schemas.microsoft.com/office/drawing/2015/10/21/chartex" xmlns:cx3="http://schemas.microsoft.com/office/drawing/2016/5/9/chartex" xmlns:cx4="http://schemas.microsoft.com/office/drawing/2016/5/10/chartex" xmlns:cx5="http://schemas.microsoft.com/office/drawing/2016/5/11/chartex" xmlns:cx6="http://schemas.microsoft.com/office/drawing/2016/5/12/chartex" xmlns:cx7="http://schemas.microsoft.com/office/drawing/2016/5/13/chartex" xmlns:cx8="http://schemas.microsoft.com/office/drawing/2016/5/14/chartex" xmlns:mc="http://schemas.openxmlformats.org/markup-compatibility/2006" xmlns:aink="http://schemas.microsoft.com/office/drawing/2016/ink" xmlns:am3d="http://schemas.microsoft.com/office/drawing/2017/model3d" xmlns:o="urn:schemas-microsoft-com:office:office" xmlns:oel="http://schemas.microsoft.com/office/2019/extlst" xmlns:r="http://schemas.openxmlformats.org/officeDocument/2006/relationships" xmlns:m="http://schemas.openxmlformats.org/officeDocument/2006/math" xmlns:v="urn:schemas-microsoft-com:vml" xmlns:wp14="http://schemas.microsoft.com/office/word/2010/wordprocessingDrawing" xmlns:wp="http://schemas.openxmlformats.org/drawingml/2006/wordprocessingDrawing" xmlns:w10="urn:schemas-microsoft-com:office:word" xmlns:w="http://schemas.openxmlformats.org/wordprocessingml/2006/main" xmlns:w14="http://schemas.microsoft.com/office/word/2010/wordml" xmlns:w15="http://schemas.microsoft.com/office/word/2012/wordml" xmlns:w16cex="http://schemas.microsoft.com/office/word/2018/wordml/cex" xmlns:w16cid="http://schemas.microsoft.com/office/word/2016/wordml/cid" xmlns:w16="http://schemas.microsoft.com/office/word/2018/wordml" xmlns:w16du="http://schemas.microsoft.com/office/word/2023/wordml/word16du" xmlns:w16sdtdh="http://schemas.microsoft.com/office/word/2020/wordml/sdtdatahash" xmlns:w16sdtfl="http://schemas.microsoft.com/office/word/2024/wordml/sdtformatlock" xmlns:w16se="http://schemas.microsoft.com/office/word/2015/wordml/symex" xmlns:wpg="http://schemas.microsoft.com/office/word/2010/wordprocessingGroup" xmlns:wpi="http://schemas.microsoft.com/office/word/2010/wordprocessingInk" xmlns:wne="http://schemas.microsoft.com/office/word/2006/wordml" xmlns:wps="http://schemas.microsoft.com/office/word/2010/wordprocessingShape" xmlns:a="http://schemas.openxmlformats.org/drawingml/2006/main" xmlns:pic="http://schemas.openxmlformats.org/drawingml/2006/picture" xmlns:a14="http://schemas.microsoft.com/office/drawing/2010/main" mc:Ignorable="w14 w15 w16se w16cid w16 w16cex w16sdtdh w16sdtfl w16du wp14">
   <w:body>
     <w:p>
       <w:pPr>
@@ -44,7 +44,7 @@
       <w:r>
         <w:rPr>
           <w:rStyle w:val="CommentReference"/>
-          <w:rFonts w:asciiTheme="minorHAnsi" w:eastAsiaTheme="minorHAnsi" w:hAnsiTheme="minorHAnsi" w:cstheme="minorBidi"/>
+          <w:rFonts w:asciiTheme="minorHAnsi" w:hAnsiTheme="minorHAnsi" w:eastAsiaTheme="minorHAnsi" w:cstheme="minorBidi"/>
           <w:b w:val="0"/>
           <w:bCs w:val="0"/>
           <w:color w:val="auto"/>
@@ -56,7 +56,7 @@
       <w:pPr>
         <w:pStyle w:val="Heading2"/>
       </w:pPr>
-      <w:bookmarkStart w:id="5" w:name="headers"/>
+      <w:bookmarkStart w:name="headers" w:id="5"/>
       <w:r>
         <w:t>Styles</w:t>
       </w:r>
@@ -249,9 +249,9 @@
           <w:iCs/>
         </w:rPr>
       </w:pPr>
-      <w:bookmarkStart w:id="9" w:name="_Ref168392719"/>
-      <w:bookmarkStart w:id="10" w:name="_Ref157163493"/>
-      <w:bookmarkStart w:id="11" w:name="_Toc187994022"/>
+      <w:bookmarkStart w:name="_Ref168392719" w:id="9"/>
+      <w:bookmarkStart w:name="_Ref157163493" w:id="10"/>
+      <w:bookmarkStart w:name="_Toc187994022" w:id="11"/>
       <w:r>
         <w:rPr>
           <w:b/>
@@ -402,12 +402,12 @@
       <w:tblPr>
         <w:tblW w:w="9345" w:type="dxa"/>
         <w:tblBorders>
-          <w:top w:val="single" w:sz="4" w:space="0" w:color="auto"/>
-          <w:left w:val="single" w:sz="4" w:space="0" w:color="auto"/>
-          <w:bottom w:val="single" w:sz="4" w:space="0" w:color="auto"/>
-          <w:right w:val="single" w:sz="4" w:space="0" w:color="auto"/>
-          <w:insideH w:val="single" w:sz="4" w:space="0" w:color="auto"/>
-          <w:insideV w:val="single" w:sz="4" w:space="0" w:color="auto"/>
+          <w:top w:val="single" w:color="auto" w:sz="4" w:space="0"/>
+          <w:left w:val="single" w:color="auto" w:sz="4" w:space="0"/>
+          <w:bottom w:val="single" w:color="auto" w:sz="4" w:space="0"/>
+          <w:right w:val="single" w:color="auto" w:sz="4" w:space="0"/>
+          <w:insideH w:val="single" w:color="auto" w:sz="4" w:space="0"/>
+          <w:insideV w:val="single" w:color="auto" w:sz="4" w:space="0"/>
         </w:tblBorders>
         <w:tblCellMar>
           <w:left w:w="0" w:type="dxa"/>
@@ -520,23 +520,22 @@
               <w:spacing w:after="0"/>
               <w:textAlignment w:val="baseline"/>
               <w:rPr>
-                <w:rFonts w:ascii="Calibri" w:eastAsia="Times New Roman" w:hAnsi="Calibri" w:cs="Calibri"/>
-                <w:sz w:val="18"/>
-                <w:szCs w:val="18"/>
-              </w:rPr>
-            </w:pPr>
-            <w:r>
-              <w:rPr>
-                <w:rFonts w:ascii="Calibri" w:eastAsia="Times New Roman" w:hAnsi="Calibri" w:cs="Calibri"/>
-                <w:sz w:val="18"/>
-                <w:szCs w:val="18"/>
-              </w:rPr>
-              <w:lastRenderedPageBreak/>
+                <w:rFonts w:ascii="Calibri" w:hAnsi="Calibri" w:eastAsia="Times New Roman" w:cs="Calibri"/>
+                <w:sz w:val="18"/>
+                <w:szCs w:val="18"/>
+              </w:rPr>
+            </w:pPr>
+            <w:r>
+              <w:rPr>
+                <w:rFonts w:ascii="Calibri" w:hAnsi="Calibri" w:eastAsia="Times New Roman" w:cs="Calibri"/>
+                <w:sz w:val="18"/>
+                <w:szCs w:val="18"/>
+              </w:rPr>
               <w:t>##Paper</w:t>
             </w:r>
             <w:r>
               <w:rPr>
-                <w:rFonts w:ascii="Calibri" w:eastAsia="Times New Roman" w:hAnsi="Calibri" w:cs="Calibri"/>
+                <w:rFonts w:ascii="Calibri" w:hAnsi="Calibri" w:eastAsia="Times New Roman" w:cs="Calibri"/>
                 <w:sz w:val="18"/>
                 <w:szCs w:val="18"/>
               </w:rPr>
@@ -544,7 +543,7 @@
             </w:r>
             <w:r>
               <w:rPr>
-                <w:rFonts w:ascii="Calibri" w:eastAsia="Times New Roman" w:hAnsi="Calibri" w:cs="Calibri"/>
+                <w:rFonts w:ascii="Calibri" w:hAnsi="Calibri" w:eastAsia="Times New Roman" w:cs="Calibri"/>
                 <w:b/>
                 <w:bCs/>
                 <w:sz w:val="18"/>
@@ -565,14 +564,14 @@
               <w:spacing w:after="0"/>
               <w:textAlignment w:val="baseline"/>
               <w:rPr>
-                <w:rFonts w:ascii="Calibri" w:eastAsia="Times New Roman" w:hAnsi="Calibri" w:cs="Calibri"/>
-                <w:sz w:val="18"/>
-                <w:szCs w:val="18"/>
-              </w:rPr>
-            </w:pPr>
-            <w:r>
-              <w:rPr>
-                <w:rFonts w:ascii="Calibri" w:eastAsia="Times New Roman" w:hAnsi="Calibri" w:cs="Calibri"/>
+                <w:rFonts w:ascii="Calibri" w:hAnsi="Calibri" w:eastAsia="Times New Roman" w:cs="Calibri"/>
+                <w:sz w:val="18"/>
+                <w:szCs w:val="18"/>
+              </w:rPr>
+            </w:pPr>
+            <w:r>
+              <w:rPr>
+                <w:rFonts w:ascii="Calibri" w:hAnsi="Calibri" w:eastAsia="Times New Roman" w:cs="Calibri"/>
                 <w:sz w:val="18"/>
                 <w:szCs w:val="18"/>
               </w:rPr>
@@ -580,7 +579,7 @@
             </w:r>
             <w:r>
               <w:rPr>
-                <w:rFonts w:ascii="Calibri" w:eastAsia="Times New Roman" w:hAnsi="Calibri" w:cs="Calibri"/>
+                <w:rFonts w:ascii="Calibri" w:hAnsi="Calibri" w:eastAsia="Times New Roman" w:cs="Calibri"/>
                 <w:sz w:val="18"/>
                 <w:szCs w:val="18"/>
               </w:rPr>
@@ -604,7 +603,7 @@
               <w:spacing w:after="0"/>
               <w:textAlignment w:val="baseline"/>
               <w:rPr>
-                <w:rFonts w:ascii="Calibri" w:eastAsia="Times New Roman" w:hAnsi="Calibri" w:cs="Calibri"/>
+                <w:rFonts w:ascii="Calibri" w:hAnsi="Calibri" w:eastAsia="Times New Roman" w:cs="Calibri"/>
                 <w:sz w:val="18"/>
                 <w:szCs w:val="18"/>
                 <w:lang w:val="fr-FR"/>
@@ -612,7 +611,7 @@
             </w:pPr>
             <w:r>
               <w:rPr>
-                <w:rFonts w:ascii="Calibri" w:eastAsia="Times New Roman" w:hAnsi="Calibri" w:cs="Calibri"/>
+                <w:rFonts w:ascii="Calibri" w:hAnsi="Calibri" w:eastAsia="Times New Roman" w:cs="Calibri"/>
                 <w:sz w:val="18"/>
                 <w:szCs w:val="18"/>
                 <w:lang w:val="fr-FR"/>
@@ -622,7 +621,7 @@
             <w:proofErr w:type="spellStart"/>
             <w:r>
               <w:rPr>
-                <w:rFonts w:ascii="Calibri" w:eastAsia="Times New Roman" w:hAnsi="Calibri" w:cs="Calibri"/>
+                <w:rFonts w:ascii="Calibri" w:hAnsi="Calibri" w:eastAsia="Times New Roman" w:cs="Calibri"/>
                 <w:sz w:val="18"/>
                 <w:szCs w:val="18"/>
                 <w:lang w:val="fr-FR"/>
@@ -643,14 +642,14 @@
               <w:spacing w:after="0"/>
               <w:textAlignment w:val="baseline"/>
               <w:rPr>
-                <w:rFonts w:ascii="Calibri" w:eastAsia="Times New Roman" w:hAnsi="Calibri" w:cs="Calibri"/>
-                <w:sz w:val="18"/>
-                <w:szCs w:val="18"/>
-              </w:rPr>
-            </w:pPr>
-            <w:r>
-              <w:rPr>
-                <w:rFonts w:ascii="Calibri" w:eastAsia="Times New Roman" w:hAnsi="Calibri" w:cs="Calibri"/>
+                <w:rFonts w:ascii="Calibri" w:hAnsi="Calibri" w:eastAsia="Times New Roman" w:cs="Calibri"/>
+                <w:sz w:val="18"/>
+                <w:szCs w:val="18"/>
+              </w:rPr>
+            </w:pPr>
+            <w:r>
+              <w:rPr>
+                <w:rFonts w:ascii="Calibri" w:hAnsi="Calibri" w:eastAsia="Times New Roman" w:cs="Calibri"/>
                 <w:sz w:val="18"/>
                 <w:szCs w:val="18"/>
               </w:rPr>
@@ -658,7 +657,7 @@
             </w:r>
             <w:r>
               <w:rPr>
-                <w:rFonts w:ascii="Calibri" w:eastAsia="Times New Roman" w:hAnsi="Calibri" w:cs="Calibri"/>
+                <w:rFonts w:ascii="Calibri" w:hAnsi="Calibri" w:eastAsia="Times New Roman" w:cs="Calibri"/>
                 <w:sz w:val="18"/>
                 <w:szCs w:val="18"/>
               </w:rPr>
@@ -682,7 +681,7 @@
               <w:spacing w:after="0"/>
               <w:textAlignment w:val="baseline"/>
               <w:rPr>
-                <w:rFonts w:ascii="Calibri" w:eastAsia="Times New Roman" w:hAnsi="Calibri" w:cs="Calibri"/>
+                <w:rFonts w:ascii="Calibri" w:hAnsi="Calibri" w:eastAsia="Times New Roman" w:cs="Calibri"/>
                 <w:sz w:val="18"/>
                 <w:szCs w:val="18"/>
                 <w:lang w:val="fr-FR"/>
@@ -690,7 +689,7 @@
             </w:pPr>
             <w:r>
               <w:rPr>
-                <w:rFonts w:ascii="Calibri" w:eastAsia="Times New Roman" w:hAnsi="Calibri" w:cs="Calibri"/>
+                <w:rFonts w:ascii="Calibri" w:hAnsi="Calibri" w:eastAsia="Times New Roman" w:cs="Calibri"/>
                 <w:sz w:val="18"/>
                 <w:szCs w:val="18"/>
                 <w:lang w:val="fr-FR"/>
@@ -710,14 +709,14 @@
               <w:spacing w:after="0"/>
               <w:textAlignment w:val="baseline"/>
               <w:rPr>
-                <w:rFonts w:ascii="Calibri" w:eastAsia="Times New Roman" w:hAnsi="Calibri" w:cs="Calibri"/>
-                <w:sz w:val="18"/>
-                <w:szCs w:val="18"/>
-              </w:rPr>
-            </w:pPr>
-            <w:r>
-              <w:rPr>
-                <w:rFonts w:ascii="Calibri" w:eastAsia="Times New Roman" w:hAnsi="Calibri" w:cs="Calibri"/>
+                <w:rFonts w:ascii="Calibri" w:hAnsi="Calibri" w:eastAsia="Times New Roman" w:cs="Calibri"/>
+                <w:sz w:val="18"/>
+                <w:szCs w:val="18"/>
+              </w:rPr>
+            </w:pPr>
+            <w:r>
+              <w:rPr>
+                <w:rFonts w:ascii="Calibri" w:hAnsi="Calibri" w:eastAsia="Times New Roman" w:cs="Calibri"/>
                 <w:sz w:val="18"/>
                 <w:szCs w:val="18"/>
               </w:rPr>
@@ -741,7 +740,7 @@
               <w:spacing w:after="0"/>
               <w:textAlignment w:val="baseline"/>
               <w:rPr>
-                <w:rFonts w:ascii="Calibri" w:eastAsia="Times New Roman" w:hAnsi="Calibri" w:cs="Calibri"/>
+                <w:rFonts w:ascii="Calibri" w:hAnsi="Calibri" w:eastAsia="Times New Roman" w:cs="Calibri"/>
                 <w:sz w:val="18"/>
                 <w:szCs w:val="18"/>
                 <w:lang w:val="fr-FR"/>
@@ -749,7 +748,7 @@
             </w:pPr>
             <w:r>
               <w:rPr>
-                <w:rFonts w:ascii="Calibri" w:eastAsia="Times New Roman" w:hAnsi="Calibri" w:cs="Calibri"/>
+                <w:rFonts w:ascii="Calibri" w:hAnsi="Calibri" w:eastAsia="Times New Roman" w:cs="Calibri"/>
                 <w:sz w:val="18"/>
                 <w:szCs w:val="18"/>
                 <w:lang w:val="fr-FR"/>
@@ -769,14 +768,14 @@
               <w:spacing w:after="0"/>
               <w:textAlignment w:val="baseline"/>
               <w:rPr>
-                <w:rFonts w:ascii="Calibri" w:eastAsia="Times New Roman" w:hAnsi="Calibri" w:cs="Calibri"/>
-                <w:sz w:val="18"/>
-                <w:szCs w:val="18"/>
-              </w:rPr>
-            </w:pPr>
-            <w:r>
-              <w:rPr>
-                <w:rFonts w:ascii="Calibri" w:eastAsia="Times New Roman" w:hAnsi="Calibri" w:cs="Calibri"/>
+                <w:rFonts w:ascii="Calibri" w:hAnsi="Calibri" w:eastAsia="Times New Roman" w:cs="Calibri"/>
+                <w:sz w:val="18"/>
+                <w:szCs w:val="18"/>
+              </w:rPr>
+            </w:pPr>
+            <w:r>
+              <w:rPr>
+                <w:rFonts w:ascii="Calibri" w:hAnsi="Calibri" w:eastAsia="Times New Roman" w:cs="Calibri"/>
                 <w:sz w:val="18"/>
                 <w:szCs w:val="18"/>
               </w:rPr>
@@ -784,7 +783,7 @@
             </w:r>
             <w:r>
               <w:rPr>
-                <w:rFonts w:ascii="Calibri" w:eastAsia="Times New Roman" w:hAnsi="Calibri" w:cs="Calibri"/>
+                <w:rFonts w:ascii="Calibri" w:hAnsi="Calibri" w:eastAsia="Times New Roman" w:cs="Calibri"/>
                 <w:sz w:val="18"/>
                 <w:szCs w:val="18"/>
               </w:rPr>
@@ -792,7 +791,7 @@
             </w:r>
             <w:r>
               <w:rPr>
-                <w:rFonts w:ascii="Calibri" w:eastAsia="Times New Roman" w:hAnsi="Calibri" w:cs="Calibri"/>
+                <w:rFonts w:ascii="Calibri" w:hAnsi="Calibri" w:eastAsia="Times New Roman" w:cs="Calibri"/>
                 <w:sz w:val="18"/>
                 <w:szCs w:val="18"/>
               </w:rPr>
@@ -800,7 +799,7 @@
             </w:r>
             <w:r>
               <w:rPr>
-                <w:rFonts w:ascii="Calibri" w:eastAsia="Times New Roman" w:hAnsi="Calibri" w:cs="Calibri"/>
+                <w:rFonts w:ascii="Calibri" w:hAnsi="Calibri" w:eastAsia="Times New Roman" w:cs="Calibri"/>
                 <w:sz w:val="18"/>
                 <w:szCs w:val="18"/>
               </w:rPr>
@@ -808,7 +807,7 @@
             </w:r>
             <w:r>
               <w:rPr>
-                <w:rFonts w:ascii="Calibri" w:eastAsia="Times New Roman" w:hAnsi="Calibri" w:cs="Calibri"/>
+                <w:rFonts w:ascii="Calibri" w:hAnsi="Calibri" w:eastAsia="Times New Roman" w:cs="Calibri"/>
                 <w:sz w:val="18"/>
                 <w:szCs w:val="18"/>
               </w:rPr>
@@ -840,8 +839,8 @@
       <w:pPr>
         <w:pStyle w:val="Caption"/>
       </w:pPr>
-      <w:bookmarkStart w:id="12" w:name="_Ref168392886"/>
-      <w:bookmarkStart w:id="13" w:name="_Ref157164331"/>
+      <w:bookmarkStart w:name="_Ref168392886" w:id="12"/>
+      <w:bookmarkStart w:name="_Ref157164331" w:id="13"/>
       <w:r>
         <w:rPr>
           <w:b/>
@@ -933,7 +932,7 @@
           <w:tcPr>
             <w:tcW w:w="1346" w:type="pct"/>
             <w:tcBorders>
-              <w:bottom w:val="single" w:sz="0" w:space="0" w:color="auto"/>
+              <w:bottom w:val="single" w:color="auto" w:sz="0" w:space="0"/>
             </w:tcBorders>
             <w:vAlign w:val="bottom"/>
           </w:tcPr>
@@ -958,7 +957,7 @@
           <w:tcPr>
             <w:tcW w:w="3654" w:type="pct"/>
             <w:tcBorders>
-              <w:bottom w:val="single" w:sz="0" w:space="0" w:color="auto"/>
+              <w:bottom w:val="single" w:color="auto" w:sz="0" w:space="0"/>
             </w:tcBorders>
             <w:vAlign w:val="bottom"/>
           </w:tcPr>
@@ -1390,7 +1389,6 @@
         <w:rPr>
           <w:noProof/>
         </w:rPr>
-        <w:lastRenderedPageBreak/>
         <w:drawing>
           <wp:inline distT="0" distB="0" distL="0" distR="0" wp14:anchorId="48292EAF" wp14:editId="316F7E1E">
             <wp:extent cx="5932806" cy="1155700"/>
@@ -1747,7 +1745,7 @@
         <w:rPr>
           <w:rFonts w:ascii="Consolas" w:hAnsi="Consolas"/>
           <w:color w:val="1F2328"/>
-          <w:bdr w:val="none" w:sz="0" w:space="0" w:color="auto" w:frame="1"/>
+          <w:bdr w:val="none" w:color="auto" w:sz="0" w:space="0" w:frame="1"/>
         </w:rPr>
       </w:pPr>
       <w:r>
@@ -1755,7 +1753,7 @@
           <w:rStyle w:val="HTMLCode"/>
           <w:rFonts w:ascii="Consolas" w:hAnsi="Consolas"/>
           <w:color w:val="1F2328"/>
-          <w:bdr w:val="none" w:sz="0" w:space="0" w:color="auto" w:frame="1"/>
+          <w:bdr w:val="none" w:color="auto" w:sz="0" w:space="0" w:frame="1"/>
         </w:rPr>
         <w:t>:::{caution}</w:t>
       </w:r>
@@ -1764,9 +1762,17 @@
           <w:rStyle w:val="HTMLCode"/>
           <w:rFonts w:ascii="Consolas" w:hAnsi="Consolas"/>
           <w:color w:val="1F2328"/>
-          <w:bdr w:val="none" w:sz="0" w:space="0" w:color="auto" w:frame="1"/>
+          <w:bdr w:val="none" w:color="auto" w:sz="0" w:space="0" w:frame="1"/>
         </w:rPr>
         <w:br/>
+      </w:r>
+      <w:r>
+        <w:rPr>
+          <w:rStyle w:val="HTMLCode"/>
+          <w:rFonts w:ascii="Consolas" w:hAnsi="Consolas"/>
+          <w:color w:val="1F2328"/>
+          <w:bdr w:val="none" w:color="auto" w:sz="0" w:space="0" w:frame="1"/>
+        </w:rPr>
         <w:t xml:space="preserve">As an author </w:t>
       </w:r>
       <w:r>
@@ -1776,7 +1782,7 @@
           <w:b/>
           <w:bCs/>
           <w:color w:val="1F2328"/>
-          <w:bdr w:val="none" w:sz="0" w:space="0" w:color="auto" w:frame="1"/>
+          <w:bdr w:val="none" w:color="auto" w:sz="0" w:space="0" w:frame="1"/>
         </w:rPr>
         <w:t xml:space="preserve">you are required </w:t>
       </w:r>
@@ -1787,7 +1793,7 @@
           <w:b/>
           <w:bCs/>
           <w:color w:val="1F2328"/>
-          <w:bdr w:val="none" w:sz="0" w:space="0" w:color="auto" w:frame="1"/>
+          <w:bdr w:val="none" w:color="auto" w:sz="0" w:space="0" w:frame="1"/>
         </w:rPr>
         <w:t>to insert</w:t>
       </w:r>
@@ -1798,7 +1804,7 @@
           <w:b/>
           <w:bCs/>
           <w:color w:val="1F2328"/>
-          <w:bdr w:val="none" w:sz="0" w:space="0" w:color="auto" w:frame="1"/>
+          <w:bdr w:val="none" w:color="auto" w:sz="0" w:space="0" w:frame="1"/>
         </w:rPr>
         <w:t xml:space="preserve"> a Metadata Table below each image, video or other copyrighted material</w:t>
       </w:r>
@@ -1807,7 +1813,7 @@
           <w:rStyle w:val="HTMLCode"/>
           <w:rFonts w:ascii="Consolas" w:hAnsi="Consolas"/>
           <w:color w:val="1F2328"/>
-          <w:bdr w:val="none" w:sz="0" w:space="0" w:color="auto" w:frame="1"/>
+          <w:bdr w:val="none" w:color="auto" w:sz="0" w:space="0" w:frame="1"/>
         </w:rPr>
         <w:t xml:space="preserve"> to indicate </w:t>
       </w:r>
@@ -1816,7 +1822,7 @@
           <w:rStyle w:val="HTMLCode"/>
           <w:rFonts w:ascii="Consolas" w:hAnsi="Consolas"/>
           <w:color w:val="1F2328"/>
-          <w:bdr w:val="none" w:sz="0" w:space="0" w:color="auto" w:frame="1"/>
+          <w:bdr w:val="none" w:color="auto" w:sz="0" w:space="0" w:frame="1"/>
         </w:rPr>
         <w:t xml:space="preserve">source, </w:t>
       </w:r>
@@ -1825,7 +1831,7 @@
           <w:rStyle w:val="HTMLCode"/>
           <w:rFonts w:ascii="Consolas" w:hAnsi="Consolas"/>
           <w:color w:val="1F2328"/>
-          <w:bdr w:val="none" w:sz="0" w:space="0" w:color="auto" w:frame="1"/>
+          <w:bdr w:val="none" w:color="auto" w:sz="0" w:space="0" w:frame="1"/>
         </w:rPr>
         <w:t>author (if known) and license (if known).</w:t>
       </w:r>
@@ -1834,9 +1840,17 @@
           <w:rStyle w:val="HTMLCode"/>
           <w:rFonts w:ascii="Consolas" w:hAnsi="Consolas"/>
           <w:color w:val="1F2328"/>
-          <w:bdr w:val="none" w:sz="0" w:space="0" w:color="auto" w:frame="1"/>
+          <w:bdr w:val="none" w:color="auto" w:sz="0" w:space="0" w:frame="1"/>
         </w:rPr>
         <w:br/>
+      </w:r>
+      <w:r>
+        <w:rPr>
+          <w:rStyle w:val="HTMLCode"/>
+          <w:rFonts w:ascii="Consolas" w:hAnsi="Consolas"/>
+          <w:color w:val="1F2328"/>
+          <w:bdr w:val="none" w:color="auto" w:sz="0" w:space="0" w:frame="1"/>
+        </w:rPr>
         <w:t>:::</w:t>
       </w:r>
     </w:p>
@@ -1849,7 +1863,7 @@
       <w:pPr>
         <w:pStyle w:val="Caption"/>
       </w:pPr>
-      <w:bookmarkStart w:id="20" w:name="_Toc187994023"/>
+      <w:bookmarkStart w:name="_Toc187994023" w:id="20"/>
       <w:r>
         <w:rPr>
           <w:b/>
@@ -2152,7 +2166,6 @@
                 <w:sz w:val="18"/>
                 <w:szCs w:val="18"/>
               </w:rPr>
-              <w:lastRenderedPageBreak/>
               <w:t>##Source</w:t>
             </w:r>
           </w:p>
@@ -2721,12 +2734,12 @@
       <w:tblPr>
         <w:tblW w:w="9345" w:type="dxa"/>
         <w:tblBorders>
-          <w:top w:val="single" w:sz="4" w:space="0" w:color="auto"/>
-          <w:left w:val="single" w:sz="4" w:space="0" w:color="auto"/>
-          <w:bottom w:val="single" w:sz="4" w:space="0" w:color="auto"/>
-          <w:right w:val="single" w:sz="4" w:space="0" w:color="auto"/>
-          <w:insideH w:val="single" w:sz="4" w:space="0" w:color="auto"/>
-          <w:insideV w:val="single" w:sz="4" w:space="0" w:color="auto"/>
+          <w:top w:val="single" w:color="auto" w:sz="4" w:space="0"/>
+          <w:left w:val="single" w:color="auto" w:sz="4" w:space="0"/>
+          <w:bottom w:val="single" w:color="auto" w:sz="4" w:space="0"/>
+          <w:right w:val="single" w:color="auto" w:sz="4" w:space="0"/>
+          <w:insideH w:val="single" w:color="auto" w:sz="4" w:space="0"/>
+          <w:insideV w:val="single" w:color="auto" w:sz="4" w:space="0"/>
         </w:tblBorders>
         <w:tblCellMar>
           <w:left w:w="0" w:type="dxa"/>
@@ -2754,14 +2767,14 @@
               <w:spacing w:after="0"/>
               <w:textAlignment w:val="baseline"/>
               <w:rPr>
-                <w:rFonts w:ascii="Times New Roman" w:eastAsia="Times New Roman" w:hAnsi="Times New Roman" w:cs="Times New Roman"/>
+                <w:rFonts w:ascii="Times New Roman" w:hAnsi="Times New Roman" w:eastAsia="Times New Roman" w:cs="Times New Roman"/>
                 <w:b/>
                 <w:bCs/>
               </w:rPr>
             </w:pPr>
             <w:r>
               <w:rPr>
-                <w:rFonts w:ascii="Calibri" w:eastAsia="Times New Roman" w:hAnsi="Calibri" w:cs="Calibri"/>
+                <w:rFonts w:ascii="Calibri" w:hAnsi="Calibri" w:eastAsia="Times New Roman" w:cs="Calibri"/>
                 <w:sz w:val="18"/>
                 <w:szCs w:val="18"/>
               </w:rPr>
@@ -2769,7 +2782,7 @@
             </w:r>
             <w:r>
               <w:rPr>
-                <w:rFonts w:ascii="Calibri" w:eastAsia="Times New Roman" w:hAnsi="Calibri" w:cs="Calibri"/>
+                <w:rFonts w:ascii="Calibri" w:hAnsi="Calibri" w:eastAsia="Times New Roman" w:cs="Calibri"/>
                 <w:sz w:val="18"/>
                 <w:szCs w:val="18"/>
               </w:rPr>
@@ -2777,7 +2790,7 @@
             </w:r>
             <w:r>
               <w:rPr>
-                <w:rFonts w:ascii="Calibri" w:eastAsia="Times New Roman" w:hAnsi="Calibri" w:cs="Calibri"/>
+                <w:rFonts w:ascii="Calibri" w:hAnsi="Calibri" w:eastAsia="Times New Roman" w:cs="Calibri"/>
                 <w:sz w:val="18"/>
                 <w:szCs w:val="18"/>
               </w:rPr>
@@ -2785,7 +2798,7 @@
             </w:r>
             <w:r>
               <w:rPr>
-                <w:rFonts w:ascii="Calibri" w:eastAsia="Times New Roman" w:hAnsi="Calibri" w:cs="Calibri"/>
+                <w:rFonts w:ascii="Calibri" w:hAnsi="Calibri" w:eastAsia="Times New Roman" w:cs="Calibri"/>
                 <w:sz w:val="18"/>
                 <w:szCs w:val="18"/>
               </w:rPr>
@@ -2793,7 +2806,7 @@
             </w:r>
             <w:r>
               <w:rPr>
-                <w:rFonts w:ascii="Calibri" w:eastAsia="Times New Roman" w:hAnsi="Calibri" w:cs="Calibri"/>
+                <w:rFonts w:ascii="Calibri" w:hAnsi="Calibri" w:eastAsia="Times New Roman" w:cs="Calibri"/>
                 <w:b/>
                 <w:bCs/>
                 <w:sz w:val="18"/>
@@ -2815,14 +2828,14 @@
               <w:spacing w:after="0"/>
               <w:textAlignment w:val="baseline"/>
               <w:rPr>
-                <w:rFonts w:ascii="Calibri" w:eastAsia="Times New Roman" w:hAnsi="Calibri" w:cs="Calibri"/>
-                <w:sz w:val="18"/>
-                <w:szCs w:val="18"/>
-              </w:rPr>
-            </w:pPr>
-            <w:r>
-              <w:rPr>
-                <w:rFonts w:ascii="Calibri" w:eastAsia="Times New Roman" w:hAnsi="Calibri" w:cs="Calibri"/>
+                <w:rFonts w:ascii="Calibri" w:hAnsi="Calibri" w:eastAsia="Times New Roman" w:cs="Calibri"/>
+                <w:sz w:val="18"/>
+                <w:szCs w:val="18"/>
+              </w:rPr>
+            </w:pPr>
+            <w:r>
+              <w:rPr>
+                <w:rFonts w:ascii="Calibri" w:hAnsi="Calibri" w:eastAsia="Times New Roman" w:cs="Calibri"/>
                 <w:sz w:val="18"/>
                 <w:szCs w:val="18"/>
               </w:rPr>
@@ -2830,7 +2843,7 @@
             </w:r>
             <w:r>
               <w:rPr>
-                <w:rFonts w:ascii="Calibri" w:eastAsia="Times New Roman" w:hAnsi="Calibri" w:cs="Calibri"/>
+                <w:rFonts w:ascii="Calibri" w:hAnsi="Calibri" w:eastAsia="Times New Roman" w:cs="Calibri"/>
                 <w:sz w:val="18"/>
                 <w:szCs w:val="18"/>
               </w:rPr>
@@ -2838,7 +2851,7 @@
             </w:r>
             <w:r>
               <w:rPr>
-                <w:rFonts w:ascii="Calibri" w:eastAsia="Times New Roman" w:hAnsi="Calibri" w:cs="Calibri"/>
+                <w:rFonts w:ascii="Calibri" w:hAnsi="Calibri" w:eastAsia="Times New Roman" w:cs="Calibri"/>
                 <w:sz w:val="18"/>
                 <w:szCs w:val="18"/>
               </w:rPr>
@@ -2846,7 +2859,7 @@
             </w:r>
             <w:r>
               <w:rPr>
-                <w:rFonts w:ascii="Calibri" w:eastAsia="Times New Roman" w:hAnsi="Calibri" w:cs="Calibri"/>
+                <w:rFonts w:ascii="Calibri" w:hAnsi="Calibri" w:eastAsia="Times New Roman" w:cs="Calibri"/>
                 <w:sz w:val="18"/>
                 <w:szCs w:val="18"/>
               </w:rPr>
@@ -2870,14 +2883,14 @@
               <w:spacing w:after="0"/>
               <w:textAlignment w:val="baseline"/>
               <w:rPr>
-                <w:rFonts w:ascii="Calibri" w:eastAsia="Times New Roman" w:hAnsi="Calibri" w:cs="Calibri"/>
-                <w:sz w:val="18"/>
-                <w:szCs w:val="18"/>
-              </w:rPr>
-            </w:pPr>
-            <w:r>
-              <w:rPr>
-                <w:rFonts w:ascii="Calibri" w:eastAsia="Times New Roman" w:hAnsi="Calibri" w:cs="Calibri"/>
+                <w:rFonts w:ascii="Calibri" w:hAnsi="Calibri" w:eastAsia="Times New Roman" w:cs="Calibri"/>
+                <w:sz w:val="18"/>
+                <w:szCs w:val="18"/>
+              </w:rPr>
+            </w:pPr>
+            <w:r>
+              <w:rPr>
+                <w:rFonts w:ascii="Calibri" w:hAnsi="Calibri" w:eastAsia="Times New Roman" w:cs="Calibri"/>
                 <w:sz w:val="18"/>
                 <w:szCs w:val="18"/>
               </w:rPr>
@@ -2896,14 +2909,14 @@
               <w:spacing w:after="0"/>
               <w:textAlignment w:val="baseline"/>
               <w:rPr>
-                <w:rFonts w:ascii="Calibri" w:eastAsia="Times New Roman" w:hAnsi="Calibri" w:cs="Calibri"/>
-                <w:sz w:val="18"/>
-                <w:szCs w:val="18"/>
-              </w:rPr>
-            </w:pPr>
-            <w:r>
-              <w:rPr>
-                <w:rFonts w:ascii="Calibri" w:eastAsia="Times New Roman" w:hAnsi="Calibri" w:cs="Calibri"/>
+                <w:rFonts w:ascii="Calibri" w:hAnsi="Calibri" w:eastAsia="Times New Roman" w:cs="Calibri"/>
+                <w:sz w:val="18"/>
+                <w:szCs w:val="18"/>
+              </w:rPr>
+            </w:pPr>
+            <w:r>
+              <w:rPr>
+                <w:rFonts w:ascii="Calibri" w:hAnsi="Calibri" w:eastAsia="Times New Roman" w:cs="Calibri"/>
                 <w:sz w:val="18"/>
                 <w:szCs w:val="18"/>
               </w:rPr>
@@ -2911,7 +2924,7 @@
             </w:r>
             <w:r>
               <w:rPr>
-                <w:rFonts w:ascii="Calibri" w:eastAsia="Times New Roman" w:hAnsi="Calibri" w:cs="Calibri"/>
+                <w:rFonts w:ascii="Calibri" w:hAnsi="Calibri" w:eastAsia="Times New Roman" w:cs="Calibri"/>
                 <w:sz w:val="18"/>
                 <w:szCs w:val="18"/>
               </w:rPr>
@@ -2919,7 +2932,7 @@
             </w:r>
             <w:r>
               <w:rPr>
-                <w:rFonts w:ascii="Calibri" w:eastAsia="Times New Roman" w:hAnsi="Calibri" w:cs="Calibri"/>
+                <w:rFonts w:ascii="Calibri" w:hAnsi="Calibri" w:eastAsia="Times New Roman" w:cs="Calibri"/>
                 <w:sz w:val="18"/>
                 <w:szCs w:val="18"/>
               </w:rPr>
@@ -2943,14 +2956,14 @@
               <w:spacing w:after="0"/>
               <w:textAlignment w:val="baseline"/>
               <w:rPr>
-                <w:rFonts w:ascii="Calibri" w:eastAsia="Times New Roman" w:hAnsi="Calibri" w:cs="Calibri"/>
-                <w:sz w:val="18"/>
-                <w:szCs w:val="18"/>
-              </w:rPr>
-            </w:pPr>
-            <w:r>
-              <w:rPr>
-                <w:rFonts w:ascii="Calibri" w:eastAsia="Times New Roman" w:hAnsi="Calibri" w:cs="Calibri"/>
+                <w:rFonts w:ascii="Calibri" w:hAnsi="Calibri" w:eastAsia="Times New Roman" w:cs="Calibri"/>
+                <w:sz w:val="18"/>
+                <w:szCs w:val="18"/>
+              </w:rPr>
+            </w:pPr>
+            <w:r>
+              <w:rPr>
+                <w:rFonts w:ascii="Calibri" w:hAnsi="Calibri" w:eastAsia="Times New Roman" w:cs="Calibri"/>
                 <w:sz w:val="18"/>
                 <w:szCs w:val="18"/>
               </w:rPr>
@@ -2958,7 +2971,7 @@
             </w:r>
             <w:r>
               <w:rPr>
-                <w:rFonts w:ascii="Calibri" w:eastAsia="Times New Roman" w:hAnsi="Calibri" w:cs="Calibri"/>
+                <w:rFonts w:ascii="Calibri" w:hAnsi="Calibri" w:eastAsia="Times New Roman" w:cs="Calibri"/>
                 <w:sz w:val="18"/>
                 <w:szCs w:val="18"/>
               </w:rPr>
@@ -2979,7 +2992,7 @@
             </w:pPr>
             <w:r>
               <w:rPr>
-                <w:rFonts w:ascii="Calibri" w:eastAsia="Times New Roman" w:hAnsi="Calibri" w:cs="Calibri"/>
+                <w:rFonts w:ascii="Calibri" w:hAnsi="Calibri" w:eastAsia="Times New Roman" w:cs="Calibri"/>
                 <w:sz w:val="18"/>
                 <w:szCs w:val="18"/>
               </w:rPr>
@@ -3001,16 +3014,16 @@
         <w:rPr>
           <w:rFonts w:ascii="Consolas" w:hAnsi="Consolas"/>
           <w:color w:val="1F2328"/>
-          <w:bdr w:val="none" w:sz="0" w:space="0" w:color="auto" w:frame="1"/>
-        </w:rPr>
-      </w:pPr>
-      <w:bookmarkStart w:id="28" w:name="_Hlk187242718"/>
+          <w:bdr w:val="none" w:color="auto" w:sz="0" w:space="0" w:frame="1"/>
+        </w:rPr>
+      </w:pPr>
+      <w:bookmarkStart w:name="_Hlk187242718" w:id="28"/>
       <w:r>
         <w:rPr>
           <w:rStyle w:val="HTMLCode"/>
           <w:rFonts w:ascii="Consolas" w:hAnsi="Consolas"/>
           <w:color w:val="1F2328"/>
-          <w:bdr w:val="none" w:sz="0" w:space="0" w:color="auto" w:frame="1"/>
+          <w:bdr w:val="none" w:color="auto" w:sz="0" w:space="0" w:frame="1"/>
         </w:rPr>
         <w:t>:::{warning}</w:t>
       </w:r>
@@ -3019,55 +3032,71 @@
           <w:rStyle w:val="HTMLCode"/>
           <w:rFonts w:ascii="Consolas" w:hAnsi="Consolas"/>
           <w:color w:val="1F2328"/>
-          <w:bdr w:val="none" w:sz="0" w:space="0" w:color="auto" w:frame="1"/>
+          <w:bdr w:val="none" w:color="auto" w:sz="0" w:space="0" w:frame="1"/>
         </w:rPr>
         <w:br/>
-        <w:t>Any mistake in a field name will result in invalid and missing metadata information.</w:t>
       </w:r>
       <w:r>
         <w:rPr>
           <w:rStyle w:val="HTMLCode"/>
           <w:rFonts w:ascii="Consolas" w:hAnsi="Consolas"/>
           <w:color w:val="1F2328"/>
-          <w:bdr w:val="none" w:sz="0" w:space="0" w:color="auto" w:frame="1"/>
-        </w:rPr>
-        <w:br/>
-        <w:t>:::</w:t>
-      </w:r>
-    </w:p>
-    <w:bookmarkEnd w:id="28"/>
-    <w:p/>
-    <w:p>
-      <w:r>
-        <w:t>For example, `##License` is a valid field name while `#License` or `##Name-of-a-license` are not and will not work.</w:t>
-      </w:r>
-    </w:p>
-    <w:p/>
-    <w:p>
-      <w:pPr>
-        <w:pStyle w:val="HTMLPreformatted"/>
-        <w:shd w:val="clear" w:color="auto" w:fill="F6F8FA"/>
-        <w:rPr>
-          <w:rFonts w:ascii="Consolas" w:hAnsi="Consolas"/>
-          <w:color w:val="1F2328"/>
-          <w:bdr w:val="none" w:sz="0" w:space="0" w:color="auto" w:frame="1"/>
-        </w:rPr>
-      </w:pPr>
+          <w:bdr w:val="none" w:color="auto" w:sz="0" w:space="0" w:frame="1"/>
+        </w:rPr>
+        <w:t>Any mistake in a field name will result in invalid and missing metadata information.</w:t>
+      </w:r>
       <w:r>
         <w:rPr>
           <w:rStyle w:val="HTMLCode"/>
           <w:rFonts w:ascii="Consolas" w:hAnsi="Consolas"/>
           <w:color w:val="1F2328"/>
-          <w:bdr w:val="none" w:sz="0" w:space="0" w:color="auto" w:frame="1"/>
-        </w:rPr>
-        <w:t>:::{important}</w:t>
+          <w:bdr w:val="none" w:color="auto" w:sz="0" w:space="0" w:frame="1"/>
+        </w:rPr>
+        <w:br/>
       </w:r>
       <w:r>
         <w:rPr>
           <w:rStyle w:val="HTMLCode"/>
           <w:rFonts w:ascii="Consolas" w:hAnsi="Consolas"/>
           <w:color w:val="1F2328"/>
-          <w:bdr w:val="none" w:sz="0" w:space="0" w:color="auto" w:frame="1"/>
+          <w:bdr w:val="none" w:color="auto" w:sz="0" w:space="0" w:frame="1"/>
+        </w:rPr>
+        <w:t>:::</w:t>
+      </w:r>
+    </w:p>
+    <w:bookmarkEnd w:id="28"/>
+    <w:p/>
+    <w:p>
+      <w:r>
+        <w:t>For example, `##License` is a valid field name while `#License` or `##Name-of-a-license` are not and will not work.</w:t>
+      </w:r>
+    </w:p>
+    <w:p/>
+    <w:p>
+      <w:pPr>
+        <w:pStyle w:val="HTMLPreformatted"/>
+        <w:shd w:val="clear" w:color="auto" w:fill="F6F8FA"/>
+        <w:rPr>
+          <w:rFonts w:ascii="Consolas" w:hAnsi="Consolas"/>
+          <w:color w:val="1F2328"/>
+          <w:bdr w:val="none" w:color="auto" w:sz="0" w:space="0" w:frame="1"/>
+        </w:rPr>
+      </w:pPr>
+      <w:r>
+        <w:rPr>
+          <w:rStyle w:val="HTMLCode"/>
+          <w:rFonts w:ascii="Consolas" w:hAnsi="Consolas"/>
+          <w:color w:val="1F2328"/>
+          <w:bdr w:val="none" w:color="auto" w:sz="0" w:space="0" w:frame="1"/>
+        </w:rPr>
+        <w:t>:::{important}</w:t>
+      </w:r>
+      <w:r>
+        <w:rPr>
+          <w:rStyle w:val="HTMLCode"/>
+          <w:rFonts w:ascii="Consolas" w:hAnsi="Consolas"/>
+          <w:color w:val="1F2328"/>
+          <w:bdr w:val="none" w:color="auto" w:sz="0" w:space="0" w:frame="1"/>
         </w:rPr>
         <w:br/>
       </w:r>
@@ -3111,7 +3140,7 @@
           <w:b/>
           <w:bCs/>
           <w:color w:val="1F2328"/>
-          <w:bdr w:val="none" w:sz="0" w:space="0" w:color="auto" w:frame="1"/>
+          <w:bdr w:val="none" w:color="auto" w:sz="0" w:space="0" w:frame="1"/>
         </w:rPr>
         <w:t>##Source</w:t>
       </w:r>
@@ -3126,9 +3155,17 @@
           <w:rStyle w:val="HTMLCode"/>
           <w:rFonts w:ascii="Consolas" w:hAnsi="Consolas"/>
           <w:color w:val="1F2328"/>
-          <w:bdr w:val="none" w:sz="0" w:space="0" w:color="auto" w:frame="1"/>
+          <w:bdr w:val="none" w:color="auto" w:sz="0" w:space="0" w:frame="1"/>
         </w:rPr>
         <w:br/>
+      </w:r>
+      <w:r>
+        <w:rPr>
+          <w:rStyle w:val="HTMLCode"/>
+          <w:rFonts w:ascii="Consolas" w:hAnsi="Consolas"/>
+          <w:color w:val="1F2328"/>
+          <w:bdr w:val="none" w:color="auto" w:sz="0" w:space="0" w:frame="1"/>
+        </w:rPr>
         <w:t>:::</w:t>
       </w:r>
     </w:p>
@@ -3166,7 +3203,6 @@
     </w:p>
     <w:p>
       <w:r>
-        <w:lastRenderedPageBreak/>
         <w:t>If your book’s folder has the following structure:</w:t>
       </w:r>
     </w:p>
@@ -3174,10 +3210,10 @@
       <w:pPr>
         <w:pStyle w:val="HTMLPreformatted"/>
         <w:pBdr>
-          <w:top w:val="single" w:sz="6" w:space="11" w:color="D9D9D9"/>
-          <w:left w:val="single" w:sz="6" w:space="11" w:color="D9D9D9"/>
-          <w:bottom w:val="single" w:sz="6" w:space="11" w:color="D9D9D9"/>
-          <w:right w:val="single" w:sz="6" w:space="11" w:color="D9D9D9"/>
+          <w:top w:val="single" w:color="D9D9D9" w:sz="6" w:space="11"/>
+          <w:left w:val="single" w:color="D9D9D9" w:sz="6" w:space="11"/>
+          <w:bottom w:val="single" w:color="D9D9D9" w:sz="6" w:space="11"/>
+          <w:right w:val="single" w:color="D9D9D9" w:sz="6" w:space="11"/>
         </w:pBdr>
         <w:spacing w:line="240" w:lineRule="atLeast"/>
         <w:rPr>
@@ -3203,10 +3239,10 @@
       <w:pPr>
         <w:pStyle w:val="HTMLPreformatted"/>
         <w:pBdr>
-          <w:top w:val="single" w:sz="6" w:space="11" w:color="D9D9D9"/>
-          <w:left w:val="single" w:sz="6" w:space="11" w:color="D9D9D9"/>
-          <w:bottom w:val="single" w:sz="6" w:space="11" w:color="D9D9D9"/>
-          <w:right w:val="single" w:sz="6" w:space="11" w:color="D9D9D9"/>
+          <w:top w:val="single" w:color="D9D9D9" w:sz="6" w:space="11"/>
+          <w:left w:val="single" w:color="D9D9D9" w:sz="6" w:space="11"/>
+          <w:bottom w:val="single" w:color="D9D9D9" w:sz="6" w:space="11"/>
+          <w:right w:val="single" w:color="D9D9D9" w:sz="6" w:space="11"/>
         </w:pBdr>
         <w:spacing w:line="240" w:lineRule="atLeast"/>
         <w:rPr>
@@ -3232,10 +3268,10 @@
       <w:pPr>
         <w:pStyle w:val="HTMLPreformatted"/>
         <w:pBdr>
-          <w:top w:val="single" w:sz="6" w:space="11" w:color="D9D9D9"/>
-          <w:left w:val="single" w:sz="6" w:space="11" w:color="D9D9D9"/>
-          <w:bottom w:val="single" w:sz="6" w:space="11" w:color="D9D9D9"/>
-          <w:right w:val="single" w:sz="6" w:space="11" w:color="D9D9D9"/>
+          <w:top w:val="single" w:color="D9D9D9" w:sz="6" w:space="11"/>
+          <w:left w:val="single" w:color="D9D9D9" w:sz="6" w:space="11"/>
+          <w:bottom w:val="single" w:color="D9D9D9" w:sz="6" w:space="11"/>
+          <w:right w:val="single" w:color="D9D9D9" w:sz="6" w:space="11"/>
         </w:pBdr>
         <w:spacing w:line="240" w:lineRule="atLeast"/>
         <w:rPr>
@@ -3270,10 +3306,10 @@
       <w:pPr>
         <w:pStyle w:val="HTMLPreformatted"/>
         <w:pBdr>
-          <w:top w:val="single" w:sz="6" w:space="11" w:color="D9D9D9"/>
-          <w:left w:val="single" w:sz="6" w:space="11" w:color="D9D9D9"/>
-          <w:bottom w:val="single" w:sz="6" w:space="11" w:color="D9D9D9"/>
-          <w:right w:val="single" w:sz="6" w:space="11" w:color="D9D9D9"/>
+          <w:top w:val="single" w:color="D9D9D9" w:sz="6" w:space="11"/>
+          <w:left w:val="single" w:color="D9D9D9" w:sz="6" w:space="11"/>
+          <w:bottom w:val="single" w:color="D9D9D9" w:sz="6" w:space="11"/>
+          <w:right w:val="single" w:color="D9D9D9" w:sz="6" w:space="11"/>
         </w:pBdr>
         <w:spacing w:line="240" w:lineRule="atLeast"/>
         <w:rPr>
@@ -3308,10 +3344,10 @@
       <w:pPr>
         <w:pStyle w:val="HTMLPreformatted"/>
         <w:pBdr>
-          <w:top w:val="single" w:sz="6" w:space="11" w:color="D9D9D9"/>
-          <w:left w:val="single" w:sz="6" w:space="11" w:color="D9D9D9"/>
-          <w:bottom w:val="single" w:sz="6" w:space="11" w:color="D9D9D9"/>
-          <w:right w:val="single" w:sz="6" w:space="11" w:color="D9D9D9"/>
+          <w:top w:val="single" w:color="D9D9D9" w:sz="6" w:space="11"/>
+          <w:left w:val="single" w:color="D9D9D9" w:sz="6" w:space="11"/>
+          <w:bottom w:val="single" w:color="D9D9D9" w:sz="6" w:space="11"/>
+          <w:right w:val="single" w:color="D9D9D9" w:sz="6" w:space="11"/>
         </w:pBdr>
         <w:spacing w:line="240" w:lineRule="atLeast"/>
         <w:rPr>
@@ -3337,10 +3373,10 @@
       <w:pPr>
         <w:pStyle w:val="HTMLPreformatted"/>
         <w:pBdr>
-          <w:top w:val="single" w:sz="6" w:space="11" w:color="D9D9D9"/>
-          <w:left w:val="single" w:sz="6" w:space="11" w:color="D9D9D9"/>
-          <w:bottom w:val="single" w:sz="6" w:space="11" w:color="D9D9D9"/>
-          <w:right w:val="single" w:sz="6" w:space="11" w:color="D9D9D9"/>
+          <w:top w:val="single" w:color="D9D9D9" w:sz="6" w:space="11"/>
+          <w:left w:val="single" w:color="D9D9D9" w:sz="6" w:space="11"/>
+          <w:bottom w:val="single" w:color="D9D9D9" w:sz="6" w:space="11"/>
+          <w:right w:val="single" w:color="D9D9D9" w:sz="6" w:space="11"/>
         </w:pBdr>
         <w:spacing w:line="240" w:lineRule="atLeast"/>
         <w:rPr>
@@ -3386,10 +3422,10 @@
       <w:pPr>
         <w:pStyle w:val="HTMLPreformatted"/>
         <w:pBdr>
-          <w:top w:val="single" w:sz="6" w:space="11" w:color="D9D9D9"/>
-          <w:left w:val="single" w:sz="6" w:space="11" w:color="D9D9D9"/>
-          <w:bottom w:val="single" w:sz="6" w:space="11" w:color="D9D9D9"/>
-          <w:right w:val="single" w:sz="6" w:space="11" w:color="D9D9D9"/>
+          <w:top w:val="single" w:color="D9D9D9" w:sz="6" w:space="11"/>
+          <w:left w:val="single" w:color="D9D9D9" w:sz="6" w:space="11"/>
+          <w:bottom w:val="single" w:color="D9D9D9" w:sz="6" w:space="11"/>
+          <w:right w:val="single" w:color="D9D9D9" w:sz="6" w:space="11"/>
         </w:pBdr>
         <w:spacing w:line="240" w:lineRule="atLeast"/>
         <w:rPr>
@@ -3415,10 +3451,10 @@
       <w:pPr>
         <w:pStyle w:val="HTMLPreformatted"/>
         <w:pBdr>
-          <w:top w:val="single" w:sz="6" w:space="11" w:color="D9D9D9"/>
-          <w:left w:val="single" w:sz="6" w:space="11" w:color="D9D9D9"/>
-          <w:bottom w:val="single" w:sz="6" w:space="11" w:color="D9D9D9"/>
-          <w:right w:val="single" w:sz="6" w:space="11" w:color="D9D9D9"/>
+          <w:top w:val="single" w:color="D9D9D9" w:sz="6" w:space="11"/>
+          <w:left w:val="single" w:color="D9D9D9" w:sz="6" w:space="11"/>
+          <w:bottom w:val="single" w:color="D9D9D9" w:sz="6" w:space="11"/>
+          <w:right w:val="single" w:color="D9D9D9" w:sz="6" w:space="11"/>
         </w:pBdr>
         <w:spacing w:line="240" w:lineRule="atLeast"/>
         <w:rPr>
@@ -3469,7 +3505,7 @@
       <w:r>
         <w:t xml:space="preserve"> </w:t>
       </w:r>
-      <w:bookmarkStart w:id="29" w:name="_Hlk187243228"/>
+      <w:bookmarkStart w:name="_Hlk187243228" w:id="29"/>
       <w:r>
         <w:t>`</w:t>
       </w:r>
@@ -3613,7 +3649,7 @@
       <w:r>
         <w:t xml:space="preserve">ve obtained the material, and follow their rules on how to credit their material. For own creations please write "photo/graph by the author" (or insert your name). For assets published online under a CC license, use </w:t>
       </w:r>
-      <w:hyperlink r:id="rId17" w:history="1">
+      <w:hyperlink w:history="1" r:id="rId17">
         <w:r>
           <w:rPr>
             <w:rStyle w:val="Hyperlink"/>
@@ -3633,7 +3669,7 @@
     <w:p>
       <w:pPr>
         <w:rPr>
-          <w:rFonts w:asciiTheme="majorHAnsi" w:eastAsiaTheme="majorEastAsia" w:hAnsiTheme="majorHAnsi" w:cstheme="majorBidi"/>
+          <w:rFonts w:asciiTheme="majorHAnsi" w:hAnsiTheme="majorHAnsi" w:eastAsiaTheme="majorEastAsia" w:cstheme="majorBidi"/>
           <w:color w:val="4F81BD" w:themeColor="accent1"/>
           <w:sz w:val="28"/>
           <w:szCs w:val="28"/>
@@ -3648,7 +3684,6 @@
         <w:pStyle w:val="Heading2"/>
       </w:pPr>
       <w:r>
-        <w:lastRenderedPageBreak/>
         <w:t>References</w:t>
       </w:r>
     </w:p>
@@ -3656,7 +3691,7 @@
       <w:pPr>
         <w:pStyle w:val="Heading3"/>
       </w:pPr>
-      <w:bookmarkStart w:id="30" w:name="_Ref186656819"/>
+      <w:bookmarkStart w:name="_Ref186656819" w:id="30"/>
       <w:r>
         <w:t>References</w:t>
       </w:r>
@@ -3698,8 +3733,8 @@
       <w:pPr>
         <w:pStyle w:val="Caption"/>
       </w:pPr>
-      <w:bookmarkStart w:id="31" w:name="_Ref186656970"/>
-      <w:bookmarkStart w:id="32" w:name="_Toc187994024"/>
+      <w:bookmarkStart w:name="_Ref186656970" w:id="31"/>
+      <w:bookmarkStart w:name="_Toc187994024" w:id="32"/>
       <w:r>
         <w:rPr>
           <w:b/>
@@ -4165,7 +4200,7 @@
       <w:pPr>
         <w:pStyle w:val="Caption"/>
       </w:pPr>
-      <w:bookmarkStart w:id="33" w:name="_Toc187994025"/>
+      <w:bookmarkStart w:name="_Toc187994025" w:id="33"/>
       <w:r>
         <w:rPr>
           <w:b/>
@@ -4239,7 +4274,6 @@
         <w:rPr>
           <w:noProof/>
         </w:rPr>
-        <w:lastRenderedPageBreak/>
         <w:drawing>
           <wp:inline distT="0" distB="0" distL="0" distR="0" wp14:anchorId="6D3F76B6" wp14:editId="36BA1FE6">
             <wp:extent cx="2095792" cy="1028844"/>
@@ -4701,7 +4735,7 @@
         </w:tabs>
         <w:spacing w:after="0"/>
         <w:rPr>
-          <w:rFonts w:ascii="Consolas" w:eastAsia="Times New Roman" w:hAnsi="Consolas" w:cs="Courier New"/>
+          <w:rFonts w:ascii="Consolas" w:hAnsi="Consolas" w:eastAsia="Times New Roman" w:cs="Courier New"/>
           <w:color w:val="1F2328"/>
           <w:sz w:val="20"/>
           <w:szCs w:val="20"/>
@@ -4709,7 +4743,7 @@
       </w:pPr>
       <w:r>
         <w:rPr>
-          <w:rFonts w:ascii="Consolas" w:eastAsia="Times New Roman" w:hAnsi="Consolas" w:cs="Courier New"/>
+          <w:rFonts w:ascii="Consolas" w:hAnsi="Consolas" w:eastAsia="Times New Roman" w:cs="Courier New"/>
           <w:color w:val="1F2328"/>
           <w:sz w:val="20"/>
           <w:szCs w:val="20"/>
@@ -4718,6 +4752,8 @@
       </w:r>
       <w:r>
         <w:br/>
+      </w:r>
+      <w:r>
         <w:t>For tables, figures and equations, you must insert a caption manually before you can cross-reference them.</w:t>
       </w:r>
       <w:r>
@@ -4725,7 +4761,7 @@
       </w:r>
       <w:r>
         <w:rPr>
-          <w:rFonts w:ascii="Consolas" w:eastAsia="Times New Roman" w:hAnsi="Consolas" w:cs="Courier New"/>
+          <w:rFonts w:ascii="Consolas" w:hAnsi="Consolas" w:eastAsia="Times New Roman" w:cs="Courier New"/>
           <w:color w:val="1F2328"/>
           <w:sz w:val="20"/>
           <w:szCs w:val="20"/>
@@ -4742,7 +4778,7 @@
       <w:pPr>
         <w:pStyle w:val="Heading4"/>
       </w:pPr>
-      <w:bookmarkStart w:id="34" w:name="_Ref186501158"/>
+      <w:bookmarkStart w:name="_Ref186501158" w:id="34"/>
       <w:commentRangeStart w:id="35"/>
       <w:commentRangeStart w:id="36"/>
       <w:commentRangeStart w:id="37"/>
@@ -4768,7 +4804,7 @@
       <w:r>
         <w:rPr>
           <w:rStyle w:val="CommentReference"/>
-          <w:rFonts w:asciiTheme="minorHAnsi" w:eastAsiaTheme="minorHAnsi" w:hAnsiTheme="minorHAnsi" w:cstheme="minorBidi"/>
+          <w:rFonts w:asciiTheme="minorHAnsi" w:hAnsiTheme="minorHAnsi" w:eastAsiaTheme="minorHAnsi" w:cstheme="minorBidi"/>
           <w:bCs w:val="0"/>
           <w:i w:val="0"/>
           <w:color w:val="auto"/>
@@ -4779,7 +4815,7 @@
       <w:r>
         <w:rPr>
           <w:rStyle w:val="CommentReference"/>
-          <w:rFonts w:asciiTheme="minorHAnsi" w:eastAsiaTheme="minorHAnsi" w:hAnsiTheme="minorHAnsi" w:cstheme="minorBidi"/>
+          <w:rFonts w:asciiTheme="minorHAnsi" w:hAnsiTheme="minorHAnsi" w:eastAsiaTheme="minorHAnsi" w:cstheme="minorBidi"/>
           <w:bCs w:val="0"/>
           <w:i w:val="0"/>
           <w:color w:val="auto"/>
@@ -4809,7 +4845,7 @@
       <w:pPr>
         <w:pStyle w:val="Caption"/>
       </w:pPr>
-      <w:bookmarkStart w:id="39" w:name="_Toc187994026"/>
+      <w:bookmarkStart w:name="_Toc187994026" w:id="39"/>
       <w:r>
         <w:rPr>
           <w:b/>
@@ -4874,7 +4910,6 @@
         <w:rPr>
           <w:noProof/>
         </w:rPr>
-        <w:lastRenderedPageBreak/>
         <w:drawing>
           <wp:inline distT="0" distB="0" distL="0" distR="0" wp14:anchorId="1D669718" wp14:editId="03BF33B6">
             <wp:extent cx="5934710" cy="5166995"/>
@@ -5202,7 +5237,7 @@
       <w:pPr>
         <w:pStyle w:val="Caption"/>
       </w:pPr>
-      <w:bookmarkStart w:id="40" w:name="_Toc187994027"/>
+      <w:bookmarkStart w:name="_Toc187994027" w:id="40"/>
       <w:r>
         <w:rPr>
           <w:b/>
@@ -5273,7 +5308,6 @@
         <w:rPr>
           <w:noProof/>
         </w:rPr>
-        <w:lastRenderedPageBreak/>
         <w:drawing>
           <wp:inline distT="0" distB="0" distL="0" distR="0" wp14:anchorId="592F853D" wp14:editId="0F1750E0">
             <wp:extent cx="3305636" cy="2648320"/>
@@ -5586,7 +5620,7 @@
         <w:rPr>
           <w:rFonts w:ascii="Consolas" w:hAnsi="Consolas"/>
           <w:color w:val="1F2328"/>
-          <w:bdr w:val="none" w:sz="0" w:space="0" w:color="auto" w:frame="1"/>
+          <w:bdr w:val="none" w:color="auto" w:sz="0" w:space="0" w:frame="1"/>
         </w:rPr>
       </w:pPr>
       <w:r>
@@ -5594,7 +5628,7 @@
           <w:rStyle w:val="HTMLCode"/>
           <w:rFonts w:ascii="Consolas" w:hAnsi="Consolas"/>
           <w:color w:val="1F2328"/>
-          <w:bdr w:val="none" w:sz="0" w:space="0" w:color="auto" w:frame="1"/>
+          <w:bdr w:val="none" w:color="auto" w:sz="0" w:space="0" w:frame="1"/>
         </w:rPr>
         <w:t>:::{tip}</w:t>
       </w:r>
@@ -5603,7 +5637,7 @@
           <w:rStyle w:val="HTMLCode"/>
           <w:rFonts w:ascii="Consolas" w:hAnsi="Consolas"/>
           <w:color w:val="1F2328"/>
-          <w:bdr w:val="none" w:sz="0" w:space="0" w:color="auto" w:frame="1"/>
+          <w:bdr w:val="none" w:color="auto" w:sz="0" w:space="0" w:frame="1"/>
         </w:rPr>
         <w:br/>
       </w:r>
@@ -5612,7 +5646,7 @@
           <w:rStyle w:val="HTMLCode"/>
           <w:rFonts w:ascii="Consolas" w:hAnsi="Consolas"/>
           <w:color w:val="1F2328"/>
-          <w:bdr w:val="none" w:sz="0" w:space="0" w:color="auto" w:frame="1"/>
+          <w:bdr w:val="none" w:color="auto" w:sz="0" w:space="0" w:frame="1"/>
         </w:rPr>
         <w:t xml:space="preserve">To update whole document in MS Word </w:t>
       </w:r>
@@ -5621,7 +5655,7 @@
           <w:rStyle w:val="HTMLCode"/>
           <w:rFonts w:ascii="Consolas" w:hAnsi="Consolas"/>
           <w:color w:val="1F2328"/>
-          <w:bdr w:val="none" w:sz="0" w:space="0" w:color="auto" w:frame="1"/>
+          <w:bdr w:val="none" w:color="auto" w:sz="0" w:space="0" w:frame="1"/>
         </w:rPr>
         <w:t>you can press Ctrl + A to select whole text and then click on F9</w:t>
       </w:r>
@@ -5630,7 +5664,7 @@
           <w:rStyle w:val="HTMLCode"/>
           <w:rFonts w:ascii="Consolas" w:hAnsi="Consolas"/>
           <w:color w:val="1F2328"/>
-          <w:bdr w:val="none" w:sz="0" w:space="0" w:color="auto" w:frame="1"/>
+          <w:bdr w:val="none" w:color="auto" w:sz="0" w:space="0" w:frame="1"/>
         </w:rPr>
         <w:t>.</w:t>
       </w:r>
@@ -5639,16 +5673,16 @@
           <w:rStyle w:val="HTMLCode"/>
           <w:rFonts w:ascii="Consolas" w:hAnsi="Consolas"/>
           <w:color w:val="1F2328"/>
-          <w:bdr w:val="none" w:sz="0" w:space="0" w:color="auto" w:frame="1"/>
+          <w:bdr w:val="none" w:color="auto" w:sz="0" w:space="0" w:frame="1"/>
         </w:rPr>
         <w:t xml:space="preserve"> See </w:t>
       </w:r>
-      <w:hyperlink r:id="rId23" w:history="1">
+      <w:hyperlink w:history="1" r:id="rId23">
         <w:r>
           <w:rPr>
             <w:rStyle w:val="Hyperlink"/>
             <w:rFonts w:ascii="Consolas" w:hAnsi="Consolas"/>
-            <w:bdr w:val="none" w:sz="0" w:space="0" w:color="auto" w:frame="1"/>
+            <w:bdr w:val="none" w:color="auto" w:sz="0" w:space="0" w:frame="1"/>
           </w:rPr>
           <w:t>Microsoft documentation for details</w:t>
         </w:r>
@@ -5658,7 +5692,7 @@
           <w:rStyle w:val="HTMLCode"/>
           <w:rFonts w:ascii="Consolas" w:hAnsi="Consolas"/>
           <w:color w:val="1F2328"/>
-          <w:bdr w:val="none" w:sz="0" w:space="0" w:color="auto" w:frame="1"/>
+          <w:bdr w:val="none" w:color="auto" w:sz="0" w:space="0" w:frame="1"/>
         </w:rPr>
         <w:t>.</w:t>
       </w:r>
@@ -5667,7 +5701,7 @@
           <w:rStyle w:val="HTMLCode"/>
           <w:rFonts w:ascii="Consolas" w:hAnsi="Consolas"/>
           <w:color w:val="1F2328"/>
-          <w:bdr w:val="none" w:sz="0" w:space="0" w:color="auto" w:frame="1"/>
+          <w:bdr w:val="none" w:color="auto" w:sz="0" w:space="0" w:frame="1"/>
         </w:rPr>
         <w:t xml:space="preserve"> </w:t>
       </w:r>
@@ -5676,9 +5710,17 @@
           <w:rStyle w:val="HTMLCode"/>
           <w:rFonts w:ascii="Consolas" w:hAnsi="Consolas"/>
           <w:color w:val="1F2328"/>
-          <w:bdr w:val="none" w:sz="0" w:space="0" w:color="auto" w:frame="1"/>
+          <w:bdr w:val="none" w:color="auto" w:sz="0" w:space="0" w:frame="1"/>
         </w:rPr>
         <w:br/>
+      </w:r>
+      <w:r>
+        <w:rPr>
+          <w:rStyle w:val="HTMLCode"/>
+          <w:rFonts w:ascii="Consolas" w:hAnsi="Consolas"/>
+          <w:color w:val="1F2328"/>
+          <w:bdr w:val="none" w:color="auto" w:sz="0" w:space="0" w:frame="1"/>
+        </w:rPr>
         <w:t>:::</w:t>
       </w:r>
     </w:p>
@@ -5692,7 +5734,7 @@
       <w:pPr>
         <w:pStyle w:val="Heading4"/>
       </w:pPr>
-      <w:bookmarkStart w:id="41" w:name="howToStructureImageCaptions"/>
+      <w:bookmarkStart w:name="howToStructureImageCaptions" w:id="41"/>
       <w:r>
         <w:t xml:space="preserve">How </w:t>
       </w:r>
@@ -5807,7 +5849,6 @@
         <w:jc w:val="both"/>
       </w:pPr>
       <w:r>
-        <w:lastRenderedPageBreak/>
         <w:t>Basic structure:</w:t>
       </w:r>
     </w:p>
@@ -5946,7 +5987,7 @@
       <w:pPr>
         <w:pStyle w:val="Caption"/>
       </w:pPr>
-      <w:bookmarkStart w:id="42" w:name="_Toc187994028"/>
+      <w:bookmarkStart w:name="_Toc187994028" w:id="42"/>
       <w:r>
         <w:rPr>
           <w:b/>
@@ -6010,7 +6051,6 @@
         <w:rPr>
           <w:noProof/>
         </w:rPr>
-        <w:lastRenderedPageBreak/>
         <w:drawing>
           <wp:inline distT="0" distB="0" distL="0" distR="0" wp14:anchorId="46CD9BAB" wp14:editId="58D9D5EC">
             <wp:extent cx="5943600" cy="4605655"/>
@@ -6353,8 +6393,8 @@
       <w:pPr>
         <w:pStyle w:val="Caption"/>
       </w:pPr>
-      <w:bookmarkStart w:id="43" w:name="_Ref186502132"/>
-      <w:bookmarkStart w:id="44" w:name="_Toc187994029"/>
+      <w:bookmarkStart w:name="_Ref186502132" w:id="43"/>
+      <w:bookmarkStart w:name="_Toc187994029" w:id="44"/>
       <w:r>
         <w:rPr>
           <w:b/>
@@ -6432,7 +6472,6 @@
         <w:rPr>
           <w:noProof/>
         </w:rPr>
-        <w:lastRenderedPageBreak/>
         <w:drawing>
           <wp:inline distT="0" distB="0" distL="0" distR="0" wp14:anchorId="37F0A0AB" wp14:editId="2550831C">
             <wp:extent cx="4382112" cy="3486637"/>
@@ -6920,7 +6959,7 @@
         </w:tabs>
         <w:spacing w:after="0"/>
         <w:rPr>
-          <w:rFonts w:ascii="Consolas" w:eastAsia="Times New Roman" w:hAnsi="Consolas" w:cs="Courier New"/>
+          <w:rFonts w:ascii="Consolas" w:hAnsi="Consolas" w:eastAsia="Times New Roman" w:cs="Courier New"/>
           <w:color w:val="1F2328"/>
           <w:sz w:val="20"/>
           <w:szCs w:val="20"/>
@@ -6928,7 +6967,7 @@
       </w:pPr>
       <w:r>
         <w:rPr>
-          <w:rFonts w:ascii="Consolas" w:eastAsia="Times New Roman" w:hAnsi="Consolas" w:cs="Courier New"/>
+          <w:rFonts w:ascii="Consolas" w:hAnsi="Consolas" w:eastAsia="Times New Roman" w:cs="Courier New"/>
           <w:color w:val="1F2328"/>
           <w:sz w:val="20"/>
           <w:szCs w:val="20"/>
@@ -6937,7 +6976,7 @@
       </w:r>
       <w:r>
         <w:rPr>
-          <w:rFonts w:ascii="Consolas" w:eastAsia="Times New Roman" w:hAnsi="Consolas" w:cs="Courier New"/>
+          <w:rFonts w:ascii="Consolas" w:hAnsi="Consolas" w:eastAsia="Times New Roman" w:cs="Courier New"/>
           <w:color w:val="1F2328"/>
           <w:sz w:val="20"/>
           <w:szCs w:val="20"/>
@@ -6952,7 +6991,7 @@
       </w:r>
       <w:r>
         <w:rPr>
-          <w:rFonts w:ascii="Consolas" w:eastAsia="Times New Roman" w:hAnsi="Consolas" w:cs="Courier New"/>
+          <w:rFonts w:ascii="Consolas" w:hAnsi="Consolas" w:eastAsia="Times New Roman" w:cs="Courier New"/>
           <w:color w:val="1F2328"/>
           <w:sz w:val="20"/>
           <w:szCs w:val="20"/>
@@ -6988,7 +7027,7 @@
         </w:tabs>
         <w:spacing w:after="0"/>
         <w:rPr>
-          <w:rFonts w:ascii="Consolas" w:eastAsia="Times New Roman" w:hAnsi="Consolas" w:cs="Courier New"/>
+          <w:rFonts w:ascii="Consolas" w:hAnsi="Consolas" w:eastAsia="Times New Roman" w:cs="Courier New"/>
           <w:color w:val="1F2328"/>
           <w:sz w:val="20"/>
           <w:szCs w:val="20"/>
@@ -6996,16 +7035,17 @@
       </w:pPr>
       <w:r>
         <w:rPr>
-          <w:rFonts w:ascii="Consolas" w:eastAsia="Times New Roman" w:hAnsi="Consolas" w:cs="Courier New"/>
+          <w:rFonts w:ascii="Consolas" w:hAnsi="Consolas" w:eastAsia="Times New Roman" w:cs="Courier New"/>
           <w:color w:val="1F2328"/>
           <w:sz w:val="20"/>
           <w:szCs w:val="20"/>
         </w:rPr>
-        <w:lastRenderedPageBreak/>
         <w:t>:::{tip}</w:t>
       </w:r>
       <w:r>
         <w:br/>
+      </w:r>
+      <w:r>
         <w:t>By inserting captions to your figures, tables and equations you will not have to be concerned with incrementing the numbering manually. MS Word will auto-increment captions for you.</w:t>
       </w:r>
       <w:r>
@@ -7013,7 +7053,7 @@
       </w:r>
       <w:r>
         <w:rPr>
-          <w:rFonts w:ascii="Consolas" w:eastAsia="Times New Roman" w:hAnsi="Consolas" w:cs="Courier New"/>
+          <w:rFonts w:ascii="Consolas" w:hAnsi="Consolas" w:eastAsia="Times New Roman" w:cs="Courier New"/>
           <w:color w:val="1F2328"/>
           <w:sz w:val="20"/>
           <w:szCs w:val="20"/>
@@ -7106,7 +7146,7 @@
       <w:pPr>
         <w:pStyle w:val="Caption"/>
       </w:pPr>
-      <w:bookmarkStart w:id="47" w:name="_Toc187994030"/>
+      <w:bookmarkStart w:name="_Toc187994030" w:id="47"/>
       <w:r>
         <w:rPr>
           <w:b/>
@@ -7377,7 +7417,6 @@
                 <w:sz w:val="18"/>
                 <w:szCs w:val="18"/>
               </w:rPr>
-              <w:lastRenderedPageBreak/>
               <w:t>##Source</w:t>
             </w:r>
           </w:p>
@@ -7575,7 +7614,7 @@
       <w:pPr>
         <w:pStyle w:val="Caption"/>
       </w:pPr>
-      <w:bookmarkStart w:id="48" w:name="_Toc187994031"/>
+      <w:bookmarkStart w:name="_Toc187994031" w:id="48"/>
       <w:r>
         <w:rPr>
           <w:b/>
@@ -7903,7 +7942,6 @@
                 <w:sz w:val="18"/>
                 <w:szCs w:val="18"/>
               </w:rPr>
-              <w:lastRenderedPageBreak/>
               <w:t>##Author</w:t>
             </w:r>
           </w:p>
@@ -8114,7 +8152,7 @@
       <w:r>
         <w:t xml:space="preserve">Here is an implementation example: see this </w:t>
       </w:r>
-      <w:hyperlink r:id="rId28" w:anchor="advancedElementsInMSWord" w:history="1">
+      <w:hyperlink w:history="1" w:anchor="advancedElementsInMSWord" r:id="rId28">
         <w:r>
           <w:rPr>
             <w:rStyle w:val="Hyperlink"/>
@@ -8154,7 +8192,7 @@
         </w:tabs>
         <w:spacing w:after="0"/>
         <w:rPr>
-          <w:rFonts w:ascii="Consolas" w:eastAsia="Times New Roman" w:hAnsi="Consolas" w:cs="Courier New"/>
+          <w:rFonts w:ascii="Consolas" w:hAnsi="Consolas" w:eastAsia="Times New Roman" w:cs="Courier New"/>
           <w:color w:val="1F2328"/>
           <w:sz w:val="20"/>
           <w:szCs w:val="20"/>
@@ -8162,7 +8200,7 @@
       </w:pPr>
       <w:r>
         <w:rPr>
-          <w:rFonts w:ascii="Consolas" w:eastAsia="Times New Roman" w:hAnsi="Consolas" w:cs="Courier New"/>
+          <w:rFonts w:ascii="Consolas" w:hAnsi="Consolas" w:eastAsia="Times New Roman" w:cs="Courier New"/>
           <w:color w:val="1F2328"/>
           <w:sz w:val="20"/>
           <w:szCs w:val="20"/>
@@ -8171,7 +8209,7 @@
       </w:r>
       <w:r>
         <w:rPr>
-          <w:rFonts w:ascii="Consolas" w:eastAsia="Times New Roman" w:hAnsi="Consolas" w:cs="Courier New"/>
+          <w:rFonts w:ascii="Consolas" w:hAnsi="Consolas" w:eastAsia="Times New Roman" w:cs="Courier New"/>
           <w:color w:val="1F2328"/>
           <w:sz w:val="20"/>
           <w:szCs w:val="20"/>
@@ -8180,7 +8218,7 @@
       </w:r>
       <w:r>
         <w:rPr>
-          <w:rFonts w:ascii="Consolas" w:eastAsia="Times New Roman" w:hAnsi="Consolas" w:cs="Courier New"/>
+          <w:rFonts w:ascii="Consolas" w:hAnsi="Consolas" w:eastAsia="Times New Roman" w:cs="Courier New"/>
           <w:color w:val="1F2328"/>
           <w:sz w:val="20"/>
           <w:szCs w:val="20"/>
@@ -8198,7 +8236,7 @@
       </w:r>
       <w:r>
         <w:rPr>
-          <w:rFonts w:ascii="Consolas" w:eastAsia="Times New Roman" w:hAnsi="Consolas" w:cs="Courier New"/>
+          <w:rFonts w:ascii="Consolas" w:hAnsi="Consolas" w:eastAsia="Times New Roman" w:cs="Courier New"/>
           <w:color w:val="1F2328"/>
           <w:sz w:val="20"/>
           <w:szCs w:val="20"/>
@@ -8287,7 +8325,7 @@
       <w:pPr>
         <w:pStyle w:val="Caption"/>
       </w:pPr>
-      <w:bookmarkStart w:id="49" w:name="_Toc187994032"/>
+      <w:bookmarkStart w:name="_Toc187994032" w:id="49"/>
       <w:r>
         <w:rPr>
           <w:b/>
@@ -8352,7 +8390,6 @@
         <w:rPr>
           <w:noProof/>
         </w:rPr>
-        <w:lastRenderedPageBreak/>
         <w:drawing>
           <wp:inline distT="0" distB="0" distL="0" distR="0" wp14:anchorId="08DEDF91" wp14:editId="69336310">
             <wp:extent cx="3420566" cy="3043124"/>
@@ -8732,7 +8769,7 @@
         </w:rPr>
         <w:fldChar w:fldCharType="separate"/>
       </w:r>
-      <w:hyperlink w:anchor="_Toc187994022" w:history="1">
+      <w:hyperlink w:history="1" w:anchor="_Toc187994022">
         <w:r>
           <w:rPr>
             <w:rStyle w:val="Hyperlink"/>
@@ -8767,7 +8804,7 @@
           <w14:ligatures w14:val="standardContextual"/>
         </w:rPr>
       </w:pPr>
-      <w:hyperlink w:anchor="_Toc187994023" w:history="1">
+      <w:hyperlink w:history="1" w:anchor="_Toc187994023">
         <w:r>
           <w:rPr>
             <w:rStyle w:val="Hyperlink"/>
@@ -8800,7 +8837,7 @@
           <w14:ligatures w14:val="standardContextual"/>
         </w:rPr>
       </w:pPr>
-      <w:hyperlink w:anchor="_Toc187994024" w:history="1">
+      <w:hyperlink w:history="1" w:anchor="_Toc187994024">
         <w:r>
           <w:rPr>
             <w:rStyle w:val="Hyperlink"/>
@@ -8833,7 +8870,7 @@
           <w14:ligatures w14:val="standardContextual"/>
         </w:rPr>
       </w:pPr>
-      <w:hyperlink w:anchor="_Toc187994025" w:history="1">
+      <w:hyperlink w:history="1" w:anchor="_Toc187994025">
         <w:r>
           <w:rPr>
             <w:rStyle w:val="Hyperlink"/>
@@ -8866,7 +8903,7 @@
           <w14:ligatures w14:val="standardContextual"/>
         </w:rPr>
       </w:pPr>
-      <w:hyperlink w:anchor="_Toc187994026" w:history="1">
+      <w:hyperlink w:history="1" w:anchor="_Toc187994026">
         <w:r>
           <w:rPr>
             <w:rStyle w:val="Hyperlink"/>
@@ -8899,7 +8936,7 @@
           <w14:ligatures w14:val="standardContextual"/>
         </w:rPr>
       </w:pPr>
-      <w:hyperlink w:anchor="_Toc187994027" w:history="1">
+      <w:hyperlink w:history="1" w:anchor="_Toc187994027">
         <w:r>
           <w:rPr>
             <w:rStyle w:val="Hyperlink"/>
@@ -8932,7 +8969,7 @@
           <w14:ligatures w14:val="standardContextual"/>
         </w:rPr>
       </w:pPr>
-      <w:hyperlink w:anchor="_Toc187994028" w:history="1">
+      <w:hyperlink w:history="1" w:anchor="_Toc187994028">
         <w:r>
           <w:rPr>
             <w:rStyle w:val="Hyperlink"/>
@@ -8965,7 +9002,7 @@
           <w14:ligatures w14:val="standardContextual"/>
         </w:rPr>
       </w:pPr>
-      <w:hyperlink w:anchor="_Toc187994029" w:history="1">
+      <w:hyperlink w:history="1" w:anchor="_Toc187994029">
         <w:r>
           <w:rPr>
             <w:rStyle w:val="Hyperlink"/>
@@ -8998,7 +9035,7 @@
           <w14:ligatures w14:val="standardContextual"/>
         </w:rPr>
       </w:pPr>
-      <w:hyperlink w:anchor="_Toc187994030" w:history="1">
+      <w:hyperlink w:history="1" w:anchor="_Toc187994030">
         <w:r>
           <w:rPr>
             <w:rStyle w:val="Hyperlink"/>
@@ -9031,7 +9068,7 @@
           <w14:ligatures w14:val="standardContextual"/>
         </w:rPr>
       </w:pPr>
-      <w:hyperlink w:anchor="_Toc187994031" w:history="1">
+      <w:hyperlink w:history="1" w:anchor="_Toc187994031">
         <w:r>
           <w:rPr>
             <w:rStyle w:val="Hyperlink"/>
@@ -9064,7 +9101,7 @@
           <w14:ligatures w14:val="standardContextual"/>
         </w:rPr>
       </w:pPr>
-      <w:hyperlink w:anchor="_Toc187994032" w:history="1">
+      <w:hyperlink w:history="1" w:anchor="_Toc187994032">
         <w:r>
           <w:rPr>
             <w:rStyle w:val="Hyperlink"/>
@@ -9097,7 +9134,7 @@
           <w14:ligatures w14:val="standardContextual"/>
         </w:rPr>
       </w:pPr>
-      <w:hyperlink w:anchor="_Toc187994033" w:history="1">
+      <w:hyperlink w:history="1" w:anchor="_Toc187994033">
         <w:r>
           <w:rPr>
             <w:rStyle w:val="Hyperlink"/>
@@ -9130,7 +9167,7 @@
           <w14:ligatures w14:val="standardContextual"/>
         </w:rPr>
       </w:pPr>
-      <w:hyperlink w:anchor="_Toc187994034" w:history="1">
+      <w:hyperlink w:history="1" w:anchor="_Toc187994034">
         <w:r>
           <w:rPr>
             <w:rStyle w:val="Hyperlink"/>
@@ -9163,7 +9200,7 @@
           <w14:ligatures w14:val="standardContextual"/>
         </w:rPr>
       </w:pPr>
-      <w:hyperlink w:anchor="_Toc187994035" w:history="1">
+      <w:hyperlink w:history="1" w:anchor="_Toc187994035">
         <w:r>
           <w:rPr>
             <w:rStyle w:val="Hyperlink"/>
@@ -9218,7 +9255,7 @@
         </w:tabs>
         <w:spacing w:after="0"/>
         <w:rPr>
-          <w:rFonts w:ascii="Consolas" w:eastAsia="Times New Roman" w:hAnsi="Consolas" w:cs="Courier New"/>
+          <w:rFonts w:ascii="Consolas" w:hAnsi="Consolas" w:eastAsia="Times New Roman" w:cs="Courier New"/>
           <w:color w:val="1F2328"/>
           <w:sz w:val="20"/>
           <w:szCs w:val="20"/>
@@ -9226,7 +9263,7 @@
       </w:pPr>
       <w:r>
         <w:rPr>
-          <w:rFonts w:ascii="Consolas" w:eastAsia="Times New Roman" w:hAnsi="Consolas" w:cs="Courier New"/>
+          <w:rFonts w:ascii="Consolas" w:hAnsi="Consolas" w:eastAsia="Times New Roman" w:cs="Courier New"/>
           <w:color w:val="1F2328"/>
           <w:sz w:val="20"/>
           <w:szCs w:val="20"/>
@@ -9235,7 +9272,7 @@
       </w:r>
       <w:r>
         <w:rPr>
-          <w:rFonts w:ascii="Consolas" w:eastAsia="Times New Roman" w:hAnsi="Consolas" w:cs="Courier New"/>
+          <w:rFonts w:ascii="Consolas" w:hAnsi="Consolas" w:eastAsia="Times New Roman" w:cs="Courier New"/>
           <w:color w:val="1F2328"/>
           <w:sz w:val="20"/>
           <w:szCs w:val="20"/>
@@ -9247,6 +9284,8 @@
       </w:r>
       <w:r>
         <w:br/>
+      </w:r>
+      <w:r>
         <w:t xml:space="preserve">To update, you can </w:t>
       </w:r>
       <w:r>
@@ -9264,7 +9303,7 @@
       </w:r>
       <w:r>
         <w:rPr>
-          <w:rFonts w:ascii="Consolas" w:eastAsia="Times New Roman" w:hAnsi="Consolas" w:cs="Courier New"/>
+          <w:rFonts w:ascii="Consolas" w:hAnsi="Consolas" w:eastAsia="Times New Roman" w:cs="Courier New"/>
           <w:color w:val="1F2328"/>
           <w:sz w:val="20"/>
           <w:szCs w:val="20"/>
@@ -9288,7 +9327,6 @@
         <w:pStyle w:val="Heading2"/>
       </w:pPr>
       <w:r>
-        <w:lastRenderedPageBreak/>
         <w:t>Headers</w:t>
       </w:r>
       <w:bookmarkEnd w:id="5"/>
@@ -9298,7 +9336,7 @@
         <w:pStyle w:val="FirstParagraph"/>
         <w:jc w:val="both"/>
       </w:pPr>
-      <w:bookmarkStart w:id="50" w:name="Xbc1492f107cb272525779c8d74d821bf987fece"/>
+      <w:bookmarkStart w:name="Xbc1492f107cb272525779c8d74d821bf987fece" w:id="50"/>
       <w:r>
         <w:t>Your manuscript should be subdivided into sections (and, if necessary, subsections). These sections should be labeled with headings. Please do not use capitals.</w:t>
       </w:r>
@@ -9401,7 +9439,7 @@
       <w:r>
         <w:rPr>
           <w:rStyle w:val="CommentReference"/>
-          <w:rFonts w:asciiTheme="minorHAnsi" w:eastAsiaTheme="minorHAnsi" w:hAnsiTheme="minorHAnsi" w:cstheme="minorBidi"/>
+          <w:rFonts w:asciiTheme="minorHAnsi" w:hAnsiTheme="minorHAnsi" w:eastAsiaTheme="minorHAnsi" w:cstheme="minorBidi"/>
           <w:b w:val="0"/>
           <w:bCs w:val="0"/>
           <w:color w:val="auto"/>
@@ -9412,7 +9450,7 @@
       <w:r>
         <w:rPr>
           <w:rStyle w:val="CommentReference"/>
-          <w:rFonts w:asciiTheme="minorHAnsi" w:eastAsiaTheme="minorHAnsi" w:hAnsiTheme="minorHAnsi" w:cstheme="minorBidi"/>
+          <w:rFonts w:asciiTheme="minorHAnsi" w:hAnsiTheme="minorHAnsi" w:eastAsiaTheme="minorHAnsi" w:cstheme="minorBidi"/>
           <w:b w:val="0"/>
           <w:bCs w:val="0"/>
           <w:color w:val="auto"/>
@@ -9427,7 +9465,7 @@
       <w:pPr>
         <w:pStyle w:val="Heading2"/>
       </w:pPr>
-      <w:bookmarkStart w:id="55" w:name="chapter-1-second-header"/>
+      <w:bookmarkStart w:name="chapter-1-second-header" w:id="55"/>
       <w:r>
         <w:t xml:space="preserve">Example Of </w:t>
       </w:r>
@@ -9625,7 +9663,7 @@
       <w:pPr>
         <w:pStyle w:val="Heading3"/>
       </w:pPr>
-      <w:bookmarkStart w:id="56" w:name="paragraphs"/>
+      <w:bookmarkStart w:name="paragraphs" w:id="56"/>
       <w:r>
         <w:t>Paragraphs</w:t>
       </w:r>
@@ -9714,7 +9752,7 @@
         <w:pStyle w:val="BodyText"/>
         <w:jc w:val="both"/>
         <w:rPr>
-          <w:rFonts w:ascii="Tahoma" w:eastAsia="Calibri" w:hAnsi="Tahoma" w:cs="Tahoma"/>
+          <w:rFonts w:ascii="Tahoma" w:hAnsi="Tahoma" w:eastAsia="Calibri" w:cs="Tahoma"/>
           <w:color w:val="000000"/>
           <w:sz w:val="21"/>
           <w:szCs w:val="21"/>
@@ -9917,9 +9955,8 @@
       <w:pPr>
         <w:pStyle w:val="Heading2"/>
       </w:pPr>
-      <w:bookmarkStart w:id="59" w:name="lists"/>
-      <w:r>
-        <w:lastRenderedPageBreak/>
+      <w:bookmarkStart w:name="lists" w:id="59"/>
+      <w:r>
         <w:t>Lists</w:t>
       </w:r>
       <w:bookmarkEnd w:id="59"/>
@@ -9973,7 +10010,7 @@
       <w:pPr>
         <w:pStyle w:val="Heading3"/>
       </w:pPr>
-      <w:bookmarkStart w:id="60" w:name="bullet-list-marker"/>
+      <w:bookmarkStart w:name="bullet-list-marker" w:id="60"/>
       <w:r>
         <w:t xml:space="preserve">Bullet </w:t>
       </w:r>
@@ -10039,7 +10076,7 @@
       <w:pPr>
         <w:pStyle w:val="Heading3"/>
       </w:pPr>
-      <w:bookmarkStart w:id="61" w:name="ordered-list-marker"/>
+      <w:bookmarkStart w:name="ordered-list-marker" w:id="61"/>
       <w:r>
         <w:t xml:space="preserve">Ordered </w:t>
       </w:r>
@@ -10067,7 +10104,7 @@
           <w:numId w:val="7"/>
         </w:numPr>
       </w:pPr>
-      <w:bookmarkStart w:id="62" w:name="_Ref157094208"/>
+      <w:bookmarkStart w:name="_Ref157094208" w:id="62"/>
       <w:r>
         <w:t>First item.</w:t>
       </w:r>
@@ -10264,7 +10301,7 @@
       <w:pPr>
         <w:pStyle w:val="Heading2"/>
       </w:pPr>
-      <w:bookmarkStart w:id="63" w:name="multimedia"/>
+      <w:bookmarkStart w:name="multimedia" w:id="63"/>
       <w:r>
         <w:t>Multimedia</w:t>
       </w:r>
@@ -10274,7 +10311,7 @@
       <w:pPr>
         <w:pStyle w:val="Heading3"/>
       </w:pPr>
-      <w:bookmarkStart w:id="64" w:name="images"/>
+      <w:bookmarkStart w:name="images" w:id="64"/>
       <w:r>
         <w:t>Images</w:t>
       </w:r>
@@ -10292,7 +10329,7 @@
           <mc:AlternateContent>
             <mc:Choice Requires="w16se"/>
             <mc:Fallback>
-              <w:rFonts w:ascii="Segoe UI Emoji" w:eastAsia="Segoe UI Emoji" w:hAnsi="Segoe UI Emoji" w:cs="Segoe UI Emoji"/>
+              <w:rFonts w:ascii="Segoe UI Emoji" w:hAnsi="Segoe UI Emoji" w:eastAsia="Segoe UI Emoji" w:cs="Segoe UI Emoji"/>
             </mc:Fallback>
           </mc:AlternateContent>
         </w:rPr>
@@ -10307,14 +10344,17 @@
       </w:r>
       <w:r>
         <w:br/>
+      </w:r>
+      <w:r>
         <w:t xml:space="preserve">Feature to be added in TNB-62: “As an author I want to upload my assets to the asset </w:t>
       </w:r>
       <w:r>
-        <w:lastRenderedPageBreak/>
         <w:t>management system”.</w:t>
       </w:r>
       <w:r>
         <w:br/>
+      </w:r>
+      <w:r>
         <w:t>First figure out infrastructure side of handling assets, then code the input side</w:t>
       </w:r>
       <w:r>
@@ -10322,6 +10362,8 @@
       </w:r>
       <w:r>
         <w:br/>
+      </w:r>
+      <w:r>
         <w:t>:::</w:t>
       </w:r>
     </w:p>
@@ -10366,7 +10408,7 @@
       <w:r>
         <w:rPr>
           <w:rStyle w:val="CommentReference"/>
-          <w:rFonts w:asciiTheme="minorHAnsi" w:eastAsiaTheme="minorHAnsi" w:hAnsiTheme="minorHAnsi" w:cstheme="minorBidi"/>
+          <w:rFonts w:asciiTheme="minorHAnsi" w:hAnsiTheme="minorHAnsi" w:eastAsiaTheme="minorHAnsi" w:cstheme="minorBidi"/>
           <w:b w:val="0"/>
           <w:bCs w:val="0"/>
           <w:color w:val="auto"/>
@@ -10386,7 +10428,7 @@
           <mc:AlternateContent>
             <mc:Choice Requires="w16se"/>
             <mc:Fallback>
-              <w:rFonts w:ascii="Segoe UI Emoji" w:eastAsia="Segoe UI Emoji" w:hAnsi="Segoe UI Emoji" w:cs="Segoe UI Emoji"/>
+              <w:rFonts w:ascii="Segoe UI Emoji" w:hAnsi="Segoe UI Emoji" w:eastAsia="Segoe UI Emoji" w:cs="Segoe UI Emoji"/>
             </mc:Fallback>
           </mc:AlternateContent>
         </w:rPr>
@@ -10401,10 +10443,14 @@
       </w:r>
       <w:r>
         <w:br/>
+      </w:r>
+      <w:r>
         <w:t>Feature to be added in TNB-62: “As an author I want to upload my assets to the asset management system”.</w:t>
       </w:r>
       <w:r>
         <w:br/>
+      </w:r>
+      <w:r>
         <w:t>First figure out infrastructure side of handling assets, then code the input side</w:t>
       </w:r>
       <w:r>
@@ -10412,6 +10458,8 @@
       </w:r>
       <w:r>
         <w:br/>
+      </w:r>
+      <w:r>
         <w:t>:::</w:t>
       </w:r>
     </w:p>
@@ -10427,7 +10475,7 @@
       <w:pPr>
         <w:pStyle w:val="Heading3"/>
       </w:pPr>
-      <w:bookmarkStart w:id="70" w:name="alttext"/>
+      <w:bookmarkStart w:name="alttext" w:id="70"/>
       <w:r>
         <w:t>Alt Text</w:t>
       </w:r>
@@ -10512,7 +10560,7 @@
       <w:pPr>
         <w:pStyle w:val="Caption"/>
       </w:pPr>
-      <w:bookmarkStart w:id="71" w:name="_Toc187994033"/>
+      <w:bookmarkStart w:name="_Toc187994033" w:id="71"/>
       <w:r>
         <w:rPr>
           <w:b/>
@@ -10577,13 +10625,12 @@
       </w:pPr>
       <w:r>
         <w:rPr>
-          <w:rFonts w:ascii="Consolas" w:eastAsia="Times New Roman" w:hAnsi="Consolas" w:cs="Courier New"/>
+          <w:rFonts w:ascii="Consolas" w:hAnsi="Consolas" w:eastAsia="Times New Roman" w:cs="Courier New"/>
           <w:noProof/>
           <w:color w:val="1F2328"/>
           <w:sz w:val="20"/>
           <w:szCs w:val="20"/>
         </w:rPr>
-        <w:lastRenderedPageBreak/>
         <w:drawing>
           <wp:inline distT="0" distB="0" distL="0" distR="0" wp14:anchorId="0E587203" wp14:editId="721A84A6">
             <wp:extent cx="3305636" cy="5191850"/>
@@ -10994,7 +11041,7 @@
         </w:tabs>
         <w:spacing w:after="0"/>
         <w:rPr>
-          <w:rFonts w:ascii="Consolas" w:eastAsia="Times New Roman" w:hAnsi="Consolas" w:cs="Courier New"/>
+          <w:rFonts w:ascii="Consolas" w:hAnsi="Consolas" w:eastAsia="Times New Roman" w:cs="Courier New"/>
           <w:color w:val="1F2328"/>
           <w:sz w:val="20"/>
           <w:szCs w:val="20"/>
@@ -11002,7 +11049,7 @@
       </w:pPr>
       <w:r>
         <w:rPr>
-          <w:rFonts w:ascii="Consolas" w:eastAsia="Times New Roman" w:hAnsi="Consolas" w:cs="Courier New"/>
+          <w:rFonts w:ascii="Consolas" w:hAnsi="Consolas" w:eastAsia="Times New Roman" w:cs="Courier New"/>
           <w:color w:val="1F2328"/>
           <w:sz w:val="20"/>
           <w:szCs w:val="20"/>
@@ -11011,7 +11058,7 @@
       </w:r>
       <w:r>
         <w:rPr>
-          <w:rFonts w:ascii="Consolas" w:eastAsia="Times New Roman" w:hAnsi="Consolas" w:cs="Courier New"/>
+          <w:rFonts w:ascii="Consolas" w:hAnsi="Consolas" w:eastAsia="Times New Roman" w:cs="Courier New"/>
           <w:color w:val="1F2328"/>
           <w:sz w:val="20"/>
           <w:szCs w:val="20"/>
@@ -11020,7 +11067,7 @@
       </w:r>
       <w:r>
         <w:rPr>
-          <w:rFonts w:ascii="Consolas" w:eastAsia="Times New Roman" w:hAnsi="Consolas" w:cs="Courier New"/>
+          <w:rFonts w:ascii="Consolas" w:hAnsi="Consolas" w:eastAsia="Times New Roman" w:cs="Courier New"/>
           <w:color w:val="1F2328"/>
           <w:sz w:val="20"/>
           <w:szCs w:val="20"/>
@@ -11029,7 +11076,7 @@
       </w:r>
       <w:r>
         <w:rPr>
-          <w:rFonts w:ascii="Consolas" w:eastAsia="Times New Roman" w:hAnsi="Consolas" w:cs="Courier New"/>
+          <w:rFonts w:ascii="Consolas" w:hAnsi="Consolas" w:eastAsia="Times New Roman" w:cs="Courier New"/>
           <w:color w:val="1F2328"/>
           <w:sz w:val="20"/>
           <w:szCs w:val="20"/>
@@ -11038,7 +11085,7 @@
       </w:r>
       <w:r>
         <w:rPr>
-          <w:rFonts w:ascii="Consolas" w:eastAsia="Times New Roman" w:hAnsi="Consolas" w:cs="Courier New"/>
+          <w:rFonts w:ascii="Consolas" w:hAnsi="Consolas" w:eastAsia="Times New Roman" w:cs="Courier New"/>
           <w:color w:val="1F2328"/>
           <w:sz w:val="20"/>
           <w:szCs w:val="20"/>
@@ -11047,7 +11094,7 @@
       </w:r>
       <w:r>
         <w:rPr>
-          <w:rFonts w:ascii="Consolas" w:eastAsia="Times New Roman" w:hAnsi="Consolas" w:cs="Courier New"/>
+          <w:rFonts w:ascii="Consolas" w:hAnsi="Consolas" w:eastAsia="Times New Roman" w:cs="Courier New"/>
           <w:color w:val="1F2328"/>
           <w:sz w:val="20"/>
           <w:szCs w:val="20"/>
@@ -11056,7 +11103,7 @@
       </w:r>
       <w:r>
         <w:rPr>
-          <w:rFonts w:ascii="Consolas" w:eastAsia="Times New Roman" w:hAnsi="Consolas" w:cs="Courier New"/>
+          <w:rFonts w:ascii="Consolas" w:hAnsi="Consolas" w:eastAsia="Times New Roman" w:cs="Courier New"/>
           <w:color w:val="1F2328"/>
           <w:sz w:val="20"/>
           <w:szCs w:val="20"/>
@@ -11065,12 +11112,20 @@
       </w:r>
       <w:r>
         <w:rPr>
-          <w:rFonts w:ascii="Consolas" w:eastAsia="Times New Roman" w:hAnsi="Consolas" w:cs="Courier New"/>
+          <w:rFonts w:ascii="Consolas" w:hAnsi="Consolas" w:eastAsia="Times New Roman" w:cs="Courier New"/>
           <w:color w:val="1F2328"/>
           <w:sz w:val="20"/>
           <w:szCs w:val="20"/>
         </w:rPr>
         <w:br/>
+      </w:r>
+      <w:r>
+        <w:rPr>
+          <w:rFonts w:ascii="Consolas" w:hAnsi="Consolas" w:eastAsia="Times New Roman" w:cs="Courier New"/>
+          <w:color w:val="1F2328"/>
+          <w:sz w:val="20"/>
+          <w:szCs w:val="20"/>
+        </w:rPr>
         <w:t>:::</w:t>
       </w:r>
     </w:p>
@@ -11099,9 +11154,8 @@
       <w:pPr>
         <w:pStyle w:val="Heading2"/>
       </w:pPr>
-      <w:bookmarkStart w:id="73" w:name="tables"/>
-      <w:r>
-        <w:lastRenderedPageBreak/>
+      <w:bookmarkStart w:name="tables" w:id="73"/>
+      <w:r>
         <w:t>Tables</w:t>
       </w:r>
       <w:bookmarkEnd w:id="73"/>
@@ -11111,7 +11165,7 @@
         <w:pStyle w:val="FirstParagraph"/>
         <w:jc w:val="both"/>
       </w:pPr>
-      <w:bookmarkStart w:id="74" w:name="markdown-tables"/>
+      <w:bookmarkStart w:name="markdown-tables" w:id="74"/>
       <w:r>
         <w:t xml:space="preserve">There are no explicit rules for formatting a table. </w:t>
       </w:r>
@@ -11206,12 +11260,12 @@
         <w:tblStyle w:val="Table"/>
         <w:tblW w:w="0" w:type="pct"/>
         <w:tblBorders>
-          <w:top w:val="single" w:sz="4" w:space="0" w:color="auto"/>
-          <w:left w:val="single" w:sz="4" w:space="0" w:color="auto"/>
-          <w:bottom w:val="single" w:sz="4" w:space="0" w:color="auto"/>
-          <w:right w:val="single" w:sz="4" w:space="0" w:color="auto"/>
-          <w:insideH w:val="single" w:sz="4" w:space="0" w:color="auto"/>
-          <w:insideV w:val="single" w:sz="4" w:space="0" w:color="auto"/>
+          <w:top w:val="single" w:color="auto" w:sz="4" w:space="0"/>
+          <w:left w:val="single" w:color="auto" w:sz="4" w:space="0"/>
+          <w:bottom w:val="single" w:color="auto" w:sz="4" w:space="0"/>
+          <w:right w:val="single" w:color="auto" w:sz="4" w:space="0"/>
+          <w:insideH w:val="single" w:color="auto" w:sz="4" w:space="0"/>
+          <w:insideV w:val="single" w:color="auto" w:sz="4" w:space="0"/>
         </w:tblBorders>
         <w:tblLook w:val="07E0" w:firstRow="1" w:lastRow="1" w:firstColumn="1" w:lastColumn="1" w:noHBand="1" w:noVBand="1"/>
       </w:tblPr>
@@ -11426,7 +11480,7 @@
           <w:tcPr>
             <w:tcW w:w="0" w:type="auto"/>
             <w:tcBorders>
-              <w:bottom w:val="single" w:sz="0" w:space="0" w:color="auto"/>
+              <w:bottom w:val="single" w:color="auto" w:sz="0" w:space="0"/>
             </w:tcBorders>
             <w:vAlign w:val="bottom"/>
           </w:tcPr>
@@ -11451,7 +11505,7 @@
           <w:tcPr>
             <w:tcW w:w="0" w:type="auto"/>
             <w:tcBorders>
-              <w:bottom w:val="single" w:sz="0" w:space="0" w:color="auto"/>
+              <w:bottom w:val="single" w:color="auto" w:sz="0" w:space="0"/>
             </w:tcBorders>
             <w:vAlign w:val="bottom"/>
           </w:tcPr>
@@ -11600,7 +11654,7 @@
         </w:rPr>
         <w:commentReference w:id="79"/>
       </w:r>
-      <w:bookmarkStart w:id="81" w:name="admonitions-myst-feature"/>
+      <w:bookmarkStart w:name="admonitions-myst-feature" w:id="81"/>
       <w:bookmarkEnd w:id="74"/>
     </w:p>
     <w:bookmarkEnd w:id="81"/>
@@ -11613,7 +11667,7 @@
       <w:pPr>
         <w:pStyle w:val="Heading2"/>
       </w:pPr>
-      <w:bookmarkStart w:id="82" w:name="footnotes-myst-feature"/>
+      <w:bookmarkStart w:name="footnotes-myst-feature" w:id="82"/>
       <w:r>
         <w:t>Footnotes</w:t>
       </w:r>
@@ -11679,19 +11733,18 @@
       <w:pPr>
         <w:pStyle w:val="BodyText"/>
         <w:sectPr>
-          <w:pgSz w:w="12240" w:h="15840"/>
+          <w:pgSz w:w="12240" w:h="15840" w:orient="portrait"/>
           <w:pgMar w:top="1440" w:right="1440" w:bottom="1440" w:left="1440" w:header="720" w:footer="720" w:gutter="0"/>
           <w:cols w:space="720"/>
         </w:sectPr>
       </w:pPr>
-      <w:bookmarkStart w:id="83" w:name="citations-myst-feature"/>
+      <w:bookmarkStart w:name="citations-myst-feature" w:id="83"/>
     </w:p>
     <w:p>
       <w:pPr>
         <w:pStyle w:val="Heading2"/>
       </w:pPr>
       <w:r>
-        <w:lastRenderedPageBreak/>
         <w:t>Citations</w:t>
       </w:r>
     </w:p>
@@ -11739,7 +11792,7 @@
       <w:r>
         <w:rPr>
           <w:rStyle w:val="CommentReference"/>
-          <w:rFonts w:asciiTheme="minorHAnsi" w:eastAsiaTheme="minorHAnsi" w:hAnsiTheme="minorHAnsi" w:cstheme="minorBidi"/>
+          <w:rFonts w:asciiTheme="minorHAnsi" w:hAnsiTheme="minorHAnsi" w:eastAsiaTheme="minorHAnsi" w:cstheme="minorBidi"/>
           <w:b w:val="0"/>
           <w:bCs w:val="0"/>
           <w:color w:val="auto"/>
@@ -11824,7 +11877,7 @@
         </w:tabs>
         <w:spacing w:after="0"/>
         <w:rPr>
-          <w:rFonts w:ascii="Consolas" w:eastAsia="Times New Roman" w:hAnsi="Consolas" w:cs="Courier New"/>
+          <w:rFonts w:ascii="Consolas" w:hAnsi="Consolas" w:eastAsia="Times New Roman" w:cs="Courier New"/>
           <w:color w:val="1F2328"/>
           <w:sz w:val="20"/>
           <w:szCs w:val="20"/>
@@ -11832,7 +11885,7 @@
       </w:pPr>
       <w:r>
         <w:rPr>
-          <w:rFonts w:ascii="Consolas" w:eastAsia="Times New Roman" w:hAnsi="Consolas" w:cs="Courier New"/>
+          <w:rFonts w:ascii="Consolas" w:hAnsi="Consolas" w:eastAsia="Times New Roman" w:cs="Courier New"/>
           <w:color w:val="1F2328"/>
           <w:sz w:val="20"/>
           <w:szCs w:val="20"/>
@@ -11841,7 +11894,7 @@
       </w:r>
       <w:r>
         <w:rPr>
-          <w:rFonts w:ascii="Consolas" w:eastAsia="Times New Roman" w:hAnsi="Consolas" w:cs="Courier New"/>
+          <w:rFonts w:ascii="Consolas" w:hAnsi="Consolas" w:eastAsia="Times New Roman" w:cs="Courier New"/>
           <w:color w:val="1F2328"/>
           <w:sz w:val="20"/>
           <w:szCs w:val="20"/>
@@ -11850,7 +11903,7 @@
       </w:r>
       <w:r>
         <w:rPr>
-          <w:rFonts w:ascii="Consolas" w:eastAsia="Times New Roman" w:hAnsi="Consolas" w:cs="Courier New"/>
+          <w:rFonts w:ascii="Consolas" w:hAnsi="Consolas" w:eastAsia="Times New Roman" w:cs="Courier New"/>
           <w:color w:val="1F2328"/>
           <w:sz w:val="20"/>
           <w:szCs w:val="20"/>
@@ -11859,7 +11912,7 @@
       </w:r>
       <w:r>
         <w:rPr>
-          <w:rFonts w:ascii="Consolas" w:eastAsia="Times New Roman" w:hAnsi="Consolas" w:cs="Courier New"/>
+          <w:rFonts w:ascii="Consolas" w:hAnsi="Consolas" w:eastAsia="Times New Roman" w:cs="Courier New"/>
           <w:color w:val="1F2328"/>
           <w:sz w:val="20"/>
           <w:szCs w:val="20"/>
@@ -11868,7 +11921,7 @@
       </w:r>
       <w:r>
         <w:rPr>
-          <w:rFonts w:ascii="Consolas" w:eastAsia="Times New Roman" w:hAnsi="Consolas" w:cs="Courier New"/>
+          <w:rFonts w:ascii="Consolas" w:hAnsi="Consolas" w:eastAsia="Times New Roman" w:cs="Courier New"/>
           <w:color w:val="1F2328"/>
           <w:sz w:val="20"/>
           <w:szCs w:val="20"/>
@@ -11877,7 +11930,7 @@
       </w:r>
       <w:r>
         <w:rPr>
-          <w:rFonts w:ascii="Consolas" w:eastAsia="Times New Roman" w:hAnsi="Consolas" w:cs="Courier New"/>
+          <w:rFonts w:ascii="Consolas" w:hAnsi="Consolas" w:eastAsia="Times New Roman" w:cs="Courier New"/>
           <w:color w:val="1F2328"/>
           <w:sz w:val="20"/>
           <w:szCs w:val="20"/>
@@ -11886,7 +11939,7 @@
       </w:r>
       <w:r>
         <w:rPr>
-          <w:rFonts w:ascii="Consolas" w:eastAsia="Times New Roman" w:hAnsi="Consolas" w:cs="Courier New"/>
+          <w:rFonts w:ascii="Consolas" w:hAnsi="Consolas" w:eastAsia="Times New Roman" w:cs="Courier New"/>
           <w:color w:val="1F2328"/>
           <w:sz w:val="20"/>
           <w:szCs w:val="20"/>
@@ -11902,7 +11955,7 @@
       </w:r>
       <w:r>
         <w:rPr>
-          <w:rFonts w:ascii="Consolas" w:eastAsia="Times New Roman" w:hAnsi="Consolas" w:cs="Courier New"/>
+          <w:rFonts w:ascii="Consolas" w:hAnsi="Consolas" w:eastAsia="Times New Roman" w:cs="Courier New"/>
           <w:color w:val="1F2328"/>
           <w:sz w:val="20"/>
           <w:szCs w:val="20"/>
@@ -11911,7 +11964,7 @@
       </w:r>
       <w:r>
         <w:rPr>
-          <w:rFonts w:ascii="Consolas" w:eastAsia="Times New Roman" w:hAnsi="Consolas" w:cs="Courier New"/>
+          <w:rFonts w:ascii="Consolas" w:hAnsi="Consolas" w:eastAsia="Times New Roman" w:cs="Courier New"/>
           <w:color w:val="1F2328"/>
           <w:sz w:val="20"/>
           <w:szCs w:val="20"/>
@@ -11920,12 +11973,20 @@
       </w:r>
       <w:r>
         <w:rPr>
-          <w:rFonts w:ascii="Consolas" w:eastAsia="Times New Roman" w:hAnsi="Consolas" w:cs="Courier New"/>
+          <w:rFonts w:ascii="Consolas" w:hAnsi="Consolas" w:eastAsia="Times New Roman" w:cs="Courier New"/>
           <w:color w:val="1F2328"/>
           <w:sz w:val="20"/>
           <w:szCs w:val="20"/>
         </w:rPr>
         <w:br/>
+      </w:r>
+      <w:r>
+        <w:rPr>
+          <w:rFonts w:ascii="Consolas" w:hAnsi="Consolas" w:eastAsia="Times New Roman" w:cs="Courier New"/>
+          <w:color w:val="1F2328"/>
+          <w:sz w:val="20"/>
+          <w:szCs w:val="20"/>
+        </w:rPr>
         <w:t>:::</w:t>
       </w:r>
     </w:p>
@@ -12031,7 +12092,7 @@
         <w:spacing w:after="0"/>
         <w:jc w:val="both"/>
         <w:rPr>
-          <w:rFonts w:ascii="Consolas" w:eastAsia="Times New Roman" w:hAnsi="Consolas" w:cs="Courier New"/>
+          <w:rFonts w:ascii="Consolas" w:hAnsi="Consolas" w:eastAsia="Times New Roman" w:cs="Courier New"/>
           <w:color w:val="1F2328"/>
           <w:sz w:val="20"/>
           <w:szCs w:val="20"/>
@@ -12039,7 +12100,7 @@
       </w:pPr>
       <w:r>
         <w:rPr>
-          <w:rFonts w:ascii="Consolas" w:eastAsia="Times New Roman" w:hAnsi="Consolas" w:cs="Courier New"/>
+          <w:rFonts w:ascii="Consolas" w:hAnsi="Consolas" w:eastAsia="Times New Roman" w:cs="Courier New"/>
           <w:color w:val="1F2328"/>
           <w:sz w:val="20"/>
           <w:szCs w:val="20"/>
@@ -12048,7 +12109,7 @@
       </w:r>
       <w:r>
         <w:rPr>
-          <w:rFonts w:ascii="Consolas" w:eastAsia="Times New Roman" w:hAnsi="Consolas" w:cs="Courier New"/>
+          <w:rFonts w:ascii="Consolas" w:hAnsi="Consolas" w:eastAsia="Times New Roman" w:cs="Courier New"/>
           <w:color w:val="1F2328"/>
           <w:sz w:val="20"/>
           <w:szCs w:val="20"/>
@@ -12058,7 +12119,7 @@
       <w:r>
         <w:t xml:space="preserve">In case of any questions about their usage, please refer to the </w:t>
       </w:r>
-      <w:hyperlink r:id="rId33" w:history="1">
+      <w:hyperlink w:history="1" r:id="rId33">
         <w:r>
           <w:rPr>
             <w:rStyle w:val="Hyperlink"/>
@@ -12074,7 +12135,7 @@
       </w:r>
       <w:r>
         <w:rPr>
-          <w:rFonts w:ascii="Consolas" w:eastAsia="Times New Roman" w:hAnsi="Consolas" w:cs="Courier New"/>
+          <w:rFonts w:ascii="Consolas" w:hAnsi="Consolas" w:eastAsia="Times New Roman" w:cs="Courier New"/>
           <w:color w:val="1F2328"/>
           <w:sz w:val="20"/>
           <w:szCs w:val="20"/>
@@ -12108,7 +12169,7 @@
       <w:r>
         <w:t xml:space="preserve"> the </w:t>
       </w:r>
-      <w:hyperlink r:id="rId34" w:history="1">
+      <w:hyperlink w:history="1" r:id="rId34">
         <w:r>
           <w:rPr>
             <w:rStyle w:val="Hyperlink"/>
@@ -12150,7 +12211,7 @@
       <w:r>
         <w:t xml:space="preserve"> by following the instructions in the </w:t>
       </w:r>
-      <w:hyperlink r:id="rId35" w:history="1">
+      <w:hyperlink w:history="1" r:id="rId35">
         <w:r>
           <w:rPr>
             <w:rStyle w:val="Hyperlink"/>
@@ -12169,7 +12230,7 @@
       <w:pPr>
         <w:pStyle w:val="Caption"/>
       </w:pPr>
-      <w:bookmarkStart w:id="90" w:name="_Toc187994034"/>
+      <w:bookmarkStart w:name="_Toc187994034" w:id="90"/>
       <w:r>
         <w:rPr>
           <w:b/>
@@ -12440,7 +12501,6 @@
                 <w:sz w:val="18"/>
                 <w:szCs w:val="18"/>
               </w:rPr>
-              <w:lastRenderedPageBreak/>
               <w:t>##Author</w:t>
             </w:r>
           </w:p>
@@ -12680,7 +12740,7 @@
       <w:r>
         <w:t xml:space="preserve">Please follow the </w:t>
       </w:r>
-      <w:hyperlink r:id="rId37" w:history="1">
+      <w:hyperlink w:history="1" r:id="rId37">
         <w:r>
           <w:rPr>
             <w:rStyle w:val="Hyperlink"/>
@@ -12787,8 +12847,8 @@
         <w:pStyle w:val="Caption"/>
         <w:jc w:val="both"/>
       </w:pPr>
-      <w:bookmarkStart w:id="91" w:name="_Ref156828591"/>
-      <w:bookmarkStart w:id="92" w:name="_Toc187994035"/>
+      <w:bookmarkStart w:name="_Ref156828591" w:id="91"/>
+      <w:bookmarkStart w:name="_Toc187994035" w:id="92"/>
       <w:r>
         <w:rPr>
           <w:b/>
@@ -13105,7 +13165,6 @@
                 <w:sz w:val="18"/>
                 <w:szCs w:val="18"/>
               </w:rPr>
-              <w:lastRenderedPageBreak/>
               <w:t>##Author</w:t>
             </w:r>
           </w:p>
@@ -13274,7 +13333,7 @@
         </w:tabs>
         <w:spacing w:after="0"/>
         <w:rPr>
-          <w:rFonts w:ascii="Consolas" w:eastAsia="Times New Roman" w:hAnsi="Consolas" w:cs="Courier New"/>
+          <w:rFonts w:ascii="Consolas" w:hAnsi="Consolas" w:eastAsia="Times New Roman" w:cs="Courier New"/>
           <w:color w:val="1F2328"/>
           <w:sz w:val="20"/>
           <w:szCs w:val="20"/>
@@ -13282,7 +13341,7 @@
       </w:pPr>
       <w:r>
         <w:rPr>
-          <w:rFonts w:ascii="Consolas" w:eastAsia="Times New Roman" w:hAnsi="Consolas" w:cs="Courier New"/>
+          <w:rFonts w:ascii="Consolas" w:hAnsi="Consolas" w:eastAsia="Times New Roman" w:cs="Courier New"/>
           <w:color w:val="1F2328"/>
           <w:sz w:val="20"/>
           <w:szCs w:val="20"/>
@@ -13315,7 +13374,7 @@
       </w:r>
       <w:r>
         <w:rPr>
-          <w:rFonts w:ascii="Consolas" w:eastAsia="Times New Roman" w:hAnsi="Consolas" w:cs="Courier New"/>
+          <w:rFonts w:ascii="Consolas" w:hAnsi="Consolas" w:eastAsia="Times New Roman" w:cs="Courier New"/>
           <w:color w:val="1F2328"/>
           <w:sz w:val="20"/>
           <w:szCs w:val="20"/>
@@ -13430,7 +13489,7 @@
       </w:pPr>
     </w:p>
     <w:sectPr>
-      <w:pgSz w:w="12240" w:h="15840"/>
+      <w:pgSz w:w="12240" w:h="15840" w:orient="portrait"/>
       <w:pgMar w:top="1440" w:right="1440" w:bottom="1440" w:left="1440" w:header="720" w:footer="720" w:gutter="0"/>
       <w:cols w:space="720"/>
     </w:sectPr>
@@ -13440,7 +13499,7 @@
 
 <file path=word/comments.xml><?xml version="1.0" encoding="utf-8"?>
 <w:comments xmlns:wpc="http://schemas.microsoft.com/office/word/2010/wordprocessingCanvas" xmlns:cx="http://schemas.microsoft.com/office/drawing/2014/chartex" xmlns:cx1="http://schemas.microsoft.com/office/drawing/2015/9/8/chartex" xmlns:cx2="http://schemas.microsoft.com/office/drawing/2015/10/21/chartex" xmlns:cx3="http://schemas.microsoft.com/office/drawing/2016/5/9/chartex" xmlns:cx4="http://schemas.microsoft.com/office/drawing/2016/5/10/chartex" xmlns:cx5="http://schemas.microsoft.com/office/drawing/2016/5/11/chartex" xmlns:cx6="http://schemas.microsoft.com/office/drawing/2016/5/12/chartex" xmlns:cx7="http://schemas.microsoft.com/office/drawing/2016/5/13/chartex" xmlns:cx8="http://schemas.microsoft.com/office/drawing/2016/5/14/chartex" xmlns:mc="http://schemas.openxmlformats.org/markup-compatibility/2006" xmlns:aink="http://schemas.microsoft.com/office/drawing/2016/ink" xmlns:am3d="http://schemas.microsoft.com/office/drawing/2017/model3d" xmlns:o="urn:schemas-microsoft-com:office:office" xmlns:oel="http://schemas.microsoft.com/office/2019/extlst" xmlns:r="http://schemas.openxmlformats.org/officeDocument/2006/relationships" xmlns:m="http://schemas.openxmlformats.org/officeDocument/2006/math" xmlns:v="urn:schemas-microsoft-com:vml" xmlns:wp14="http://schemas.microsoft.com/office/word/2010/wordprocessingDrawing" xmlns:wp="http://schemas.openxmlformats.org/drawingml/2006/wordprocessingDrawing" xmlns:w10="urn:schemas-microsoft-com:office:word" xmlns:w="http://schemas.openxmlformats.org/wordprocessingml/2006/main" xmlns:w14="http://schemas.microsoft.com/office/word/2010/wordml" xmlns:w15="http://schemas.microsoft.com/office/word/2012/wordml" xmlns:w16cex="http://schemas.microsoft.com/office/word/2018/wordml/cex" xmlns:w16cid="http://schemas.microsoft.com/office/word/2016/wordml/cid" xmlns:w16="http://schemas.microsoft.com/office/word/2018/wordml" xmlns:w16du="http://schemas.microsoft.com/office/word/2023/wordml/word16du" xmlns:w16sdtdh="http://schemas.microsoft.com/office/word/2020/wordml/sdtdatahash" xmlns:w16sdtfl="http://schemas.microsoft.com/office/word/2024/wordml/sdtformatlock" xmlns:w16se="http://schemas.microsoft.com/office/word/2015/wordml/symex" xmlns:wpg="http://schemas.microsoft.com/office/word/2010/wordprocessingGroup" xmlns:wpi="http://schemas.microsoft.com/office/word/2010/wordprocessingInk" xmlns:wne="http://schemas.microsoft.com/office/word/2006/wordml" xmlns:wps="http://schemas.microsoft.com/office/word/2010/wordprocessingShape" mc:Ignorable="w14 w15 w16se w16cid w16 w16cex w16sdtdh w16sdtfl w16du wp14">
-  <w:comment w:id="0" w:author="Deutsch, Verena" w:date="2024-04-29T16:07:00Z" w:initials="DV">
+  <w:comment w:initials="DV" w:author="Deutsch, Verena" w:date="2024-04-29T16:07:00Z" w:id="0">
     <w:p>
       <w:pPr>
         <w:pStyle w:val="CommentText"/>
@@ -13456,6 +13515,8 @@
       </w:r>
       <w:r>
         <w:br/>
+      </w:r>
+      <w:r>
         <w:t xml:space="preserve">I would recommend to split this chapter into 2 parts: The first part should contain all basic elements required for the publication on the digital platform, such as heading, text, quotes, etc. and be directed towards users that are not very familiar with advanced word functions (i.e. our regular authors who write and submit in word). </w:t>
       </w:r>
       <w:r>
@@ -13463,11 +13524,13 @@
       </w:r>
       <w:r>
         <w:br/>
+      </w:r>
+      <w:r>
         <w:t xml:space="preserve">Everything that is more "advanced" and not absolutely necessary for the basic structure und functioning of the digital platform, could be grouped under a heading like "advanced elements". </w:t>
       </w:r>
     </w:p>
   </w:comment>
-  <w:comment w:id="1" w:author="Deutsch, Verena" w:date="2024-04-29T16:07:00Z" w:initials="DV">
+  <w:comment w:initials="DV" w:author="Deutsch, Verena" w:date="2024-04-29T16:07:00Z" w:id="1">
     <w:p>
       <w:pPr>
         <w:pStyle w:val="CommentText"/>
@@ -13483,7 +13546,7 @@
       </w:r>
     </w:p>
   </w:comment>
-  <w:comment w:id="2" w:author="Gabor Mihaly TOTH" w:date="2024-05-31T08:39:00Z" w:initials="GT">
+  <w:comment w:initials="GT" w:author="Gabor Mihaly TOTH" w:date="2024-05-31T08:39:00Z" w:id="2">
     <w:p>
       <w:pPr>
         <w:pStyle w:val="CommentText"/>
@@ -13500,7 +13563,7 @@
       <w:r>
         <w:instrText xml:space="preserve"> HYPERLINK "mailto:pawel.kaminski@uni.lu"</w:instrText>
       </w:r>
-      <w:bookmarkStart w:id="4" w:name="_@_6F5E4B84B8674D6D94FFB9AF51DD91A7Z"/>
+      <w:bookmarkStart w:name="_@_6F5E4B84B8674D6D94FFB9AF51DD91A7Z" w:id="4"/>
       <w:r>
         <w:fldChar w:fldCharType="separate"/>
       </w:r>
@@ -13520,7 +13583,7 @@
       </w:r>
     </w:p>
   </w:comment>
-  <w:comment w:id="3" w:author="Pawel KAMINSKI" w:date="2024-06-04T10:42:00Z" w:initials="PK">
+  <w:comment w:initials="PK" w:author="Pawel KAMINSKI" w:date="2024-06-04T10:42:00Z" w:id="3">
     <w:p>
       <w:pPr>
         <w:pStyle w:val="CommentText"/>
@@ -13536,7 +13599,7 @@
       </w:r>
     </w:p>
   </w:comment>
-  <w:comment w:id="6" w:author="Borlinghaus, Anton" w:date="2024-04-30T16:07:00Z" w:initials="BA">
+  <w:comment w:initials="BA" w:author="Borlinghaus, Anton" w:date="2024-04-30T16:07:00Z" w:id="6">
     <w:p>
       <w:pPr>
         <w:pStyle w:val="CommentText"/>
@@ -13552,7 +13615,7 @@
       </w:r>
     </w:p>
   </w:comment>
-  <w:comment w:id="7" w:author="Gabor Mihaly TOTH" w:date="2024-05-31T08:42:00Z" w:initials="GT">
+  <w:comment w:initials="GT" w:author="Gabor Mihaly TOTH" w:date="2024-05-31T08:42:00Z" w:id="7">
     <w:p>
       <w:pPr>
         <w:pStyle w:val="CommentText"/>
@@ -13568,7 +13631,7 @@
       </w:r>
     </w:p>
   </w:comment>
-  <w:comment w:id="8" w:author="Pawel KAMINSKI" w:date="2024-06-04T11:21:00Z" w:initials="PK">
+  <w:comment w:initials="PK" w:author="Pawel KAMINSKI" w:date="2024-06-04T11:21:00Z" w:id="8">
     <w:p>
       <w:pPr>
         <w:pStyle w:val="CommentText"/>
@@ -13584,7 +13647,7 @@
       </w:r>
     </w:p>
   </w:comment>
-  <w:comment w:id="14" w:author="Deutsch, Verena" w:date="2024-04-29T16:13:00Z" w:initials="DV">
+  <w:comment w:initials="DV" w:author="Deutsch, Verena" w:date="2024-04-29T16:13:00Z" w:id="14">
     <w:p>
       <w:pPr>
         <w:pStyle w:val="CommentText"/>
@@ -13600,7 +13663,7 @@
       </w:r>
     </w:p>
   </w:comment>
-  <w:comment w:id="15" w:author="Pawel KAMINSKI" w:date="2024-06-04T11:35:00Z" w:initials="PK">
+  <w:comment w:initials="PK" w:author="Pawel KAMINSKI" w:date="2024-06-04T11:35:00Z" w:id="15">
     <w:p>
       <w:pPr>
         <w:pStyle w:val="CommentText"/>
@@ -13616,7 +13679,7 @@
       </w:r>
     </w:p>
   </w:comment>
-  <w:comment w:id="16" w:author="Deutsch, Verena" w:date="2024-04-29T16:21:00Z" w:initials="DV">
+  <w:comment w:initials="DV" w:author="Deutsch, Verena" w:date="2024-04-29T16:21:00Z" w:id="16">
     <w:p>
       <w:pPr>
         <w:pStyle w:val="CommentText"/>
@@ -13632,7 +13695,7 @@
       </w:r>
     </w:p>
   </w:comment>
-  <w:comment w:id="17" w:author="Gabor Mihaly TOTH" w:date="2024-05-31T08:44:00Z" w:initials="GT">
+  <w:comment w:initials="GT" w:author="Gabor Mihaly TOTH" w:date="2024-05-31T08:44:00Z" w:id="17">
     <w:p>
       <w:pPr>
         <w:pStyle w:val="CommentText"/>
@@ -13649,7 +13712,7 @@
       <w:r>
         <w:instrText xml:space="preserve"> HYPERLINK "mailto:pawel.kaminski@uni.lu"</w:instrText>
       </w:r>
-      <w:bookmarkStart w:id="19" w:name="_@_124B18F4528A41C5BA821B5BBC5ABE4AZ"/>
+      <w:bookmarkStart w:name="_@_124B18F4528A41C5BA821B5BBC5ABE4AZ" w:id="19"/>
       <w:r>
         <w:fldChar w:fldCharType="separate"/>
       </w:r>
@@ -13669,7 +13732,7 @@
       </w:r>
     </w:p>
   </w:comment>
-  <w:comment w:id="18" w:author="Pawel KAMINSKI" w:date="2024-06-05T10:50:00Z" w:initials="PK">
+  <w:comment w:initials="PK" w:author="Pawel KAMINSKI" w:date="2024-06-05T10:50:00Z" w:id="18">
     <w:p>
       <w:pPr>
         <w:pStyle w:val="CommentText"/>
@@ -13685,7 +13748,7 @@
       </w:r>
     </w:p>
   </w:comment>
-  <w:comment w:id="22" w:author="Deutsch, Verena [2]" w:date="2024-04-15T17:54:00Z" w:initials="DV">
+  <w:comment w:initials="DV" w:author="Deutsch, Verena [2]" w:date="2024-04-15T17:54:00Z" w:id="22">
     <w:p>
       <w:pPr>
         <w:pStyle w:val="CommentText"/>
@@ -13756,7 +13819,7 @@
       </w:r>
     </w:p>
   </w:comment>
-  <w:comment w:id="21" w:author="Pawel KAMINSKI" w:date="2024-06-04T12:57:00Z" w:initials="PK">
+  <w:comment w:initials="PK" w:author="Pawel KAMINSKI" w:date="2024-06-04T12:57:00Z" w:id="21">
     <w:p>
       <w:pPr>
         <w:pStyle w:val="CommentText"/>
@@ -13837,7 +13900,7 @@
       </w:r>
     </w:p>
   </w:comment>
-  <w:comment w:id="23" w:author="Deutsch, Verena [2]" w:date="2024-04-15T17:50:00Z" w:initials="DV">
+  <w:comment w:initials="DV" w:author="Deutsch, Verena [2]" w:date="2024-04-15T17:50:00Z" w:id="23">
     <w:p>
       <w:pPr>
         <w:pStyle w:val="CommentText"/>
@@ -13853,6 +13916,8 @@
       </w:r>
       <w:r>
         <w:br/>
+      </w:r>
+      <w:r>
         <w:t>Can this information be pulled from the table automatically or do we need an additional line in the meta data table for this information?</w:t>
       </w:r>
       <w:r>
@@ -13860,11 +13925,13 @@
       </w:r>
       <w:r>
         <w:br/>
+      </w:r>
+      <w:r>
         <w:t>For the print and PDF book, a caption as described above will be mandatory, but I assume that even in the digital version, the copyright information does need to be shown somewhere close to the illustration.</w:t>
       </w:r>
     </w:p>
   </w:comment>
-  <w:comment w:id="24" w:author="Borlinghaus, Anton" w:date="2024-04-30T10:08:00Z" w:initials="BA">
+  <w:comment w:initials="BA" w:author="Borlinghaus, Anton" w:date="2024-04-30T10:08:00Z" w:id="24">
     <w:p>
       <w:pPr>
         <w:pStyle w:val="CommentText"/>
@@ -13880,7 +13947,7 @@
       </w:r>
     </w:p>
   </w:comment>
-  <w:comment w:id="25" w:author="Pawel KAMINSKI" w:date="2024-06-04T14:09:00Z" w:initials="PK">
+  <w:comment w:initials="PK" w:author="Pawel KAMINSKI" w:date="2024-06-04T14:09:00Z" w:id="25">
     <w:p>
       <w:pPr>
         <w:pStyle w:val="CommentText"/>
@@ -13935,7 +14002,7 @@
       </w:r>
     </w:p>
   </w:comment>
-  <w:comment w:id="26" w:author="Deutsch, Verena" w:date="2024-04-29T16:27:00Z" w:initials="DV">
+  <w:comment w:initials="DV" w:author="Deutsch, Verena" w:date="2024-04-29T16:27:00Z" w:id="26">
     <w:p>
       <w:pPr>
         <w:pStyle w:val="CommentText"/>
@@ -13951,7 +14018,7 @@
       </w:r>
     </w:p>
   </w:comment>
-  <w:comment w:id="27" w:author="Pawel KAMINSKI" w:date="2024-06-04T14:11:00Z" w:initials="PK">
+  <w:comment w:initials="PK" w:author="Pawel KAMINSKI" w:date="2024-06-04T14:11:00Z" w:id="27">
     <w:p>
       <w:pPr>
         <w:pStyle w:val="CommentText"/>
@@ -13967,7 +14034,7 @@
       </w:r>
     </w:p>
   </w:comment>
-  <w:comment w:id="35" w:author="Deutsch, Verena" w:date="2024-04-29T17:16:00Z" w:initials="DV">
+  <w:comment w:initials="DV" w:author="Deutsch, Verena" w:date="2024-04-29T17:16:00Z" w:id="35">
     <w:p>
       <w:pPr>
         <w:pStyle w:val="CommentText"/>
@@ -13986,6 +14053,8 @@
       </w:r>
       <w:r>
         <w:br/>
+      </w:r>
+      <w:r>
         <w:t>Typesetting: We can work with these types of captions, but we do not require them. A caption as plain text would be enough for us.</w:t>
       </w:r>
       <w:r>
@@ -13993,11 +14062,13 @@
       </w:r>
       <w:r>
         <w:br/>
+      </w:r>
+      <w:r>
         <w:t>Practicality: Could they be created from the metadata table automatically? Are we creating extra work for authors here? Do we want to emphasis, that this only needs to be done IF authors want cross-references?</w:t>
       </w:r>
     </w:p>
   </w:comment>
-  <w:comment w:id="36" w:author="Borlinghaus, Anton" w:date="2024-04-30T11:07:00Z" w:initials="BA">
+  <w:comment w:initials="BA" w:author="Borlinghaus, Anton" w:date="2024-04-30T11:07:00Z" w:id="36">
     <w:p>
       <w:pPr>
         <w:pStyle w:val="CommentText"/>
@@ -14013,7 +14084,7 @@
       </w:r>
     </w:p>
   </w:comment>
-  <w:comment w:id="37" w:author="Pawel KAMINSKI" w:date="2024-06-04T16:08:00Z" w:initials="PK">
+  <w:comment w:initials="PK" w:author="Pawel KAMINSKI" w:date="2024-06-04T16:08:00Z" w:id="37">
     <w:p>
       <w:pPr>
         <w:pStyle w:val="CommentText"/>
@@ -14029,7 +14100,7 @@
       </w:r>
     </w:p>
   </w:comment>
-  <w:comment w:id="38" w:author="Pawel KAMINSKI" w:date="2024-06-04T16:19:00Z" w:initials="PK">
+  <w:comment w:initials="PK" w:author="Pawel KAMINSKI" w:date="2024-06-04T16:19:00Z" w:id="38">
     <w:p>
       <w:pPr>
         <w:pStyle w:val="CommentText"/>
@@ -14092,7 +14163,7 @@
       </w:r>
     </w:p>
   </w:comment>
-  <w:comment w:id="45" w:author="Deutsch, Verena" w:date="2024-04-29T17:24:00Z" w:initials="DV">
+  <w:comment w:initials="DV" w:author="Deutsch, Verena" w:date="2024-04-29T17:24:00Z" w:id="45">
     <w:p>
       <w:pPr>
         <w:pStyle w:val="CommentText"/>
@@ -14108,7 +14179,7 @@
       </w:r>
     </w:p>
   </w:comment>
-  <w:comment w:id="46" w:author="Pawel KAMINSKI" w:date="2024-06-04T16:25:00Z" w:initials="PK">
+  <w:comment w:initials="PK" w:author="Pawel KAMINSKI" w:date="2024-06-04T16:25:00Z" w:id="46">
     <w:p>
       <w:pPr>
         <w:pStyle w:val="CommentText"/>
@@ -14124,7 +14195,7 @@
       </w:r>
     </w:p>
   </w:comment>
-  <w:comment w:id="51" w:author="Deutsch, Verena [2]" w:date="2024-04-15T17:57:00Z" w:initials="DV">
+  <w:comment w:initials="DV" w:author="Deutsch, Verena [2]" w:date="2024-04-15T17:57:00Z" w:id="51">
     <w:p>
       <w:pPr>
         <w:pStyle w:val="CommentText"/>
@@ -14153,7 +14224,7 @@
       </w:r>
     </w:p>
   </w:comment>
-  <w:comment w:id="52" w:author="Pawel KAMINSKI" w:date="2024-06-04T14:20:00Z" w:initials="PK">
+  <w:comment w:initials="PK" w:author="Pawel KAMINSKI" w:date="2024-06-04T14:20:00Z" w:id="52">
     <w:p>
       <w:pPr>
         <w:pStyle w:val="CommentText"/>
@@ -14169,7 +14240,7 @@
       </w:r>
     </w:p>
   </w:comment>
-  <w:comment w:id="53" w:author="Deutsch, Verena [2]" w:date="2024-04-15T17:59:00Z" w:initials="DV">
+  <w:comment w:initials="DV" w:author="Deutsch, Verena [2]" w:date="2024-04-15T17:59:00Z" w:id="53">
     <w:p>
       <w:pPr>
         <w:pStyle w:val="CommentText"/>
@@ -14198,7 +14269,7 @@
       </w:r>
     </w:p>
   </w:comment>
-  <w:comment w:id="54" w:author="Pawel KAMINSKI" w:date="2024-06-04T14:33:00Z" w:initials="PK">
+  <w:comment w:initials="PK" w:author="Pawel KAMINSKI" w:date="2024-06-04T14:33:00Z" w:id="54">
     <w:p>
       <w:pPr>
         <w:pStyle w:val="CommentText"/>
@@ -14227,7 +14298,7 @@
       </w:r>
     </w:p>
   </w:comment>
-  <w:comment w:id="57" w:author="Deutsch, Verena [2]" w:date="2024-04-15T18:09:00Z" w:initials="DV">
+  <w:comment w:initials="DV" w:author="Deutsch, Verena [2]" w:date="2024-04-15T18:09:00Z" w:id="57">
     <w:p>
       <w:pPr>
         <w:pStyle w:val="CommentText"/>
@@ -14243,7 +14314,7 @@
       </w:r>
     </w:p>
   </w:comment>
-  <w:comment w:id="58" w:author="Pawel KAMINSKI" w:date="2024-06-04T14:50:00Z" w:initials="PK">
+  <w:comment w:initials="PK" w:author="Pawel KAMINSKI" w:date="2024-06-04T14:50:00Z" w:id="58">
     <w:p>
       <w:pPr>
         <w:pStyle w:val="CommentText"/>
@@ -14259,7 +14330,7 @@
       </w:r>
     </w:p>
   </w:comment>
-  <w:comment w:id="65" w:author="Deutsch, Verena [2]" w:date="2024-04-15T18:19:00Z" w:initials="DV">
+  <w:comment w:initials="DV" w:author="Deutsch, Verena [2]" w:date="2024-04-15T18:19:00Z" w:id="65">
     <w:p>
       <w:pPr>
         <w:pStyle w:val="CommentText"/>
@@ -14275,7 +14346,7 @@
       </w:r>
     </w:p>
   </w:comment>
-  <w:comment w:id="66" w:author="Borlinghaus, Anton" w:date="2024-04-30T10:44:00Z" w:initials="BA">
+  <w:comment w:initials="BA" w:author="Borlinghaus, Anton" w:date="2024-04-30T10:44:00Z" w:id="66">
     <w:p>
       <w:pPr>
         <w:pStyle w:val="CommentText"/>
@@ -14291,7 +14362,7 @@
       </w:r>
     </w:p>
   </w:comment>
-  <w:comment w:id="67" w:author="Gabor Mihaly TOTH" w:date="2024-05-31T09:22:00Z" w:initials="GT">
+  <w:comment w:initials="GT" w:author="Gabor Mihaly TOTH" w:date="2024-05-31T09:22:00Z" w:id="67">
     <w:p>
       <w:pPr>
         <w:pStyle w:val="CommentText"/>
@@ -14311,7 +14382,7 @@
       <w:r>
         <w:instrText xml:space="preserve"> HYPERLINK "mailto:pawel.kaminski@uni.lu"</w:instrText>
       </w:r>
-      <w:bookmarkStart w:id="69" w:name="_@_C3B70E5E2B2A419BB45D02C46DE0AD7CZ"/>
+      <w:bookmarkStart w:name="_@_C3B70E5E2B2A419BB45D02C46DE0AD7CZ" w:id="69"/>
       <w:r>
         <w:fldChar w:fldCharType="separate"/>
       </w:r>
@@ -14331,7 +14402,7 @@
       </w:r>
     </w:p>
   </w:comment>
-  <w:comment w:id="68" w:author="Pawel KAMINSKI" w:date="2024-06-04T15:15:00Z" w:initials="PK">
+  <w:comment w:initials="PK" w:author="Pawel KAMINSKI" w:date="2024-06-04T15:15:00Z" w:id="68">
     <w:p>
       <w:pPr>
         <w:pStyle w:val="CommentText"/>
@@ -14360,7 +14431,7 @@
       </w:r>
     </w:p>
   </w:comment>
-  <w:comment w:id="72" w:author="Pawel KAMINSKI" w:date="2024-06-05T10:54:00Z" w:initials="PK">
+  <w:comment w:initials="PK" w:author="Pawel KAMINSKI" w:date="2024-06-05T10:54:00Z" w:id="72">
     <w:p>
       <w:pPr>
         <w:pStyle w:val="CommentText"/>
@@ -14376,7 +14447,7 @@
       </w:r>
     </w:p>
   </w:comment>
-  <w:comment w:id="75" w:author="Deutsch, Verena" w:date="2024-04-29T16:55:00Z" w:initials="DV">
+  <w:comment w:initials="DV" w:author="Deutsch, Verena" w:date="2024-04-29T16:55:00Z" w:id="75">
     <w:p>
       <w:pPr>
         <w:pStyle w:val="CommentText"/>
@@ -14392,7 +14463,7 @@
       </w:r>
     </w:p>
   </w:comment>
-  <w:comment w:id="76" w:author="Borlinghaus, Anton" w:date="2024-04-30T16:15:00Z" w:initials="BA">
+  <w:comment w:initials="BA" w:author="Borlinghaus, Anton" w:date="2024-04-30T16:15:00Z" w:id="76">
     <w:p>
       <w:pPr>
         <w:pStyle w:val="CommentText"/>
@@ -14408,7 +14479,7 @@
       </w:r>
     </w:p>
   </w:comment>
-  <w:comment w:id="77" w:author="Gabor Mihaly TOTH" w:date="2024-05-31T09:23:00Z" w:initials="GT">
+  <w:comment w:initials="GT" w:author="Gabor Mihaly TOTH" w:date="2024-05-31T09:23:00Z" w:id="77">
     <w:p>
       <w:pPr>
         <w:pStyle w:val="CommentText"/>
@@ -14425,7 +14496,7 @@
       <w:r>
         <w:instrText xml:space="preserve"> HYPERLINK "mailto:pawel.kaminski@uni.lu"</w:instrText>
       </w:r>
-      <w:bookmarkStart w:id="80" w:name="_@_8F02DC102AF14510AE58FCB9F4E9C6B0Z"/>
+      <w:bookmarkStart w:name="_@_8F02DC102AF14510AE58FCB9F4E9C6B0Z" w:id="80"/>
       <w:r>
         <w:fldChar w:fldCharType="separate"/>
       </w:r>
@@ -14445,7 +14516,7 @@
       </w:r>
     </w:p>
   </w:comment>
-  <w:comment w:id="78" w:author="Pawel KAMINSKI" w:date="2024-06-04T15:21:00Z" w:initials="PK">
+  <w:comment w:initials="PK" w:author="Pawel KAMINSKI" w:date="2024-06-04T15:21:00Z" w:id="78">
     <w:p>
       <w:pPr>
         <w:pStyle w:val="CommentText"/>
@@ -14461,7 +14532,7 @@
       </w:r>
     </w:p>
   </w:comment>
-  <w:comment w:id="79" w:author="Pawel KAMINSKI" w:date="2024-06-04T15:32:00Z" w:initials="PK">
+  <w:comment w:initials="PK" w:author="Pawel KAMINSKI" w:date="2024-06-04T15:32:00Z" w:id="79">
     <w:p>
       <w:pPr>
         <w:pStyle w:val="CommentText"/>
@@ -14477,7 +14548,7 @@
       </w:r>
     </w:p>
   </w:comment>
-  <w:comment w:id="84" w:author="Deutsch, Verena [2]" w:date="2024-04-15T18:28:00Z" w:initials="DV">
+  <w:comment w:initials="DV" w:author="Deutsch, Verena [2]" w:date="2024-04-15T18:28:00Z" w:id="84">
     <w:p>
       <w:pPr>
         <w:pStyle w:val="CommentText"/>
@@ -14496,11 +14567,13 @@
       </w:r>
       <w:r>
         <w:br/>
+      </w:r>
+      <w:r>
         <w:t>NB: We need a second level 2 heading here ☺️</w:t>
       </w:r>
     </w:p>
   </w:comment>
-  <w:comment w:id="85" w:author="Horn, Andre" w:date="2024-04-26T11:16:00Z" w:initials="HA">
+  <w:comment w:initials="HA" w:author="Horn, Andre" w:date="2024-04-26T11:16:00Z" w:id="85">
     <w:p>
       <w:pPr>
         <w:pStyle w:val="CommentText"/>
@@ -14511,7 +14584,7 @@
       <w:r>
         <w:instrText xml:space="preserve"> HYPERLINK "mailto:Verena.Deutsch@degruyter.com"</w:instrText>
       </w:r>
-      <w:bookmarkStart w:id="89" w:name="_@_A26CEF7B1C01463C9EA4AE6D44A443DEZ"/>
+      <w:bookmarkStart w:name="_@_A26CEF7B1C01463C9EA4AE6D44A443DEZ" w:id="89"/>
       <w:r>
         <w:fldChar w:fldCharType="separate"/>
       </w:r>
@@ -14537,7 +14610,7 @@
       </w:r>
     </w:p>
   </w:comment>
-  <w:comment w:id="86" w:author="Deutsch, Verena" w:date="2024-04-29T17:34:00Z" w:initials="DV">
+  <w:comment w:initials="DV" w:author="Deutsch, Verena" w:date="2024-04-29T17:34:00Z" w:id="86">
     <w:p>
       <w:pPr>
         <w:pStyle w:val="CommentText"/>
@@ -14553,11 +14626,13 @@
       </w:r>
       <w:r>
         <w:br/>
+      </w:r>
+      <w:r>
         <w:t>In my experience, zotero and citavi also often leads to problems during copyediting, so ideally it would be disabled beforehand.</w:t>
       </w:r>
     </w:p>
   </w:comment>
-  <w:comment w:id="87" w:author="Borlinghaus, Anton" w:date="2024-04-30T16:30:00Z" w:initials="BA">
+  <w:comment w:initials="BA" w:author="Borlinghaus, Anton" w:date="2024-04-30T16:30:00Z" w:id="87">
     <w:p>
       <w:pPr>
         <w:pStyle w:val="CommentText"/>
@@ -14573,7 +14648,7 @@
       </w:r>
     </w:p>
   </w:comment>
-  <w:comment w:id="88" w:author="Pawel KAMINSKI" w:date="2024-06-05T10:15:00Z" w:initials="PK">
+  <w:comment w:initials="PK" w:author="Pawel KAMINSKI" w:date="2024-06-05T10:15:00Z" w:id="88">
     <w:p>
       <w:pPr>
         <w:pStyle w:val="CommentText"/>
@@ -14615,7 +14690,7 @@
       </w:r>
     </w:p>
   </w:comment>
-  <w:comment w:id="93" w:author="Deutsch, Verena" w:date="2024-04-29T17:36:00Z" w:initials="DV">
+  <w:comment w:initials="DV" w:author="Deutsch, Verena" w:date="2024-04-29T17:36:00Z" w:id="93">
     <w:p>
       <w:pPr>
         <w:pStyle w:val="CommentText"/>
@@ -14631,7 +14706,7 @@
       </w:r>
     </w:p>
   </w:comment>
-  <w:comment w:id="94" w:author="Pawel KAMINSKI" w:date="2024-06-05T10:03:00Z" w:initials="PK">
+  <w:comment w:initials="PK" w:author="Pawel KAMINSKI" w:date="2024-06-05T10:03:00Z" w:id="94">
     <w:p>
       <w:pPr>
         <w:pStyle w:val="CommentText"/>
@@ -15104,7 +15179,7 @@
         <w:ind w:left="1800" w:hanging="360"/>
       </w:pPr>
       <w:rPr>
-        <w:rFonts w:ascii="Symbol" w:hAnsi="Symbol" w:hint="default"/>
+        <w:rFonts w:hint="default" w:ascii="Symbol" w:hAnsi="Symbol"/>
       </w:rPr>
     </w:lvl>
   </w:abstractNum>
@@ -15124,7 +15199,7 @@
         <w:ind w:left="1440" w:hanging="360"/>
       </w:pPr>
       <w:rPr>
-        <w:rFonts w:ascii="Symbol" w:hAnsi="Symbol" w:hint="default"/>
+        <w:rFonts w:hint="default" w:ascii="Symbol" w:hAnsi="Symbol"/>
       </w:rPr>
     </w:lvl>
   </w:abstractNum>
@@ -15144,7 +15219,7 @@
         <w:ind w:left="1080" w:hanging="360"/>
       </w:pPr>
       <w:rPr>
-        <w:rFonts w:ascii="Symbol" w:hAnsi="Symbol" w:hint="default"/>
+        <w:rFonts w:hint="default" w:ascii="Symbol" w:hAnsi="Symbol"/>
       </w:rPr>
     </w:lvl>
   </w:abstractNum>
@@ -15164,7 +15239,7 @@
         <w:ind w:left="720" w:hanging="360"/>
       </w:pPr>
       <w:rPr>
-        <w:rFonts w:ascii="Symbol" w:hAnsi="Symbol" w:hint="default"/>
+        <w:rFonts w:hint="default" w:ascii="Symbol" w:hAnsi="Symbol"/>
       </w:rPr>
     </w:lvl>
   </w:abstractNum>
@@ -15201,7 +15276,7 @@
         <w:ind w:left="360" w:hanging="360"/>
       </w:pPr>
       <w:rPr>
-        <w:rFonts w:ascii="Symbol" w:hAnsi="Symbol" w:hint="default"/>
+        <w:rFonts w:hint="default" w:ascii="Symbol" w:hAnsi="Symbol"/>
       </w:rPr>
     </w:lvl>
   </w:abstractNum>
@@ -15218,7 +15293,7 @@
         <w:ind w:left="720" w:hanging="360"/>
       </w:pPr>
       <w:rPr>
-        <w:rFonts w:ascii="Symbol" w:hAnsi="Symbol" w:hint="default"/>
+        <w:rFonts w:hint="default" w:ascii="Symbol" w:hAnsi="Symbol"/>
       </w:rPr>
     </w:lvl>
     <w:lvl w:ilvl="1" w:tplc="04090003" w:tentative="1">
@@ -15230,7 +15305,7 @@
         <w:ind w:left="1440" w:hanging="360"/>
       </w:pPr>
       <w:rPr>
-        <w:rFonts w:ascii="Courier New" w:hAnsi="Courier New" w:cs="Courier New" w:hint="default"/>
+        <w:rFonts w:hint="default" w:ascii="Courier New" w:hAnsi="Courier New" w:cs="Courier New"/>
       </w:rPr>
     </w:lvl>
     <w:lvl w:ilvl="2" w:tplc="04090005" w:tentative="1">
@@ -15242,7 +15317,7 @@
         <w:ind w:left="2160" w:hanging="360"/>
       </w:pPr>
       <w:rPr>
-        <w:rFonts w:ascii="Wingdings" w:hAnsi="Wingdings" w:hint="default"/>
+        <w:rFonts w:hint="default" w:ascii="Wingdings" w:hAnsi="Wingdings"/>
       </w:rPr>
     </w:lvl>
     <w:lvl w:ilvl="3" w:tplc="04090001" w:tentative="1">
@@ -15254,7 +15329,7 @@
         <w:ind w:left="2880" w:hanging="360"/>
       </w:pPr>
       <w:rPr>
-        <w:rFonts w:ascii="Symbol" w:hAnsi="Symbol" w:hint="default"/>
+        <w:rFonts w:hint="default" w:ascii="Symbol" w:hAnsi="Symbol"/>
       </w:rPr>
     </w:lvl>
     <w:lvl w:ilvl="4" w:tplc="04090003" w:tentative="1">
@@ -15266,7 +15341,7 @@
         <w:ind w:left="3600" w:hanging="360"/>
       </w:pPr>
       <w:rPr>
-        <w:rFonts w:ascii="Courier New" w:hAnsi="Courier New" w:cs="Courier New" w:hint="default"/>
+        <w:rFonts w:hint="default" w:ascii="Courier New" w:hAnsi="Courier New" w:cs="Courier New"/>
       </w:rPr>
     </w:lvl>
     <w:lvl w:ilvl="5" w:tplc="04090005" w:tentative="1">
@@ -15278,7 +15353,7 @@
         <w:ind w:left="4320" w:hanging="360"/>
       </w:pPr>
       <w:rPr>
-        <w:rFonts w:ascii="Wingdings" w:hAnsi="Wingdings" w:hint="default"/>
+        <w:rFonts w:hint="default" w:ascii="Wingdings" w:hAnsi="Wingdings"/>
       </w:rPr>
     </w:lvl>
     <w:lvl w:ilvl="6" w:tplc="04090001" w:tentative="1">
@@ -15290,7 +15365,7 @@
         <w:ind w:left="5040" w:hanging="360"/>
       </w:pPr>
       <w:rPr>
-        <w:rFonts w:ascii="Symbol" w:hAnsi="Symbol" w:hint="default"/>
+        <w:rFonts w:hint="default" w:ascii="Symbol" w:hAnsi="Symbol"/>
       </w:rPr>
     </w:lvl>
     <w:lvl w:ilvl="7" w:tplc="04090003" w:tentative="1">
@@ -15302,7 +15377,7 @@
         <w:ind w:left="5760" w:hanging="360"/>
       </w:pPr>
       <w:rPr>
-        <w:rFonts w:ascii="Courier New" w:hAnsi="Courier New" w:cs="Courier New" w:hint="default"/>
+        <w:rFonts w:hint="default" w:ascii="Courier New" w:hAnsi="Courier New" w:cs="Courier New"/>
       </w:rPr>
     </w:lvl>
     <w:lvl w:ilvl="8" w:tplc="04090005" w:tentative="1">
@@ -15314,7 +15389,7 @@
         <w:ind w:left="6480" w:hanging="360"/>
       </w:pPr>
       <w:rPr>
-        <w:rFonts w:ascii="Wingdings" w:hAnsi="Wingdings" w:hint="default"/>
+        <w:rFonts w:hint="default" w:ascii="Wingdings" w:hAnsi="Wingdings"/>
       </w:rPr>
     </w:lvl>
   </w:abstractNum>
@@ -15331,7 +15406,7 @@
         <w:ind w:left="720" w:hanging="360"/>
       </w:pPr>
       <w:rPr>
-        <w:rFonts w:ascii="Symbol" w:hAnsi="Symbol" w:hint="default"/>
+        <w:rFonts w:hint="default" w:ascii="Symbol" w:hAnsi="Symbol"/>
       </w:rPr>
     </w:lvl>
     <w:lvl w:ilvl="1" w:tplc="04090003" w:tentative="1">
@@ -15343,7 +15418,7 @@
         <w:ind w:left="1440" w:hanging="360"/>
       </w:pPr>
       <w:rPr>
-        <w:rFonts w:ascii="Courier New" w:hAnsi="Courier New" w:cs="Courier New" w:hint="default"/>
+        <w:rFonts w:hint="default" w:ascii="Courier New" w:hAnsi="Courier New" w:cs="Courier New"/>
       </w:rPr>
     </w:lvl>
     <w:lvl w:ilvl="2" w:tplc="04090005" w:tentative="1">
@@ -15355,7 +15430,7 @@
         <w:ind w:left="2160" w:hanging="360"/>
       </w:pPr>
       <w:rPr>
-        <w:rFonts w:ascii="Wingdings" w:hAnsi="Wingdings" w:hint="default"/>
+        <w:rFonts w:hint="default" w:ascii="Wingdings" w:hAnsi="Wingdings"/>
       </w:rPr>
     </w:lvl>
     <w:lvl w:ilvl="3" w:tplc="04090001" w:tentative="1">
@@ -15367,7 +15442,7 @@
         <w:ind w:left="2880" w:hanging="360"/>
       </w:pPr>
       <w:rPr>
-        <w:rFonts w:ascii="Symbol" w:hAnsi="Symbol" w:hint="default"/>
+        <w:rFonts w:hint="default" w:ascii="Symbol" w:hAnsi="Symbol"/>
       </w:rPr>
     </w:lvl>
     <w:lvl w:ilvl="4" w:tplc="04090003" w:tentative="1">
@@ -15379,7 +15454,7 @@
         <w:ind w:left="3600" w:hanging="360"/>
       </w:pPr>
       <w:rPr>
-        <w:rFonts w:ascii="Courier New" w:hAnsi="Courier New" w:cs="Courier New" w:hint="default"/>
+        <w:rFonts w:hint="default" w:ascii="Courier New" w:hAnsi="Courier New" w:cs="Courier New"/>
       </w:rPr>
     </w:lvl>
     <w:lvl w:ilvl="5" w:tplc="04090005" w:tentative="1">
@@ -15391,7 +15466,7 @@
         <w:ind w:left="4320" w:hanging="360"/>
       </w:pPr>
       <w:rPr>
-        <w:rFonts w:ascii="Wingdings" w:hAnsi="Wingdings" w:hint="default"/>
+        <w:rFonts w:hint="default" w:ascii="Wingdings" w:hAnsi="Wingdings"/>
       </w:rPr>
     </w:lvl>
     <w:lvl w:ilvl="6" w:tplc="04090001" w:tentative="1">
@@ -15403,7 +15478,7 @@
         <w:ind w:left="5040" w:hanging="360"/>
       </w:pPr>
       <w:rPr>
-        <w:rFonts w:ascii="Symbol" w:hAnsi="Symbol" w:hint="default"/>
+        <w:rFonts w:hint="default" w:ascii="Symbol" w:hAnsi="Symbol"/>
       </w:rPr>
     </w:lvl>
     <w:lvl w:ilvl="7" w:tplc="04090003" w:tentative="1">
@@ -15415,7 +15490,7 @@
         <w:ind w:left="5760" w:hanging="360"/>
       </w:pPr>
       <w:rPr>
-        <w:rFonts w:ascii="Courier New" w:hAnsi="Courier New" w:cs="Courier New" w:hint="default"/>
+        <w:rFonts w:hint="default" w:ascii="Courier New" w:hAnsi="Courier New" w:cs="Courier New"/>
       </w:rPr>
     </w:lvl>
     <w:lvl w:ilvl="8" w:tplc="04090005" w:tentative="1">
@@ -15427,7 +15502,7 @@
         <w:ind w:left="6480" w:hanging="360"/>
       </w:pPr>
       <w:rPr>
-        <w:rFonts w:ascii="Wingdings" w:hAnsi="Wingdings" w:hint="default"/>
+        <w:rFonts w:hint="default" w:ascii="Wingdings" w:hAnsi="Wingdings"/>
       </w:rPr>
     </w:lvl>
   </w:abstractNum>
@@ -15444,7 +15519,7 @@
         <w:ind w:left="720" w:hanging="360"/>
       </w:pPr>
       <w:rPr>
-        <w:rFonts w:ascii="Symbol" w:hAnsi="Symbol" w:hint="default"/>
+        <w:rFonts w:hint="default" w:ascii="Symbol" w:hAnsi="Symbol"/>
       </w:rPr>
     </w:lvl>
     <w:lvl w:ilvl="1" w:tplc="04090003" w:tentative="1">
@@ -15456,7 +15531,7 @@
         <w:ind w:left="1440" w:hanging="360"/>
       </w:pPr>
       <w:rPr>
-        <w:rFonts w:ascii="Courier New" w:hAnsi="Courier New" w:cs="Courier New" w:hint="default"/>
+        <w:rFonts w:hint="default" w:ascii="Courier New" w:hAnsi="Courier New" w:cs="Courier New"/>
       </w:rPr>
     </w:lvl>
     <w:lvl w:ilvl="2" w:tplc="04090005" w:tentative="1">
@@ -15468,7 +15543,7 @@
         <w:ind w:left="2160" w:hanging="360"/>
       </w:pPr>
       <w:rPr>
-        <w:rFonts w:ascii="Wingdings" w:hAnsi="Wingdings" w:hint="default"/>
+        <w:rFonts w:hint="default" w:ascii="Wingdings" w:hAnsi="Wingdings"/>
       </w:rPr>
     </w:lvl>
     <w:lvl w:ilvl="3" w:tplc="04090001" w:tentative="1">
@@ -15480,7 +15555,7 @@
         <w:ind w:left="2880" w:hanging="360"/>
       </w:pPr>
       <w:rPr>
-        <w:rFonts w:ascii="Symbol" w:hAnsi="Symbol" w:hint="default"/>
+        <w:rFonts w:hint="default" w:ascii="Symbol" w:hAnsi="Symbol"/>
       </w:rPr>
     </w:lvl>
     <w:lvl w:ilvl="4" w:tplc="04090003" w:tentative="1">
@@ -15492,7 +15567,7 @@
         <w:ind w:left="3600" w:hanging="360"/>
       </w:pPr>
       <w:rPr>
-        <w:rFonts w:ascii="Courier New" w:hAnsi="Courier New" w:cs="Courier New" w:hint="default"/>
+        <w:rFonts w:hint="default" w:ascii="Courier New" w:hAnsi="Courier New" w:cs="Courier New"/>
       </w:rPr>
     </w:lvl>
     <w:lvl w:ilvl="5" w:tplc="04090005" w:tentative="1">
@@ -15504,7 +15579,7 @@
         <w:ind w:left="4320" w:hanging="360"/>
       </w:pPr>
       <w:rPr>
-        <w:rFonts w:ascii="Wingdings" w:hAnsi="Wingdings" w:hint="default"/>
+        <w:rFonts w:hint="default" w:ascii="Wingdings" w:hAnsi="Wingdings"/>
       </w:rPr>
     </w:lvl>
     <w:lvl w:ilvl="6" w:tplc="04090001" w:tentative="1">
@@ -15516,7 +15591,7 @@
         <w:ind w:left="5040" w:hanging="360"/>
       </w:pPr>
       <w:rPr>
-        <w:rFonts w:ascii="Symbol" w:hAnsi="Symbol" w:hint="default"/>
+        <w:rFonts w:hint="default" w:ascii="Symbol" w:hAnsi="Symbol"/>
       </w:rPr>
     </w:lvl>
     <w:lvl w:ilvl="7" w:tplc="04090003" w:tentative="1">
@@ -15528,7 +15603,7 @@
         <w:ind w:left="5760" w:hanging="360"/>
       </w:pPr>
       <w:rPr>
-        <w:rFonts w:ascii="Courier New" w:hAnsi="Courier New" w:cs="Courier New" w:hint="default"/>
+        <w:rFonts w:hint="default" w:ascii="Courier New" w:hAnsi="Courier New" w:cs="Courier New"/>
       </w:rPr>
     </w:lvl>
     <w:lvl w:ilvl="8" w:tplc="04090005" w:tentative="1">
@@ -15540,7 +15615,7 @@
         <w:ind w:left="6480" w:hanging="360"/>
       </w:pPr>
       <w:rPr>
-        <w:rFonts w:ascii="Wingdings" w:hAnsi="Wingdings" w:hint="default"/>
+        <w:rFonts w:hint="default" w:ascii="Wingdings" w:hAnsi="Wingdings"/>
       </w:rPr>
     </w:lvl>
   </w:abstractNum>
@@ -15557,7 +15632,7 @@
         <w:ind w:left="720" w:hanging="360"/>
       </w:pPr>
       <w:rPr>
-        <w:rFonts w:ascii="Symbol" w:hAnsi="Symbol" w:hint="default"/>
+        <w:rFonts w:hint="default" w:ascii="Symbol" w:hAnsi="Symbol"/>
       </w:rPr>
     </w:lvl>
     <w:lvl w:ilvl="1" w:tplc="04090003" w:tentative="1">
@@ -15569,7 +15644,7 @@
         <w:ind w:left="1440" w:hanging="360"/>
       </w:pPr>
       <w:rPr>
-        <w:rFonts w:ascii="Courier New" w:hAnsi="Courier New" w:cs="Courier New" w:hint="default"/>
+        <w:rFonts w:hint="default" w:ascii="Courier New" w:hAnsi="Courier New" w:cs="Courier New"/>
       </w:rPr>
     </w:lvl>
     <w:lvl w:ilvl="2" w:tplc="04090005" w:tentative="1">
@@ -15581,7 +15656,7 @@
         <w:ind w:left="2160" w:hanging="360"/>
       </w:pPr>
       <w:rPr>
-        <w:rFonts w:ascii="Wingdings" w:hAnsi="Wingdings" w:hint="default"/>
+        <w:rFonts w:hint="default" w:ascii="Wingdings" w:hAnsi="Wingdings"/>
       </w:rPr>
     </w:lvl>
     <w:lvl w:ilvl="3" w:tplc="04090001" w:tentative="1">
@@ -15593,7 +15668,7 @@
         <w:ind w:left="2880" w:hanging="360"/>
       </w:pPr>
       <w:rPr>
-        <w:rFonts w:ascii="Symbol" w:hAnsi="Symbol" w:hint="default"/>
+        <w:rFonts w:hint="default" w:ascii="Symbol" w:hAnsi="Symbol"/>
       </w:rPr>
     </w:lvl>
     <w:lvl w:ilvl="4" w:tplc="04090003" w:tentative="1">
@@ -15605,7 +15680,7 @@
         <w:ind w:left="3600" w:hanging="360"/>
       </w:pPr>
       <w:rPr>
-        <w:rFonts w:ascii="Courier New" w:hAnsi="Courier New" w:cs="Courier New" w:hint="default"/>
+        <w:rFonts w:hint="default" w:ascii="Courier New" w:hAnsi="Courier New" w:cs="Courier New"/>
       </w:rPr>
     </w:lvl>
     <w:lvl w:ilvl="5" w:tplc="04090005" w:tentative="1">
@@ -15617,7 +15692,7 @@
         <w:ind w:left="4320" w:hanging="360"/>
       </w:pPr>
       <w:rPr>
-        <w:rFonts w:ascii="Wingdings" w:hAnsi="Wingdings" w:hint="default"/>
+        <w:rFonts w:hint="default" w:ascii="Wingdings" w:hAnsi="Wingdings"/>
       </w:rPr>
     </w:lvl>
     <w:lvl w:ilvl="6" w:tplc="04090001" w:tentative="1">
@@ -15629,7 +15704,7 @@
         <w:ind w:left="5040" w:hanging="360"/>
       </w:pPr>
       <w:rPr>
-        <w:rFonts w:ascii="Symbol" w:hAnsi="Symbol" w:hint="default"/>
+        <w:rFonts w:hint="default" w:ascii="Symbol" w:hAnsi="Symbol"/>
       </w:rPr>
     </w:lvl>
     <w:lvl w:ilvl="7" w:tplc="04090003" w:tentative="1">
@@ -15641,7 +15716,7 @@
         <w:ind w:left="5760" w:hanging="360"/>
       </w:pPr>
       <w:rPr>
-        <w:rFonts w:ascii="Courier New" w:hAnsi="Courier New" w:cs="Courier New" w:hint="default"/>
+        <w:rFonts w:hint="default" w:ascii="Courier New" w:hAnsi="Courier New" w:cs="Courier New"/>
       </w:rPr>
     </w:lvl>
     <w:lvl w:ilvl="8" w:tplc="04090005" w:tentative="1">
@@ -15653,7 +15728,7 @@
         <w:ind w:left="6480" w:hanging="360"/>
       </w:pPr>
       <w:rPr>
-        <w:rFonts w:ascii="Wingdings" w:hAnsi="Wingdings" w:hint="default"/>
+        <w:rFonts w:hint="default" w:ascii="Wingdings" w:hAnsi="Wingdings"/>
       </w:rPr>
     </w:lvl>
   </w:abstractNum>
@@ -15774,7 +15849,7 @@
         <w:ind w:left="720" w:hanging="360"/>
       </w:pPr>
       <w:rPr>
-        <w:rFonts w:ascii="Symbol" w:hAnsi="Symbol" w:hint="default"/>
+        <w:rFonts w:hint="default" w:ascii="Symbol" w:hAnsi="Symbol"/>
       </w:rPr>
     </w:lvl>
     <w:lvl w:ilvl="1" w:tplc="04090003" w:tentative="1">
@@ -15786,7 +15861,7 @@
         <w:ind w:left="1440" w:hanging="360"/>
       </w:pPr>
       <w:rPr>
-        <w:rFonts w:ascii="Courier New" w:hAnsi="Courier New" w:cs="Courier New" w:hint="default"/>
+        <w:rFonts w:hint="default" w:ascii="Courier New" w:hAnsi="Courier New" w:cs="Courier New"/>
       </w:rPr>
     </w:lvl>
     <w:lvl w:ilvl="2" w:tplc="04090005" w:tentative="1">
@@ -15798,7 +15873,7 @@
         <w:ind w:left="2160" w:hanging="360"/>
       </w:pPr>
       <w:rPr>
-        <w:rFonts w:ascii="Wingdings" w:hAnsi="Wingdings" w:hint="default"/>
+        <w:rFonts w:hint="default" w:ascii="Wingdings" w:hAnsi="Wingdings"/>
       </w:rPr>
     </w:lvl>
     <w:lvl w:ilvl="3" w:tplc="04090001" w:tentative="1">
@@ -15810,7 +15885,7 @@
         <w:ind w:left="2880" w:hanging="360"/>
       </w:pPr>
       <w:rPr>
-        <w:rFonts w:ascii="Symbol" w:hAnsi="Symbol" w:hint="default"/>
+        <w:rFonts w:hint="default" w:ascii="Symbol" w:hAnsi="Symbol"/>
       </w:rPr>
     </w:lvl>
     <w:lvl w:ilvl="4" w:tplc="04090003" w:tentative="1">
@@ -15822,7 +15897,7 @@
         <w:ind w:left="3600" w:hanging="360"/>
       </w:pPr>
       <w:rPr>
-        <w:rFonts w:ascii="Courier New" w:hAnsi="Courier New" w:cs="Courier New" w:hint="default"/>
+        <w:rFonts w:hint="default" w:ascii="Courier New" w:hAnsi="Courier New" w:cs="Courier New"/>
       </w:rPr>
     </w:lvl>
     <w:lvl w:ilvl="5" w:tplc="04090005" w:tentative="1">
@@ -15834,7 +15909,7 @@
         <w:ind w:left="4320" w:hanging="360"/>
       </w:pPr>
       <w:rPr>
-        <w:rFonts w:ascii="Wingdings" w:hAnsi="Wingdings" w:hint="default"/>
+        <w:rFonts w:hint="default" w:ascii="Wingdings" w:hAnsi="Wingdings"/>
       </w:rPr>
     </w:lvl>
     <w:lvl w:ilvl="6" w:tplc="04090001" w:tentative="1">
@@ -15846,7 +15921,7 @@
         <w:ind w:left="5040" w:hanging="360"/>
       </w:pPr>
       <w:rPr>
-        <w:rFonts w:ascii="Symbol" w:hAnsi="Symbol" w:hint="default"/>
+        <w:rFonts w:hint="default" w:ascii="Symbol" w:hAnsi="Symbol"/>
       </w:rPr>
     </w:lvl>
     <w:lvl w:ilvl="7" w:tplc="04090003" w:tentative="1">
@@ -15858,7 +15933,7 @@
         <w:ind w:left="5760" w:hanging="360"/>
       </w:pPr>
       <w:rPr>
-        <w:rFonts w:ascii="Courier New" w:hAnsi="Courier New" w:cs="Courier New" w:hint="default"/>
+        <w:rFonts w:hint="default" w:ascii="Courier New" w:hAnsi="Courier New" w:cs="Courier New"/>
       </w:rPr>
     </w:lvl>
     <w:lvl w:ilvl="8" w:tplc="04090005" w:tentative="1">
@@ -15870,7 +15945,7 @@
         <w:ind w:left="6480" w:hanging="360"/>
       </w:pPr>
       <w:rPr>
-        <w:rFonts w:ascii="Wingdings" w:hAnsi="Wingdings" w:hint="default"/>
+        <w:rFonts w:hint="default" w:ascii="Wingdings" w:hAnsi="Wingdings"/>
       </w:rPr>
     </w:lvl>
   </w:abstractNum>
@@ -15887,7 +15962,7 @@
         <w:ind w:left="1080" w:hanging="720"/>
       </w:pPr>
       <w:rPr>
-        <w:rFonts w:ascii="Symbol" w:hAnsi="Symbol" w:hint="default"/>
+        <w:rFonts w:hint="default" w:ascii="Symbol" w:hAnsi="Symbol"/>
       </w:rPr>
     </w:lvl>
     <w:lvl w:ilvl="1" w:tplc="FFFFFFFF" w:tentative="1">
@@ -15899,7 +15974,7 @@
         <w:ind w:left="1440" w:hanging="360"/>
       </w:pPr>
       <w:rPr>
-        <w:rFonts w:ascii="Courier New" w:hAnsi="Courier New" w:cs="Courier New" w:hint="default"/>
+        <w:rFonts w:hint="default" w:ascii="Courier New" w:hAnsi="Courier New" w:cs="Courier New"/>
       </w:rPr>
     </w:lvl>
     <w:lvl w:ilvl="2" w:tplc="FFFFFFFF" w:tentative="1">
@@ -15911,7 +15986,7 @@
         <w:ind w:left="2160" w:hanging="360"/>
       </w:pPr>
       <w:rPr>
-        <w:rFonts w:ascii="Wingdings" w:hAnsi="Wingdings" w:hint="default"/>
+        <w:rFonts w:hint="default" w:ascii="Wingdings" w:hAnsi="Wingdings"/>
       </w:rPr>
     </w:lvl>
     <w:lvl w:ilvl="3" w:tplc="FFFFFFFF" w:tentative="1">
@@ -15923,7 +15998,7 @@
         <w:ind w:left="2880" w:hanging="360"/>
       </w:pPr>
       <w:rPr>
-        <w:rFonts w:ascii="Symbol" w:hAnsi="Symbol" w:hint="default"/>
+        <w:rFonts w:hint="default" w:ascii="Symbol" w:hAnsi="Symbol"/>
       </w:rPr>
     </w:lvl>
     <w:lvl w:ilvl="4" w:tplc="FFFFFFFF" w:tentative="1">
@@ -15935,7 +16010,7 @@
         <w:ind w:left="3600" w:hanging="360"/>
       </w:pPr>
       <w:rPr>
-        <w:rFonts w:ascii="Courier New" w:hAnsi="Courier New" w:cs="Courier New" w:hint="default"/>
+        <w:rFonts w:hint="default" w:ascii="Courier New" w:hAnsi="Courier New" w:cs="Courier New"/>
       </w:rPr>
     </w:lvl>
     <w:lvl w:ilvl="5" w:tplc="FFFFFFFF" w:tentative="1">
@@ -15947,7 +16022,7 @@
         <w:ind w:left="4320" w:hanging="360"/>
       </w:pPr>
       <w:rPr>
-        <w:rFonts w:ascii="Wingdings" w:hAnsi="Wingdings" w:hint="default"/>
+        <w:rFonts w:hint="default" w:ascii="Wingdings" w:hAnsi="Wingdings"/>
       </w:rPr>
     </w:lvl>
     <w:lvl w:ilvl="6" w:tplc="FFFFFFFF" w:tentative="1">
@@ -15959,7 +16034,7 @@
         <w:ind w:left="5040" w:hanging="360"/>
       </w:pPr>
       <w:rPr>
-        <w:rFonts w:ascii="Symbol" w:hAnsi="Symbol" w:hint="default"/>
+        <w:rFonts w:hint="default" w:ascii="Symbol" w:hAnsi="Symbol"/>
       </w:rPr>
     </w:lvl>
     <w:lvl w:ilvl="7" w:tplc="FFFFFFFF" w:tentative="1">
@@ -15971,7 +16046,7 @@
         <w:ind w:left="5760" w:hanging="360"/>
       </w:pPr>
       <w:rPr>
-        <w:rFonts w:ascii="Courier New" w:hAnsi="Courier New" w:cs="Courier New" w:hint="default"/>
+        <w:rFonts w:hint="default" w:ascii="Courier New" w:hAnsi="Courier New" w:cs="Courier New"/>
       </w:rPr>
     </w:lvl>
     <w:lvl w:ilvl="8" w:tplc="FFFFFFFF" w:tentative="1">
@@ -15983,7 +16058,7 @@
         <w:ind w:left="6480" w:hanging="360"/>
       </w:pPr>
       <w:rPr>
-        <w:rFonts w:ascii="Wingdings" w:hAnsi="Wingdings" w:hint="default"/>
+        <w:rFonts w:hint="default" w:ascii="Wingdings" w:hAnsi="Wingdings"/>
       </w:rPr>
     </w:lvl>
   </w:abstractNum>
@@ -15999,7 +16074,7 @@
         <w:ind w:left="1080" w:hanging="720"/>
       </w:pPr>
       <w:rPr>
-        <w:rFonts w:ascii="Cambria" w:eastAsiaTheme="minorHAnsi" w:hAnsi="Cambria" w:cstheme="minorBidi" w:hint="default"/>
+        <w:rFonts w:hint="default" w:ascii="Cambria" w:hAnsi="Cambria" w:eastAsiaTheme="minorHAnsi" w:cstheme="minorBidi"/>
       </w:rPr>
     </w:lvl>
     <w:lvl w:ilvl="1" w:tplc="04090003" w:tentative="1">
@@ -16011,7 +16086,7 @@
         <w:ind w:left="1440" w:hanging="360"/>
       </w:pPr>
       <w:rPr>
-        <w:rFonts w:ascii="Courier New" w:hAnsi="Courier New" w:cs="Courier New" w:hint="default"/>
+        <w:rFonts w:hint="default" w:ascii="Courier New" w:hAnsi="Courier New" w:cs="Courier New"/>
       </w:rPr>
     </w:lvl>
     <w:lvl w:ilvl="2" w:tplc="04090005" w:tentative="1">
@@ -16023,7 +16098,7 @@
         <w:ind w:left="2160" w:hanging="360"/>
       </w:pPr>
       <w:rPr>
-        <w:rFonts w:ascii="Wingdings" w:hAnsi="Wingdings" w:hint="default"/>
+        <w:rFonts w:hint="default" w:ascii="Wingdings" w:hAnsi="Wingdings"/>
       </w:rPr>
     </w:lvl>
     <w:lvl w:ilvl="3" w:tplc="04090001" w:tentative="1">
@@ -16035,7 +16110,7 @@
         <w:ind w:left="2880" w:hanging="360"/>
       </w:pPr>
       <w:rPr>
-        <w:rFonts w:ascii="Symbol" w:hAnsi="Symbol" w:hint="default"/>
+        <w:rFonts w:hint="default" w:ascii="Symbol" w:hAnsi="Symbol"/>
       </w:rPr>
     </w:lvl>
     <w:lvl w:ilvl="4" w:tplc="04090003" w:tentative="1">
@@ -16047,7 +16122,7 @@
         <w:ind w:left="3600" w:hanging="360"/>
       </w:pPr>
       <w:rPr>
-        <w:rFonts w:ascii="Courier New" w:hAnsi="Courier New" w:cs="Courier New" w:hint="default"/>
+        <w:rFonts w:hint="default" w:ascii="Courier New" w:hAnsi="Courier New" w:cs="Courier New"/>
       </w:rPr>
     </w:lvl>
     <w:lvl w:ilvl="5" w:tplc="04090005" w:tentative="1">
@@ -16059,7 +16134,7 @@
         <w:ind w:left="4320" w:hanging="360"/>
       </w:pPr>
       <w:rPr>
-        <w:rFonts w:ascii="Wingdings" w:hAnsi="Wingdings" w:hint="default"/>
+        <w:rFonts w:hint="default" w:ascii="Wingdings" w:hAnsi="Wingdings"/>
       </w:rPr>
     </w:lvl>
     <w:lvl w:ilvl="6" w:tplc="04090001" w:tentative="1">
@@ -16071,7 +16146,7 @@
         <w:ind w:left="5040" w:hanging="360"/>
       </w:pPr>
       <w:rPr>
-        <w:rFonts w:ascii="Symbol" w:hAnsi="Symbol" w:hint="default"/>
+        <w:rFonts w:hint="default" w:ascii="Symbol" w:hAnsi="Symbol"/>
       </w:rPr>
     </w:lvl>
     <w:lvl w:ilvl="7" w:tplc="04090003" w:tentative="1">
@@ -16083,7 +16158,7 @@
         <w:ind w:left="5760" w:hanging="360"/>
       </w:pPr>
       <w:rPr>
-        <w:rFonts w:ascii="Courier New" w:hAnsi="Courier New" w:cs="Courier New" w:hint="default"/>
+        <w:rFonts w:hint="default" w:ascii="Courier New" w:hAnsi="Courier New" w:cs="Courier New"/>
       </w:rPr>
     </w:lvl>
     <w:lvl w:ilvl="8" w:tplc="04090005" w:tentative="1">
@@ -16095,7 +16170,7 @@
         <w:ind w:left="6480" w:hanging="360"/>
       </w:pPr>
       <w:rPr>
-        <w:rFonts w:ascii="Wingdings" w:hAnsi="Wingdings" w:hint="default"/>
+        <w:rFonts w:hint="default" w:ascii="Wingdings" w:hAnsi="Wingdings"/>
       </w:rPr>
     </w:lvl>
   </w:abstractNum>
@@ -16112,7 +16187,7 @@
         <w:ind w:left="720" w:hanging="360"/>
       </w:pPr>
       <w:rPr>
-        <w:rFonts w:ascii="Symbol" w:hAnsi="Symbol" w:hint="default"/>
+        <w:rFonts w:hint="default" w:ascii="Symbol" w:hAnsi="Symbol"/>
       </w:rPr>
     </w:lvl>
     <w:lvl w:ilvl="1" w:tplc="04090003" w:tentative="1">
@@ -16124,7 +16199,7 @@
         <w:ind w:left="1440" w:hanging="360"/>
       </w:pPr>
       <w:rPr>
-        <w:rFonts w:ascii="Courier New" w:hAnsi="Courier New" w:cs="Courier New" w:hint="default"/>
+        <w:rFonts w:hint="default" w:ascii="Courier New" w:hAnsi="Courier New" w:cs="Courier New"/>
       </w:rPr>
     </w:lvl>
     <w:lvl w:ilvl="2" w:tplc="04090005" w:tentative="1">
@@ -16136,7 +16211,7 @@
         <w:ind w:left="2160" w:hanging="360"/>
       </w:pPr>
       <w:rPr>
-        <w:rFonts w:ascii="Wingdings" w:hAnsi="Wingdings" w:hint="default"/>
+        <w:rFonts w:hint="default" w:ascii="Wingdings" w:hAnsi="Wingdings"/>
       </w:rPr>
     </w:lvl>
     <w:lvl w:ilvl="3" w:tplc="04090001" w:tentative="1">
@@ -16148,7 +16223,7 @@
         <w:ind w:left="2880" w:hanging="360"/>
       </w:pPr>
       <w:rPr>
-        <w:rFonts w:ascii="Symbol" w:hAnsi="Symbol" w:hint="default"/>
+        <w:rFonts w:hint="default" w:ascii="Symbol" w:hAnsi="Symbol"/>
       </w:rPr>
     </w:lvl>
     <w:lvl w:ilvl="4" w:tplc="04090003" w:tentative="1">
@@ -16160,7 +16235,7 @@
         <w:ind w:left="3600" w:hanging="360"/>
       </w:pPr>
       <w:rPr>
-        <w:rFonts w:ascii="Courier New" w:hAnsi="Courier New" w:cs="Courier New" w:hint="default"/>
+        <w:rFonts w:hint="default" w:ascii="Courier New" w:hAnsi="Courier New" w:cs="Courier New"/>
       </w:rPr>
     </w:lvl>
     <w:lvl w:ilvl="5" w:tplc="04090005" w:tentative="1">
@@ -16172,7 +16247,7 @@
         <w:ind w:left="4320" w:hanging="360"/>
       </w:pPr>
       <w:rPr>
-        <w:rFonts w:ascii="Wingdings" w:hAnsi="Wingdings" w:hint="default"/>
+        <w:rFonts w:hint="default" w:ascii="Wingdings" w:hAnsi="Wingdings"/>
       </w:rPr>
     </w:lvl>
     <w:lvl w:ilvl="6" w:tplc="04090001" w:tentative="1">
@@ -16184,7 +16259,7 @@
         <w:ind w:left="5040" w:hanging="360"/>
       </w:pPr>
       <w:rPr>
-        <w:rFonts w:ascii="Symbol" w:hAnsi="Symbol" w:hint="default"/>
+        <w:rFonts w:hint="default" w:ascii="Symbol" w:hAnsi="Symbol"/>
       </w:rPr>
     </w:lvl>
     <w:lvl w:ilvl="7" w:tplc="04090003" w:tentative="1">
@@ -16196,7 +16271,7 @@
         <w:ind w:left="5760" w:hanging="360"/>
       </w:pPr>
       <w:rPr>
-        <w:rFonts w:ascii="Courier New" w:hAnsi="Courier New" w:cs="Courier New" w:hint="default"/>
+        <w:rFonts w:hint="default" w:ascii="Courier New" w:hAnsi="Courier New" w:cs="Courier New"/>
       </w:rPr>
     </w:lvl>
     <w:lvl w:ilvl="8" w:tplc="04090005" w:tentative="1">
@@ -16208,7 +16283,7 @@
         <w:ind w:left="6480" w:hanging="360"/>
       </w:pPr>
       <w:rPr>
-        <w:rFonts w:ascii="Wingdings" w:hAnsi="Wingdings" w:hint="default"/>
+        <w:rFonts w:hint="default" w:ascii="Wingdings" w:hAnsi="Wingdings"/>
       </w:rPr>
     </w:lvl>
   </w:abstractNum>
@@ -16225,7 +16300,7 @@
         <w:ind w:left="720" w:hanging="360"/>
       </w:pPr>
       <w:rPr>
-        <w:rFonts w:ascii="Symbol" w:hAnsi="Symbol" w:hint="default"/>
+        <w:rFonts w:hint="default" w:ascii="Symbol" w:hAnsi="Symbol"/>
       </w:rPr>
     </w:lvl>
     <w:lvl w:ilvl="1" w:tplc="04090003" w:tentative="1">
@@ -16237,7 +16312,7 @@
         <w:ind w:left="1440" w:hanging="360"/>
       </w:pPr>
       <w:rPr>
-        <w:rFonts w:ascii="Courier New" w:hAnsi="Courier New" w:cs="Courier New" w:hint="default"/>
+        <w:rFonts w:hint="default" w:ascii="Courier New" w:hAnsi="Courier New" w:cs="Courier New"/>
       </w:rPr>
     </w:lvl>
     <w:lvl w:ilvl="2" w:tplc="04090005" w:tentative="1">
@@ -16249,7 +16324,7 @@
         <w:ind w:left="2160" w:hanging="360"/>
       </w:pPr>
       <w:rPr>
-        <w:rFonts w:ascii="Wingdings" w:hAnsi="Wingdings" w:hint="default"/>
+        <w:rFonts w:hint="default" w:ascii="Wingdings" w:hAnsi="Wingdings"/>
       </w:rPr>
     </w:lvl>
     <w:lvl w:ilvl="3" w:tplc="04090001" w:tentative="1">
@@ -16261,7 +16336,7 @@
         <w:ind w:left="2880" w:hanging="360"/>
       </w:pPr>
       <w:rPr>
-        <w:rFonts w:ascii="Symbol" w:hAnsi="Symbol" w:hint="default"/>
+        <w:rFonts w:hint="default" w:ascii="Symbol" w:hAnsi="Symbol"/>
       </w:rPr>
     </w:lvl>
     <w:lvl w:ilvl="4" w:tplc="04090003" w:tentative="1">
@@ -16273,7 +16348,7 @@
         <w:ind w:left="3600" w:hanging="360"/>
       </w:pPr>
       <w:rPr>
-        <w:rFonts w:ascii="Courier New" w:hAnsi="Courier New" w:cs="Courier New" w:hint="default"/>
+        <w:rFonts w:hint="default" w:ascii="Courier New" w:hAnsi="Courier New" w:cs="Courier New"/>
       </w:rPr>
     </w:lvl>
     <w:lvl w:ilvl="5" w:tplc="04090005" w:tentative="1">
@@ -16285,7 +16360,7 @@
         <w:ind w:left="4320" w:hanging="360"/>
       </w:pPr>
       <w:rPr>
-        <w:rFonts w:ascii="Wingdings" w:hAnsi="Wingdings" w:hint="default"/>
+        <w:rFonts w:hint="default" w:ascii="Wingdings" w:hAnsi="Wingdings"/>
       </w:rPr>
     </w:lvl>
     <w:lvl w:ilvl="6" w:tplc="04090001" w:tentative="1">
@@ -16297,7 +16372,7 @@
         <w:ind w:left="5040" w:hanging="360"/>
       </w:pPr>
       <w:rPr>
-        <w:rFonts w:ascii="Symbol" w:hAnsi="Symbol" w:hint="default"/>
+        <w:rFonts w:hint="default" w:ascii="Symbol" w:hAnsi="Symbol"/>
       </w:rPr>
     </w:lvl>
     <w:lvl w:ilvl="7" w:tplc="04090003" w:tentative="1">
@@ -16309,7 +16384,7 @@
         <w:ind w:left="5760" w:hanging="360"/>
       </w:pPr>
       <w:rPr>
-        <w:rFonts w:ascii="Courier New" w:hAnsi="Courier New" w:cs="Courier New" w:hint="default"/>
+        <w:rFonts w:hint="default" w:ascii="Courier New" w:hAnsi="Courier New" w:cs="Courier New"/>
       </w:rPr>
     </w:lvl>
     <w:lvl w:ilvl="8" w:tplc="04090005" w:tentative="1">
@@ -16321,7 +16396,7 @@
         <w:ind w:left="6480" w:hanging="360"/>
       </w:pPr>
       <w:rPr>
-        <w:rFonts w:ascii="Wingdings" w:hAnsi="Wingdings" w:hint="default"/>
+        <w:rFonts w:hint="default" w:ascii="Wingdings" w:hAnsi="Wingdings"/>
       </w:rPr>
     </w:lvl>
   </w:abstractNum>
@@ -16425,7 +16500,7 @@
         <w:ind w:left="720" w:hanging="360"/>
       </w:pPr>
       <w:rPr>
-        <w:rFonts w:ascii="Symbol" w:hAnsi="Symbol" w:hint="default"/>
+        <w:rFonts w:hint="default" w:ascii="Symbol" w:hAnsi="Symbol"/>
       </w:rPr>
     </w:lvl>
     <w:lvl w:ilvl="1" w:tplc="04070003">
@@ -16437,7 +16512,7 @@
         <w:ind w:left="1440" w:hanging="360"/>
       </w:pPr>
       <w:rPr>
-        <w:rFonts w:ascii="Courier New" w:hAnsi="Courier New" w:cs="Courier New" w:hint="default"/>
+        <w:rFonts w:hint="default" w:ascii="Courier New" w:hAnsi="Courier New" w:cs="Courier New"/>
       </w:rPr>
     </w:lvl>
     <w:lvl w:ilvl="2" w:tplc="04070005" w:tentative="1">
@@ -16449,7 +16524,7 @@
         <w:ind w:left="2160" w:hanging="360"/>
       </w:pPr>
       <w:rPr>
-        <w:rFonts w:ascii="Wingdings" w:hAnsi="Wingdings" w:hint="default"/>
+        <w:rFonts w:hint="default" w:ascii="Wingdings" w:hAnsi="Wingdings"/>
       </w:rPr>
     </w:lvl>
     <w:lvl w:ilvl="3" w:tplc="04070001" w:tentative="1">
@@ -16461,7 +16536,7 @@
         <w:ind w:left="2880" w:hanging="360"/>
       </w:pPr>
       <w:rPr>
-        <w:rFonts w:ascii="Symbol" w:hAnsi="Symbol" w:hint="default"/>
+        <w:rFonts w:hint="default" w:ascii="Symbol" w:hAnsi="Symbol"/>
       </w:rPr>
     </w:lvl>
     <w:lvl w:ilvl="4" w:tplc="04070003" w:tentative="1">
@@ -16473,7 +16548,7 @@
         <w:ind w:left="3600" w:hanging="360"/>
       </w:pPr>
       <w:rPr>
-        <w:rFonts w:ascii="Courier New" w:hAnsi="Courier New" w:cs="Courier New" w:hint="default"/>
+        <w:rFonts w:hint="default" w:ascii="Courier New" w:hAnsi="Courier New" w:cs="Courier New"/>
       </w:rPr>
     </w:lvl>
     <w:lvl w:ilvl="5" w:tplc="04070005" w:tentative="1">
@@ -16485,7 +16560,7 @@
         <w:ind w:left="4320" w:hanging="360"/>
       </w:pPr>
       <w:rPr>
-        <w:rFonts w:ascii="Wingdings" w:hAnsi="Wingdings" w:hint="default"/>
+        <w:rFonts w:hint="default" w:ascii="Wingdings" w:hAnsi="Wingdings"/>
       </w:rPr>
     </w:lvl>
     <w:lvl w:ilvl="6" w:tplc="04070001" w:tentative="1">
@@ -16497,7 +16572,7 @@
         <w:ind w:left="5040" w:hanging="360"/>
       </w:pPr>
       <w:rPr>
-        <w:rFonts w:ascii="Symbol" w:hAnsi="Symbol" w:hint="default"/>
+        <w:rFonts w:hint="default" w:ascii="Symbol" w:hAnsi="Symbol"/>
       </w:rPr>
     </w:lvl>
     <w:lvl w:ilvl="7" w:tplc="04070003" w:tentative="1">
@@ -16509,7 +16584,7 @@
         <w:ind w:left="5760" w:hanging="360"/>
       </w:pPr>
       <w:rPr>
-        <w:rFonts w:ascii="Courier New" w:hAnsi="Courier New" w:cs="Courier New" w:hint="default"/>
+        <w:rFonts w:hint="default" w:ascii="Courier New" w:hAnsi="Courier New" w:cs="Courier New"/>
       </w:rPr>
     </w:lvl>
     <w:lvl w:ilvl="8" w:tplc="04070005" w:tentative="1">
@@ -16521,7 +16596,7 @@
         <w:ind w:left="6480" w:hanging="360"/>
       </w:pPr>
       <w:rPr>
-        <w:rFonts w:ascii="Wingdings" w:hAnsi="Wingdings" w:hint="default"/>
+        <w:rFonts w:hint="default" w:ascii="Wingdings" w:hAnsi="Wingdings"/>
       </w:rPr>
     </w:lvl>
   </w:abstractNum>
@@ -16538,7 +16613,7 @@
         <w:ind w:left="720" w:hanging="360"/>
       </w:pPr>
       <w:rPr>
-        <w:rFonts w:ascii="Symbol" w:hAnsi="Symbol" w:hint="default"/>
+        <w:rFonts w:hint="default" w:ascii="Symbol" w:hAnsi="Symbol"/>
       </w:rPr>
     </w:lvl>
     <w:lvl w:ilvl="1" w:tplc="04090003" w:tentative="1">
@@ -16550,7 +16625,7 @@
         <w:ind w:left="1440" w:hanging="360"/>
       </w:pPr>
       <w:rPr>
-        <w:rFonts w:ascii="Courier New" w:hAnsi="Courier New" w:cs="Courier New" w:hint="default"/>
+        <w:rFonts w:hint="default" w:ascii="Courier New" w:hAnsi="Courier New" w:cs="Courier New"/>
       </w:rPr>
     </w:lvl>
     <w:lvl w:ilvl="2" w:tplc="04090005" w:tentative="1">
@@ -16562,7 +16637,7 @@
         <w:ind w:left="2160" w:hanging="360"/>
       </w:pPr>
       <w:rPr>
-        <w:rFonts w:ascii="Wingdings" w:hAnsi="Wingdings" w:hint="default"/>
+        <w:rFonts w:hint="default" w:ascii="Wingdings" w:hAnsi="Wingdings"/>
       </w:rPr>
     </w:lvl>
     <w:lvl w:ilvl="3" w:tplc="04090001" w:tentative="1">
@@ -16574,7 +16649,7 @@
         <w:ind w:left="2880" w:hanging="360"/>
       </w:pPr>
       <w:rPr>
-        <w:rFonts w:ascii="Symbol" w:hAnsi="Symbol" w:hint="default"/>
+        <w:rFonts w:hint="default" w:ascii="Symbol" w:hAnsi="Symbol"/>
       </w:rPr>
     </w:lvl>
     <w:lvl w:ilvl="4" w:tplc="04090003" w:tentative="1">
@@ -16586,7 +16661,7 @@
         <w:ind w:left="3600" w:hanging="360"/>
       </w:pPr>
       <w:rPr>
-        <w:rFonts w:ascii="Courier New" w:hAnsi="Courier New" w:cs="Courier New" w:hint="default"/>
+        <w:rFonts w:hint="default" w:ascii="Courier New" w:hAnsi="Courier New" w:cs="Courier New"/>
       </w:rPr>
     </w:lvl>
     <w:lvl w:ilvl="5" w:tplc="04090005" w:tentative="1">
@@ -16598,7 +16673,7 @@
         <w:ind w:left="4320" w:hanging="360"/>
       </w:pPr>
       <w:rPr>
-        <w:rFonts w:ascii="Wingdings" w:hAnsi="Wingdings" w:hint="default"/>
+        <w:rFonts w:hint="default" w:ascii="Wingdings" w:hAnsi="Wingdings"/>
       </w:rPr>
     </w:lvl>
     <w:lvl w:ilvl="6" w:tplc="04090001" w:tentative="1">
@@ -16610,7 +16685,7 @@
         <w:ind w:left="5040" w:hanging="360"/>
       </w:pPr>
       <w:rPr>
-        <w:rFonts w:ascii="Symbol" w:hAnsi="Symbol" w:hint="default"/>
+        <w:rFonts w:hint="default" w:ascii="Symbol" w:hAnsi="Symbol"/>
       </w:rPr>
     </w:lvl>
     <w:lvl w:ilvl="7" w:tplc="04090003" w:tentative="1">
@@ -16622,7 +16697,7 @@
         <w:ind w:left="5760" w:hanging="360"/>
       </w:pPr>
       <w:rPr>
-        <w:rFonts w:ascii="Courier New" w:hAnsi="Courier New" w:cs="Courier New" w:hint="default"/>
+        <w:rFonts w:hint="default" w:ascii="Courier New" w:hAnsi="Courier New" w:cs="Courier New"/>
       </w:rPr>
     </w:lvl>
     <w:lvl w:ilvl="8" w:tplc="04090005" w:tentative="1">
@@ -16634,7 +16709,7 @@
         <w:ind w:left="6480" w:hanging="360"/>
       </w:pPr>
       <w:rPr>
-        <w:rFonts w:ascii="Wingdings" w:hAnsi="Wingdings" w:hint="default"/>
+        <w:rFonts w:hint="default" w:ascii="Wingdings" w:hAnsi="Wingdings"/>
       </w:rPr>
     </w:lvl>
   </w:abstractNum>
@@ -16651,7 +16726,7 @@
         <w:ind w:left="720" w:hanging="360"/>
       </w:pPr>
       <w:rPr>
-        <w:rFonts w:ascii="Symbol" w:hAnsi="Symbol" w:hint="default"/>
+        <w:rFonts w:hint="default" w:ascii="Symbol" w:hAnsi="Symbol"/>
       </w:rPr>
     </w:lvl>
     <w:lvl w:ilvl="1" w:tplc="04090003" w:tentative="1">
@@ -16663,7 +16738,7 @@
         <w:ind w:left="1440" w:hanging="360"/>
       </w:pPr>
       <w:rPr>
-        <w:rFonts w:ascii="Courier New" w:hAnsi="Courier New" w:cs="Courier New" w:hint="default"/>
+        <w:rFonts w:hint="default" w:ascii="Courier New" w:hAnsi="Courier New" w:cs="Courier New"/>
       </w:rPr>
     </w:lvl>
     <w:lvl w:ilvl="2" w:tplc="04090005" w:tentative="1">
@@ -16675,7 +16750,7 @@
         <w:ind w:left="2160" w:hanging="360"/>
       </w:pPr>
       <w:rPr>
-        <w:rFonts w:ascii="Wingdings" w:hAnsi="Wingdings" w:hint="default"/>
+        <w:rFonts w:hint="default" w:ascii="Wingdings" w:hAnsi="Wingdings"/>
       </w:rPr>
     </w:lvl>
     <w:lvl w:ilvl="3" w:tplc="04090001" w:tentative="1">
@@ -16687,7 +16762,7 @@
         <w:ind w:left="2880" w:hanging="360"/>
       </w:pPr>
       <w:rPr>
-        <w:rFonts w:ascii="Symbol" w:hAnsi="Symbol" w:hint="default"/>
+        <w:rFonts w:hint="default" w:ascii="Symbol" w:hAnsi="Symbol"/>
       </w:rPr>
     </w:lvl>
     <w:lvl w:ilvl="4" w:tplc="04090003" w:tentative="1">
@@ -16699,7 +16774,7 @@
         <w:ind w:left="3600" w:hanging="360"/>
       </w:pPr>
       <w:rPr>
-        <w:rFonts w:ascii="Courier New" w:hAnsi="Courier New" w:cs="Courier New" w:hint="default"/>
+        <w:rFonts w:hint="default" w:ascii="Courier New" w:hAnsi="Courier New" w:cs="Courier New"/>
       </w:rPr>
     </w:lvl>
     <w:lvl w:ilvl="5" w:tplc="04090005" w:tentative="1">
@@ -16711,7 +16786,7 @@
         <w:ind w:left="4320" w:hanging="360"/>
       </w:pPr>
       <w:rPr>
-        <w:rFonts w:ascii="Wingdings" w:hAnsi="Wingdings" w:hint="default"/>
+        <w:rFonts w:hint="default" w:ascii="Wingdings" w:hAnsi="Wingdings"/>
       </w:rPr>
     </w:lvl>
     <w:lvl w:ilvl="6" w:tplc="04090001" w:tentative="1">
@@ -16723,7 +16798,7 @@
         <w:ind w:left="5040" w:hanging="360"/>
       </w:pPr>
       <w:rPr>
-        <w:rFonts w:ascii="Symbol" w:hAnsi="Symbol" w:hint="default"/>
+        <w:rFonts w:hint="default" w:ascii="Symbol" w:hAnsi="Symbol"/>
       </w:rPr>
     </w:lvl>
     <w:lvl w:ilvl="7" w:tplc="04090003" w:tentative="1">
@@ -16735,7 +16810,7 @@
         <w:ind w:left="5760" w:hanging="360"/>
       </w:pPr>
       <w:rPr>
-        <w:rFonts w:ascii="Courier New" w:hAnsi="Courier New" w:cs="Courier New" w:hint="default"/>
+        <w:rFonts w:hint="default" w:ascii="Courier New" w:hAnsi="Courier New" w:cs="Courier New"/>
       </w:rPr>
     </w:lvl>
     <w:lvl w:ilvl="8" w:tplc="04090005" w:tentative="1">
@@ -16747,7 +16822,7 @@
         <w:ind w:left="6480" w:hanging="360"/>
       </w:pPr>
       <w:rPr>
-        <w:rFonts w:ascii="Wingdings" w:hAnsi="Wingdings" w:hint="default"/>
+        <w:rFonts w:hint="default" w:ascii="Wingdings" w:hAnsi="Wingdings"/>
       </w:rPr>
     </w:lvl>
   </w:abstractNum>
@@ -16764,7 +16839,7 @@
         <w:ind w:left="720" w:hanging="360"/>
       </w:pPr>
       <w:rPr>
-        <w:rFonts w:ascii="Symbol" w:hAnsi="Symbol" w:hint="default"/>
+        <w:rFonts w:hint="default" w:ascii="Symbol" w:hAnsi="Symbol"/>
       </w:rPr>
     </w:lvl>
     <w:lvl w:ilvl="1" w:tplc="04090003">
@@ -16776,7 +16851,7 @@
         <w:ind w:left="1440" w:hanging="360"/>
       </w:pPr>
       <w:rPr>
-        <w:rFonts w:ascii="Courier New" w:hAnsi="Courier New" w:cs="Courier New" w:hint="default"/>
+        <w:rFonts w:hint="default" w:ascii="Courier New" w:hAnsi="Courier New" w:cs="Courier New"/>
       </w:rPr>
     </w:lvl>
     <w:lvl w:ilvl="2" w:tplc="04090005">
@@ -16788,7 +16863,7 @@
         <w:ind w:left="2160" w:hanging="360"/>
       </w:pPr>
       <w:rPr>
-        <w:rFonts w:ascii="Wingdings" w:hAnsi="Wingdings" w:hint="default"/>
+        <w:rFonts w:hint="default" w:ascii="Wingdings" w:hAnsi="Wingdings"/>
       </w:rPr>
     </w:lvl>
     <w:lvl w:ilvl="3" w:tplc="04090001" w:tentative="1">
@@ -16800,7 +16875,7 @@
         <w:ind w:left="2880" w:hanging="360"/>
       </w:pPr>
       <w:rPr>
-        <w:rFonts w:ascii="Symbol" w:hAnsi="Symbol" w:hint="default"/>
+        <w:rFonts w:hint="default" w:ascii="Symbol" w:hAnsi="Symbol"/>
       </w:rPr>
     </w:lvl>
     <w:lvl w:ilvl="4" w:tplc="04090003" w:tentative="1">
@@ -16812,7 +16887,7 @@
         <w:ind w:left="3600" w:hanging="360"/>
       </w:pPr>
       <w:rPr>
-        <w:rFonts w:ascii="Courier New" w:hAnsi="Courier New" w:cs="Courier New" w:hint="default"/>
+        <w:rFonts w:hint="default" w:ascii="Courier New" w:hAnsi="Courier New" w:cs="Courier New"/>
       </w:rPr>
     </w:lvl>
     <w:lvl w:ilvl="5" w:tplc="04090005" w:tentative="1">
@@ -16824,7 +16899,7 @@
         <w:ind w:left="4320" w:hanging="360"/>
       </w:pPr>
       <w:rPr>
-        <w:rFonts w:ascii="Wingdings" w:hAnsi="Wingdings" w:hint="default"/>
+        <w:rFonts w:hint="default" w:ascii="Wingdings" w:hAnsi="Wingdings"/>
       </w:rPr>
     </w:lvl>
     <w:lvl w:ilvl="6" w:tplc="04090001" w:tentative="1">
@@ -16836,7 +16911,7 @@
         <w:ind w:left="5040" w:hanging="360"/>
       </w:pPr>
       <w:rPr>
-        <w:rFonts w:ascii="Symbol" w:hAnsi="Symbol" w:hint="default"/>
+        <w:rFonts w:hint="default" w:ascii="Symbol" w:hAnsi="Symbol"/>
       </w:rPr>
     </w:lvl>
     <w:lvl w:ilvl="7" w:tplc="04090003" w:tentative="1">
@@ -16848,7 +16923,7 @@
         <w:ind w:left="5760" w:hanging="360"/>
       </w:pPr>
       <w:rPr>
-        <w:rFonts w:ascii="Courier New" w:hAnsi="Courier New" w:cs="Courier New" w:hint="default"/>
+        <w:rFonts w:hint="default" w:ascii="Courier New" w:hAnsi="Courier New" w:cs="Courier New"/>
       </w:rPr>
     </w:lvl>
     <w:lvl w:ilvl="8" w:tplc="04090005" w:tentative="1">
@@ -16860,7 +16935,7 @@
         <w:ind w:left="6480" w:hanging="360"/>
       </w:pPr>
       <w:rPr>
-        <w:rFonts w:ascii="Wingdings" w:hAnsi="Wingdings" w:hint="default"/>
+        <w:rFonts w:hint="default" w:ascii="Wingdings" w:hAnsi="Wingdings"/>
       </w:rPr>
     </w:lvl>
   </w:abstractNum>
@@ -16990,7 +17065,7 @@
         <w:ind w:left="720" w:hanging="360"/>
       </w:pPr>
       <w:rPr>
-        <w:rFonts w:ascii="Symbol" w:hAnsi="Symbol" w:hint="default"/>
+        <w:rFonts w:hint="default" w:ascii="Symbol" w:hAnsi="Symbol"/>
         <w:lang w:val="en-US"/>
       </w:rPr>
     </w:lvl>
@@ -17003,7 +17078,7 @@
         <w:ind w:left="1440" w:hanging="360"/>
       </w:pPr>
       <w:rPr>
-        <w:rFonts w:ascii="Courier New" w:hAnsi="Courier New" w:cs="Courier New" w:hint="default"/>
+        <w:rFonts w:hint="default" w:ascii="Courier New" w:hAnsi="Courier New" w:cs="Courier New"/>
       </w:rPr>
     </w:lvl>
     <w:lvl w:ilvl="2" w:tplc="04090005" w:tentative="1">
@@ -17015,7 +17090,7 @@
         <w:ind w:left="2160" w:hanging="360"/>
       </w:pPr>
       <w:rPr>
-        <w:rFonts w:ascii="Wingdings" w:hAnsi="Wingdings" w:hint="default"/>
+        <w:rFonts w:hint="default" w:ascii="Wingdings" w:hAnsi="Wingdings"/>
       </w:rPr>
     </w:lvl>
     <w:lvl w:ilvl="3" w:tplc="04090001" w:tentative="1">
@@ -17027,7 +17102,7 @@
         <w:ind w:left="2880" w:hanging="360"/>
       </w:pPr>
       <w:rPr>
-        <w:rFonts w:ascii="Symbol" w:hAnsi="Symbol" w:hint="default"/>
+        <w:rFonts w:hint="default" w:ascii="Symbol" w:hAnsi="Symbol"/>
       </w:rPr>
     </w:lvl>
     <w:lvl w:ilvl="4" w:tplc="04090003" w:tentative="1">
@@ -17039,7 +17114,7 @@
         <w:ind w:left="3600" w:hanging="360"/>
       </w:pPr>
       <w:rPr>
-        <w:rFonts w:ascii="Courier New" w:hAnsi="Courier New" w:cs="Courier New" w:hint="default"/>
+        <w:rFonts w:hint="default" w:ascii="Courier New" w:hAnsi="Courier New" w:cs="Courier New"/>
       </w:rPr>
     </w:lvl>
     <w:lvl w:ilvl="5" w:tplc="04090005" w:tentative="1">
@@ -17051,7 +17126,7 @@
         <w:ind w:left="4320" w:hanging="360"/>
       </w:pPr>
       <w:rPr>
-        <w:rFonts w:ascii="Wingdings" w:hAnsi="Wingdings" w:hint="default"/>
+        <w:rFonts w:hint="default" w:ascii="Wingdings" w:hAnsi="Wingdings"/>
       </w:rPr>
     </w:lvl>
     <w:lvl w:ilvl="6" w:tplc="04090001" w:tentative="1">
@@ -17063,7 +17138,7 @@
         <w:ind w:left="5040" w:hanging="360"/>
       </w:pPr>
       <w:rPr>
-        <w:rFonts w:ascii="Symbol" w:hAnsi="Symbol" w:hint="default"/>
+        <w:rFonts w:hint="default" w:ascii="Symbol" w:hAnsi="Symbol"/>
       </w:rPr>
     </w:lvl>
     <w:lvl w:ilvl="7" w:tplc="04090003" w:tentative="1">
@@ -17075,7 +17150,7 @@
         <w:ind w:left="5760" w:hanging="360"/>
       </w:pPr>
       <w:rPr>
-        <w:rFonts w:ascii="Courier New" w:hAnsi="Courier New" w:cs="Courier New" w:hint="default"/>
+        <w:rFonts w:hint="default" w:ascii="Courier New" w:hAnsi="Courier New" w:cs="Courier New"/>
       </w:rPr>
     </w:lvl>
     <w:lvl w:ilvl="8" w:tplc="04090005" w:tentative="1">
@@ -17087,7 +17162,7 @@
         <w:ind w:left="6480" w:hanging="360"/>
       </w:pPr>
       <w:rPr>
-        <w:rFonts w:ascii="Wingdings" w:hAnsi="Wingdings" w:hint="default"/>
+        <w:rFonts w:hint="default" w:ascii="Wingdings" w:hAnsi="Wingdings"/>
       </w:rPr>
     </w:lvl>
   </w:abstractNum>
@@ -17283,11 +17358,11 @@
 </file>
 
 <file path=word/styles.xml><?xml version="1.0" encoding="utf-8"?>
-<w:styles xmlns:mc="http://schemas.openxmlformats.org/markup-compatibility/2006" xmlns:r="http://schemas.openxmlformats.org/officeDocument/2006/relationships" xmlns:w="http://schemas.openxmlformats.org/wordprocessingml/2006/main" xmlns:w14="http://schemas.microsoft.com/office/word/2010/wordml" xmlns:w15="http://schemas.microsoft.com/office/word/2012/wordml" xmlns:w16cex="http://schemas.microsoft.com/office/word/2018/wordml/cex" xmlns:w16cid="http://schemas.microsoft.com/office/word/2016/wordml/cid" xmlns:w16="http://schemas.microsoft.com/office/word/2018/wordml" xmlns:w16du="http://schemas.microsoft.com/office/word/2023/wordml/word16du" xmlns:w16sdtdh="http://schemas.microsoft.com/office/word/2020/wordml/sdtdatahash" xmlns:w16sdtfl="http://schemas.microsoft.com/office/word/2024/wordml/sdtformatlock" xmlns:w16se="http://schemas.microsoft.com/office/word/2015/wordml/symex" mc:Ignorable="w14 w15 w16se w16cid w16 w16cex w16sdtdh w16sdtfl w16du">
+<w:styles xmlns:wp14="http://schemas.microsoft.com/office/word/2010/wordprocessingDrawing" xmlns:mc="http://schemas.openxmlformats.org/markup-compatibility/2006" xmlns:r="http://schemas.openxmlformats.org/officeDocument/2006/relationships" xmlns:w="http://schemas.openxmlformats.org/wordprocessingml/2006/main" xmlns:w14="http://schemas.microsoft.com/office/word/2010/wordml" xmlns:w15="http://schemas.microsoft.com/office/word/2012/wordml" xmlns:w16cex="http://schemas.microsoft.com/office/word/2018/wordml/cex" xmlns:w16cid="http://schemas.microsoft.com/office/word/2016/wordml/cid" xmlns:w16="http://schemas.microsoft.com/office/word/2018/wordml" xmlns:w16du="http://schemas.microsoft.com/office/word/2023/wordml/word16du" xmlns:w16sdtdh="http://schemas.microsoft.com/office/word/2020/wordml/sdtdatahash" xmlns:w16sdtfl="http://schemas.microsoft.com/office/word/2024/wordml/sdtformatlock" xmlns:w16se="http://schemas.microsoft.com/office/word/2015/wordml/symex" mc:Ignorable="w14 w15 w16se w16cid w16 w16cex w16sdtdh w16sdtfl w16du wp14">
   <w:docDefaults>
     <w:rPrDefault>
       <w:rPr>
-        <w:rFonts w:asciiTheme="minorHAnsi" w:eastAsiaTheme="minorHAnsi" w:hAnsiTheme="minorHAnsi" w:cstheme="minorBidi"/>
+        <w:rFonts w:asciiTheme="minorHAnsi" w:hAnsiTheme="minorHAnsi" w:eastAsiaTheme="minorHAnsi" w:cstheme="minorBidi"/>
         <w:sz w:val="24"/>
         <w:szCs w:val="24"/>
         <w:lang w:val="en-US" w:eastAsia="en-US" w:bidi="ar-SA"/>
@@ -17325,7 +17400,7 @@
     <w:lsdException w:name="footer" w:semiHidden="1" w:unhideWhenUsed="1"/>
     <w:lsdException w:name="index heading" w:semiHidden="1" w:unhideWhenUsed="1"/>
     <w:lsdException w:name="caption" w:semiHidden="1" w:unhideWhenUsed="1"/>
-    <w:lsdException w:name="table of figures" w:semiHidden="1" w:uiPriority="99" w:unhideWhenUsed="1"/>
+    <w:lsdException w:name="table of figures" w:uiPriority="99" w:semiHidden="1" w:unhideWhenUsed="1"/>
     <w:lsdException w:name="envelope address" w:semiHidden="1" w:unhideWhenUsed="1"/>
     <w:lsdException w:name="envelope return" w:semiHidden="1" w:unhideWhenUsed="1"/>
     <w:lsdException w:name="footnote reference" w:semiHidden="1" w:unhideWhenUsed="1"/>
@@ -17366,7 +17441,7 @@
     <w:lsdException w:name="Body Text Indent 2" w:semiHidden="1" w:unhideWhenUsed="1"/>
     <w:lsdException w:name="Body Text Indent 3" w:semiHidden="1" w:unhideWhenUsed="1"/>
     <w:lsdException w:name="Block Text" w:semiHidden="1" w:unhideWhenUsed="1"/>
-    <w:lsdException w:name="Hyperlink" w:semiHidden="1" w:uiPriority="99" w:unhideWhenUsed="1"/>
+    <w:lsdException w:name="Hyperlink" w:uiPriority="99" w:semiHidden="1" w:unhideWhenUsed="1"/>
     <w:lsdException w:name="FollowedHyperlink" w:semiHidden="1" w:unhideWhenUsed="1"/>
     <w:lsdException w:name="Document Map" w:semiHidden="1" w:unhideWhenUsed="1"/>
     <w:lsdException w:name="Plain Text" w:semiHidden="1" w:unhideWhenUsed="1"/>
@@ -17377,10 +17452,10 @@
     <w:lsdException w:name="HTML Acronym" w:semiHidden="1" w:unhideWhenUsed="1"/>
     <w:lsdException w:name="HTML Address" w:semiHidden="1" w:unhideWhenUsed="1"/>
     <w:lsdException w:name="HTML Cite" w:semiHidden="1" w:unhideWhenUsed="1"/>
-    <w:lsdException w:name="HTML Code" w:semiHidden="1" w:uiPriority="99" w:unhideWhenUsed="1"/>
+    <w:lsdException w:name="HTML Code" w:uiPriority="99" w:semiHidden="1" w:unhideWhenUsed="1"/>
     <w:lsdException w:name="HTML Definition" w:semiHidden="1" w:unhideWhenUsed="1"/>
     <w:lsdException w:name="HTML Keyboard" w:semiHidden="1" w:unhideWhenUsed="1"/>
-    <w:lsdException w:name="HTML Preformatted" w:semiHidden="1" w:uiPriority="99" w:unhideWhenUsed="1"/>
+    <w:lsdException w:name="HTML Preformatted" w:uiPriority="99" w:semiHidden="1" w:unhideWhenUsed="1"/>
     <w:lsdException w:name="HTML Sample" w:semiHidden="1" w:unhideWhenUsed="1"/>
     <w:lsdException w:name="HTML Typewriter" w:semiHidden="1" w:unhideWhenUsed="1"/>
     <w:lsdException w:name="HTML Variable" w:semiHidden="1" w:unhideWhenUsed="1"/>
@@ -17631,13 +17706,13 @@
     <w:lsdException w:name="List Table 5 Dark Accent 6" w:uiPriority="50"/>
     <w:lsdException w:name="List Table 6 Colorful Accent 6" w:uiPriority="51"/>
     <w:lsdException w:name="List Table 7 Colorful Accent 6" w:uiPriority="52"/>
-    <w:lsdException w:name="Mention" w:semiHidden="1" w:uiPriority="99" w:unhideWhenUsed="1"/>
-    <w:lsdException w:name="Smart Hyperlink" w:semiHidden="1" w:uiPriority="99" w:unhideWhenUsed="1"/>
-    <w:lsdException w:name="Hashtag" w:semiHidden="1" w:uiPriority="99" w:unhideWhenUsed="1"/>
-    <w:lsdException w:name="Unresolved Mention" w:semiHidden="1" w:uiPriority="99" w:unhideWhenUsed="1"/>
-    <w:lsdException w:name="Smart Link" w:semiHidden="1" w:uiPriority="99" w:unhideWhenUsed="1"/>
+    <w:lsdException w:name="Mention" w:uiPriority="99" w:semiHidden="1" w:unhideWhenUsed="1"/>
+    <w:lsdException w:name="Smart Hyperlink" w:uiPriority="99" w:semiHidden="1" w:unhideWhenUsed="1"/>
+    <w:lsdException w:name="Hashtag" w:uiPriority="99" w:semiHidden="1" w:unhideWhenUsed="1"/>
+    <w:lsdException w:name="Unresolved Mention" w:uiPriority="99" w:semiHidden="1" w:unhideWhenUsed="1"/>
+    <w:lsdException w:name="Smart Link" w:uiPriority="99" w:semiHidden="1" w:unhideWhenUsed="1"/>
   </w:latentStyles>
-  <w:style w:type="paragraph" w:default="1" w:styleId="Normal">
+  <w:style w:type="paragraph" w:styleId="Normal" w:default="1">
     <w:name w:val="Normal"/>
     <w:qFormat/>
     <w:rsid w:val="00934A04"/>
@@ -17656,7 +17731,7 @@
       <w:outlineLvl w:val="0"/>
     </w:pPr>
     <w:rPr>
-      <w:rFonts w:asciiTheme="majorHAnsi" w:eastAsiaTheme="majorEastAsia" w:hAnsiTheme="majorHAnsi" w:cstheme="majorBidi"/>
+      <w:rFonts w:asciiTheme="majorHAnsi" w:hAnsiTheme="majorHAnsi" w:eastAsiaTheme="majorEastAsia" w:cstheme="majorBidi"/>
       <w:b/>
       <w:bCs/>
       <w:color w:val="4F81BD" w:themeColor="accent1"/>
@@ -17679,7 +17754,7 @@
       <w:outlineLvl w:val="1"/>
     </w:pPr>
     <w:rPr>
-      <w:rFonts w:asciiTheme="majorHAnsi" w:eastAsiaTheme="majorEastAsia" w:hAnsiTheme="majorHAnsi" w:cstheme="majorBidi"/>
+      <w:rFonts w:asciiTheme="majorHAnsi" w:hAnsiTheme="majorHAnsi" w:eastAsiaTheme="majorEastAsia" w:cstheme="majorBidi"/>
       <w:b/>
       <w:bCs/>
       <w:color w:val="4F81BD" w:themeColor="accent1"/>
@@ -17702,7 +17777,7 @@
       <w:outlineLvl w:val="2"/>
     </w:pPr>
     <w:rPr>
-      <w:rFonts w:asciiTheme="majorHAnsi" w:eastAsiaTheme="majorEastAsia" w:hAnsiTheme="majorHAnsi" w:cstheme="majorBidi"/>
+      <w:rFonts w:asciiTheme="majorHAnsi" w:hAnsiTheme="majorHAnsi" w:eastAsiaTheme="majorEastAsia" w:cstheme="majorBidi"/>
       <w:b/>
       <w:bCs/>
       <w:color w:val="4F81BD" w:themeColor="accent1"/>
@@ -17723,7 +17798,7 @@
       <w:outlineLvl w:val="3"/>
     </w:pPr>
     <w:rPr>
-      <w:rFonts w:asciiTheme="majorHAnsi" w:eastAsiaTheme="majorEastAsia" w:hAnsiTheme="majorHAnsi" w:cstheme="majorBidi"/>
+      <w:rFonts w:asciiTheme="majorHAnsi" w:hAnsiTheme="majorHAnsi" w:eastAsiaTheme="majorEastAsia" w:cstheme="majorBidi"/>
       <w:bCs/>
       <w:i/>
       <w:color w:val="4F81BD" w:themeColor="accent1"/>
@@ -17743,7 +17818,7 @@
       <w:outlineLvl w:val="4"/>
     </w:pPr>
     <w:rPr>
-      <w:rFonts w:asciiTheme="majorHAnsi" w:eastAsiaTheme="majorEastAsia" w:hAnsiTheme="majorHAnsi" w:cstheme="majorBidi"/>
+      <w:rFonts w:asciiTheme="majorHAnsi" w:hAnsiTheme="majorHAnsi" w:eastAsiaTheme="majorEastAsia" w:cstheme="majorBidi"/>
       <w:iCs/>
       <w:color w:val="4F81BD" w:themeColor="accent1"/>
     </w:rPr>
@@ -17762,7 +17837,7 @@
       <w:outlineLvl w:val="5"/>
     </w:pPr>
     <w:rPr>
-      <w:rFonts w:asciiTheme="majorHAnsi" w:eastAsiaTheme="majorEastAsia" w:hAnsiTheme="majorHAnsi" w:cstheme="majorBidi"/>
+      <w:rFonts w:asciiTheme="majorHAnsi" w:hAnsiTheme="majorHAnsi" w:eastAsiaTheme="majorEastAsia" w:cstheme="majorBidi"/>
       <w:color w:val="4F81BD" w:themeColor="accent1"/>
     </w:rPr>
   </w:style>
@@ -17780,7 +17855,7 @@
       <w:outlineLvl w:val="6"/>
     </w:pPr>
     <w:rPr>
-      <w:rFonts w:asciiTheme="majorHAnsi" w:eastAsiaTheme="majorEastAsia" w:hAnsiTheme="majorHAnsi" w:cstheme="majorBidi"/>
+      <w:rFonts w:asciiTheme="majorHAnsi" w:hAnsiTheme="majorHAnsi" w:eastAsiaTheme="majorEastAsia" w:cstheme="majorBidi"/>
       <w:color w:val="4F81BD" w:themeColor="accent1"/>
     </w:rPr>
   </w:style>
@@ -17798,7 +17873,7 @@
       <w:outlineLvl w:val="7"/>
     </w:pPr>
     <w:rPr>
-      <w:rFonts w:asciiTheme="majorHAnsi" w:eastAsiaTheme="majorEastAsia" w:hAnsiTheme="majorHAnsi" w:cstheme="majorBidi"/>
+      <w:rFonts w:asciiTheme="majorHAnsi" w:hAnsiTheme="majorHAnsi" w:eastAsiaTheme="majorEastAsia" w:cstheme="majorBidi"/>
       <w:color w:val="4F81BD" w:themeColor="accent1"/>
     </w:rPr>
   </w:style>
@@ -17816,17 +17891,17 @@
       <w:outlineLvl w:val="8"/>
     </w:pPr>
     <w:rPr>
-      <w:rFonts w:asciiTheme="majorHAnsi" w:eastAsiaTheme="majorEastAsia" w:hAnsiTheme="majorHAnsi" w:cstheme="majorBidi"/>
+      <w:rFonts w:asciiTheme="majorHAnsi" w:hAnsiTheme="majorHAnsi" w:eastAsiaTheme="majorEastAsia" w:cstheme="majorBidi"/>
       <w:color w:val="4F81BD" w:themeColor="accent1"/>
     </w:rPr>
   </w:style>
-  <w:style w:type="character" w:default="1" w:styleId="DefaultParagraphFont">
+  <w:style w:type="character" w:styleId="DefaultParagraphFont" w:default="1">
     <w:name w:val="Default Paragraph Font"/>
     <w:uiPriority w:val="1"/>
     <w:semiHidden/>
     <w:unhideWhenUsed/>
   </w:style>
-  <w:style w:type="table" w:default="1" w:styleId="TableNormal">
+  <w:style w:type="table" w:styleId="TableNormal" w:default="1">
     <w:name w:val="Normal Table"/>
     <w:uiPriority w:val="99"/>
     <w:semiHidden/>
@@ -17841,7 +17916,7 @@
       </w:tblCellMar>
     </w:tblPr>
   </w:style>
-  <w:style w:type="numbering" w:default="1" w:styleId="NoList">
+  <w:style w:type="numbering" w:styleId="NoList" w:default="1">
     <w:name w:val="No List"/>
     <w:uiPriority w:val="99"/>
     <w:semiHidden/>
@@ -17856,13 +17931,13 @@
       <w:spacing w:before="180" w:after="180"/>
     </w:pPr>
   </w:style>
-  <w:style w:type="paragraph" w:customStyle="1" w:styleId="FirstParagraph">
+  <w:style w:type="paragraph" w:styleId="FirstParagraph" w:customStyle="1">
     <w:name w:val="First Paragraph"/>
     <w:basedOn w:val="BodyText"/>
     <w:next w:val="BodyText"/>
     <w:qFormat/>
   </w:style>
-  <w:style w:type="paragraph" w:customStyle="1" w:styleId="Compact">
+  <w:style w:type="paragraph" w:styleId="Compact" w:customStyle="1">
     <w:name w:val="Compact"/>
     <w:basedOn w:val="BodyText"/>
     <w:qFormat/>
@@ -17882,7 +17957,7 @@
       <w:jc w:val="center"/>
     </w:pPr>
     <w:rPr>
-      <w:rFonts w:asciiTheme="majorHAnsi" w:eastAsiaTheme="majorEastAsia" w:hAnsiTheme="majorHAnsi" w:cstheme="majorBidi"/>
+      <w:rFonts w:asciiTheme="majorHAnsi" w:hAnsiTheme="majorHAnsi" w:eastAsiaTheme="majorEastAsia" w:cstheme="majorBidi"/>
       <w:b/>
       <w:bCs/>
       <w:color w:val="345A8A" w:themeColor="accent1" w:themeShade="B5"/>
@@ -17903,7 +17978,7 @@
       <w:szCs w:val="30"/>
     </w:rPr>
   </w:style>
-  <w:style w:type="paragraph" w:customStyle="1" w:styleId="Author">
+  <w:style w:type="paragraph" w:styleId="Author" w:customStyle="1">
     <w:name w:val="Author"/>
     <w:next w:val="BodyText"/>
     <w:qFormat/>
@@ -17923,7 +17998,7 @@
       <w:jc w:val="center"/>
     </w:pPr>
   </w:style>
-  <w:style w:type="paragraph" w:customStyle="1" w:styleId="Abstract">
+  <w:style w:type="paragraph" w:styleId="Abstract" w:customStyle="1">
     <w:name w:val="Abstract"/>
     <w:basedOn w:val="Normal"/>
     <w:next w:val="BodyText"/>
@@ -17963,7 +18038,7 @@
     <w:unhideWhenUsed/>
     <w:qFormat/>
   </w:style>
-  <w:style w:type="table" w:customStyle="1" w:styleId="Table">
+  <w:style w:type="table" w:styleId="Table" w:customStyle="1">
     <w:name w:val="Table"/>
     <w:semiHidden/>
     <w:unhideWhenUsed/>
@@ -17978,7 +18053,7 @@
       </w:tblCellMar>
     </w:tblPr>
   </w:style>
-  <w:style w:type="paragraph" w:customStyle="1" w:styleId="DefinitionTerm">
+  <w:style w:type="paragraph" w:styleId="DefinitionTerm" w:customStyle="1">
     <w:name w:val="Definition Term"/>
     <w:basedOn w:val="Normal"/>
     <w:next w:val="Definition"/>
@@ -17991,7 +18066,7 @@
       <w:b/>
     </w:rPr>
   </w:style>
-  <w:style w:type="paragraph" w:customStyle="1" w:styleId="Definition">
+  <w:style w:type="paragraph" w:styleId="Definition" w:customStyle="1">
     <w:name w:val="Definition"/>
     <w:basedOn w:val="Normal"/>
   </w:style>
@@ -18004,35 +18079,35 @@
       <w:spacing w:after="120"/>
     </w:pPr>
   </w:style>
-  <w:style w:type="paragraph" w:customStyle="1" w:styleId="TableCaption">
+  <w:style w:type="paragraph" w:styleId="TableCaption" w:customStyle="1">
     <w:name w:val="Table Caption"/>
     <w:basedOn w:val="Caption"/>
     <w:pPr>
       <w:keepNext/>
     </w:pPr>
   </w:style>
-  <w:style w:type="paragraph" w:customStyle="1" w:styleId="ImageCaption">
+  <w:style w:type="paragraph" w:styleId="ImageCaption" w:customStyle="1">
     <w:name w:val="Image Caption"/>
     <w:basedOn w:val="Caption"/>
   </w:style>
-  <w:style w:type="paragraph" w:customStyle="1" w:styleId="Figure">
+  <w:style w:type="paragraph" w:styleId="Figure" w:customStyle="1">
     <w:name w:val="Figure"/>
     <w:basedOn w:val="Normal"/>
   </w:style>
-  <w:style w:type="paragraph" w:customStyle="1" w:styleId="CaptionedFigure">
+  <w:style w:type="paragraph" w:styleId="CaptionedFigure" w:customStyle="1">
     <w:name w:val="Captioned Figure"/>
     <w:basedOn w:val="Figure"/>
     <w:pPr>
       <w:keepNext/>
     </w:pPr>
   </w:style>
-  <w:style w:type="character" w:customStyle="1" w:styleId="CaptionChar">
+  <w:style w:type="character" w:styleId="CaptionChar" w:customStyle="1">
     <w:name w:val="Caption Char"/>
     <w:basedOn w:val="DefaultParagraphFont"/>
     <w:link w:val="Caption"/>
     <w:rsid w:val="00D03884"/>
   </w:style>
-  <w:style w:type="character" w:customStyle="1" w:styleId="VerbatimChar">
+  <w:style w:type="character" w:styleId="VerbatimChar" w:customStyle="1">
     <w:name w:val="Verbatim Char"/>
     <w:basedOn w:val="CaptionChar"/>
     <w:link w:val="SourceCode"/>
@@ -18073,7 +18148,7 @@
       <w:color w:val="365F91" w:themeColor="accent1" w:themeShade="BF"/>
     </w:rPr>
   </w:style>
-  <w:style w:type="paragraph" w:customStyle="1" w:styleId="SourceCode">
+  <w:style w:type="paragraph" w:styleId="SourceCode" w:customStyle="1">
     <w:name w:val="Source Code"/>
     <w:basedOn w:val="Normal"/>
     <w:link w:val="VerbatimChar"/>
@@ -18081,7 +18156,7 @@
       <w:wordWrap w:val="0"/>
     </w:pPr>
   </w:style>
-  <w:style w:type="character" w:customStyle="1" w:styleId="KeywordTok">
+  <w:style w:type="character" w:styleId="KeywordTok" w:customStyle="1">
     <w:name w:val="KeywordTok"/>
     <w:basedOn w:val="VerbatimChar"/>
     <w:rPr>
@@ -18091,7 +18166,7 @@
       <w:sz w:val="22"/>
     </w:rPr>
   </w:style>
-  <w:style w:type="character" w:customStyle="1" w:styleId="DataTypeTok">
+  <w:style w:type="character" w:styleId="DataTypeTok" w:customStyle="1">
     <w:name w:val="DataTypeTok"/>
     <w:basedOn w:val="VerbatimChar"/>
     <w:rPr>
@@ -18100,7 +18175,7 @@
       <w:sz w:val="22"/>
     </w:rPr>
   </w:style>
-  <w:style w:type="character" w:customStyle="1" w:styleId="DecValTok">
+  <w:style w:type="character" w:styleId="DecValTok" w:customStyle="1">
     <w:name w:val="DecValTok"/>
     <w:basedOn w:val="VerbatimChar"/>
     <w:rPr>
@@ -18109,7 +18184,7 @@
       <w:sz w:val="22"/>
     </w:rPr>
   </w:style>
-  <w:style w:type="character" w:customStyle="1" w:styleId="BaseNTok">
+  <w:style w:type="character" w:styleId="BaseNTok" w:customStyle="1">
     <w:name w:val="BaseNTok"/>
     <w:basedOn w:val="VerbatimChar"/>
     <w:rPr>
@@ -18118,7 +18193,7 @@
       <w:sz w:val="22"/>
     </w:rPr>
   </w:style>
-  <w:style w:type="character" w:customStyle="1" w:styleId="FloatTok">
+  <w:style w:type="character" w:styleId="FloatTok" w:customStyle="1">
     <w:name w:val="FloatTok"/>
     <w:basedOn w:val="VerbatimChar"/>
     <w:rPr>
@@ -18127,7 +18202,7 @@
       <w:sz w:val="22"/>
     </w:rPr>
   </w:style>
-  <w:style w:type="character" w:customStyle="1" w:styleId="ConstantTok">
+  <w:style w:type="character" w:styleId="ConstantTok" w:customStyle="1">
     <w:name w:val="ConstantTok"/>
     <w:basedOn w:val="VerbatimChar"/>
     <w:rPr>
@@ -18136,7 +18211,7 @@
       <w:sz w:val="22"/>
     </w:rPr>
   </w:style>
-  <w:style w:type="character" w:customStyle="1" w:styleId="CharTok">
+  <w:style w:type="character" w:styleId="CharTok" w:customStyle="1">
     <w:name w:val="CharTok"/>
     <w:basedOn w:val="VerbatimChar"/>
     <w:rPr>
@@ -18145,7 +18220,7 @@
       <w:sz w:val="22"/>
     </w:rPr>
   </w:style>
-  <w:style w:type="character" w:customStyle="1" w:styleId="SpecialCharTok">
+  <w:style w:type="character" w:styleId="SpecialCharTok" w:customStyle="1">
     <w:name w:val="SpecialCharTok"/>
     <w:basedOn w:val="VerbatimChar"/>
     <w:rPr>
@@ -18154,7 +18229,7 @@
       <w:sz w:val="22"/>
     </w:rPr>
   </w:style>
-  <w:style w:type="character" w:customStyle="1" w:styleId="StringTok">
+  <w:style w:type="character" w:styleId="StringTok" w:customStyle="1">
     <w:name w:val="StringTok"/>
     <w:basedOn w:val="VerbatimChar"/>
     <w:rPr>
@@ -18163,7 +18238,7 @@
       <w:sz w:val="22"/>
     </w:rPr>
   </w:style>
-  <w:style w:type="character" w:customStyle="1" w:styleId="VerbatimStringTok">
+  <w:style w:type="character" w:styleId="VerbatimStringTok" w:customStyle="1">
     <w:name w:val="VerbatimStringTok"/>
     <w:basedOn w:val="VerbatimChar"/>
     <w:rPr>
@@ -18172,7 +18247,7 @@
       <w:sz w:val="22"/>
     </w:rPr>
   </w:style>
-  <w:style w:type="character" w:customStyle="1" w:styleId="SpecialStringTok">
+  <w:style w:type="character" w:styleId="SpecialStringTok" w:customStyle="1">
     <w:name w:val="SpecialStringTok"/>
     <w:basedOn w:val="VerbatimChar"/>
     <w:rPr>
@@ -18181,7 +18256,7 @@
       <w:sz w:val="22"/>
     </w:rPr>
   </w:style>
-  <w:style w:type="character" w:customStyle="1" w:styleId="ImportTok">
+  <w:style w:type="character" w:styleId="ImportTok" w:customStyle="1">
     <w:name w:val="ImportTok"/>
     <w:basedOn w:val="VerbatimChar"/>
     <w:rPr>
@@ -18189,7 +18264,7 @@
       <w:sz w:val="22"/>
     </w:rPr>
   </w:style>
-  <w:style w:type="character" w:customStyle="1" w:styleId="CommentTok">
+  <w:style w:type="character" w:styleId="CommentTok" w:customStyle="1">
     <w:name w:val="CommentTok"/>
     <w:basedOn w:val="VerbatimChar"/>
     <w:rPr>
@@ -18199,7 +18274,7 @@
       <w:sz w:val="22"/>
     </w:rPr>
   </w:style>
-  <w:style w:type="character" w:customStyle="1" w:styleId="DocumentationTok">
+  <w:style w:type="character" w:styleId="DocumentationTok" w:customStyle="1">
     <w:name w:val="DocumentationTok"/>
     <w:basedOn w:val="VerbatimChar"/>
     <w:rPr>
@@ -18209,7 +18284,7 @@
       <w:sz w:val="22"/>
     </w:rPr>
   </w:style>
-  <w:style w:type="character" w:customStyle="1" w:styleId="AnnotationTok">
+  <w:style w:type="character" w:styleId="AnnotationTok" w:customStyle="1">
     <w:name w:val="AnnotationTok"/>
     <w:basedOn w:val="VerbatimChar"/>
     <w:rPr>
@@ -18220,7 +18295,7 @@
       <w:sz w:val="22"/>
     </w:rPr>
   </w:style>
-  <w:style w:type="character" w:customStyle="1" w:styleId="CommentVarTok">
+  <w:style w:type="character" w:styleId="CommentVarTok" w:customStyle="1">
     <w:name w:val="CommentVarTok"/>
     <w:basedOn w:val="VerbatimChar"/>
     <w:rPr>
@@ -18231,7 +18306,7 @@
       <w:sz w:val="22"/>
     </w:rPr>
   </w:style>
-  <w:style w:type="character" w:customStyle="1" w:styleId="OtherTok">
+  <w:style w:type="character" w:styleId="OtherTok" w:customStyle="1">
     <w:name w:val="OtherTok"/>
     <w:basedOn w:val="VerbatimChar"/>
     <w:rPr>
@@ -18240,7 +18315,7 @@
       <w:sz w:val="22"/>
     </w:rPr>
   </w:style>
-  <w:style w:type="character" w:customStyle="1" w:styleId="FunctionTok">
+  <w:style w:type="character" w:styleId="FunctionTok" w:customStyle="1">
     <w:name w:val="FunctionTok"/>
     <w:basedOn w:val="VerbatimChar"/>
     <w:rPr>
@@ -18249,7 +18324,7 @@
       <w:sz w:val="22"/>
     </w:rPr>
   </w:style>
-  <w:style w:type="character" w:customStyle="1" w:styleId="VariableTok">
+  <w:style w:type="character" w:styleId="VariableTok" w:customStyle="1">
     <w:name w:val="VariableTok"/>
     <w:basedOn w:val="VerbatimChar"/>
     <w:rPr>
@@ -18258,7 +18333,7 @@
       <w:sz w:val="22"/>
     </w:rPr>
   </w:style>
-  <w:style w:type="character" w:customStyle="1" w:styleId="ControlFlowTok">
+  <w:style w:type="character" w:styleId="ControlFlowTok" w:customStyle="1">
     <w:name w:val="ControlFlowTok"/>
     <w:basedOn w:val="VerbatimChar"/>
     <w:rPr>
@@ -18268,7 +18343,7 @@
       <w:sz w:val="22"/>
     </w:rPr>
   </w:style>
-  <w:style w:type="character" w:customStyle="1" w:styleId="OperatorTok">
+  <w:style w:type="character" w:styleId="OperatorTok" w:customStyle="1">
     <w:name w:val="OperatorTok"/>
     <w:basedOn w:val="VerbatimChar"/>
     <w:rPr>
@@ -18277,7 +18352,7 @@
       <w:sz w:val="22"/>
     </w:rPr>
   </w:style>
-  <w:style w:type="character" w:customStyle="1" w:styleId="BuiltInTok">
+  <w:style w:type="character" w:styleId="BuiltInTok" w:customStyle="1">
     <w:name w:val="BuiltInTok"/>
     <w:basedOn w:val="VerbatimChar"/>
     <w:rPr>
@@ -18285,7 +18360,7 @@
       <w:sz w:val="22"/>
     </w:rPr>
   </w:style>
-  <w:style w:type="character" w:customStyle="1" w:styleId="ExtensionTok">
+  <w:style w:type="character" w:styleId="ExtensionTok" w:customStyle="1">
     <w:name w:val="ExtensionTok"/>
     <w:basedOn w:val="VerbatimChar"/>
     <w:rPr>
@@ -18293,7 +18368,7 @@
       <w:sz w:val="22"/>
     </w:rPr>
   </w:style>
-  <w:style w:type="character" w:customStyle="1" w:styleId="PreprocessorTok">
+  <w:style w:type="character" w:styleId="PreprocessorTok" w:customStyle="1">
     <w:name w:val="PreprocessorTok"/>
     <w:basedOn w:val="VerbatimChar"/>
     <w:rPr>
@@ -18302,7 +18377,7 @@
       <w:sz w:val="22"/>
     </w:rPr>
   </w:style>
-  <w:style w:type="character" w:customStyle="1" w:styleId="AttributeTok">
+  <w:style w:type="character" w:styleId="AttributeTok" w:customStyle="1">
     <w:name w:val="AttributeTok"/>
     <w:basedOn w:val="VerbatimChar"/>
     <w:rPr>
@@ -18311,7 +18386,7 @@
       <w:sz w:val="22"/>
     </w:rPr>
   </w:style>
-  <w:style w:type="character" w:customStyle="1" w:styleId="RegionMarkerTok">
+  <w:style w:type="character" w:styleId="RegionMarkerTok" w:customStyle="1">
     <w:name w:val="RegionMarkerTok"/>
     <w:basedOn w:val="VerbatimChar"/>
     <w:rPr>
@@ -18319,7 +18394,7 @@
       <w:sz w:val="22"/>
     </w:rPr>
   </w:style>
-  <w:style w:type="character" w:customStyle="1" w:styleId="InformationTok">
+  <w:style w:type="character" w:styleId="InformationTok" w:customStyle="1">
     <w:name w:val="InformationTok"/>
     <w:basedOn w:val="VerbatimChar"/>
     <w:rPr>
@@ -18330,7 +18405,7 @@
       <w:sz w:val="22"/>
     </w:rPr>
   </w:style>
-  <w:style w:type="character" w:customStyle="1" w:styleId="WarningTok">
+  <w:style w:type="character" w:styleId="WarningTok" w:customStyle="1">
     <w:name w:val="WarningTok"/>
     <w:basedOn w:val="VerbatimChar"/>
     <w:rPr>
@@ -18341,7 +18416,7 @@
       <w:sz w:val="22"/>
     </w:rPr>
   </w:style>
-  <w:style w:type="character" w:customStyle="1" w:styleId="AlertTok">
+  <w:style w:type="character" w:styleId="AlertTok" w:customStyle="1">
     <w:name w:val="AlertTok"/>
     <w:basedOn w:val="VerbatimChar"/>
     <w:rPr>
@@ -18351,7 +18426,7 @@
       <w:sz w:val="22"/>
     </w:rPr>
   </w:style>
-  <w:style w:type="character" w:customStyle="1" w:styleId="ErrorTok">
+  <w:style w:type="character" w:styleId="ErrorTok" w:customStyle="1">
     <w:name w:val="ErrorTok"/>
     <w:basedOn w:val="VerbatimChar"/>
     <w:rPr>
@@ -18361,7 +18436,7 @@
       <w:sz w:val="22"/>
     </w:rPr>
   </w:style>
-  <w:style w:type="character" w:customStyle="1" w:styleId="NormalTok">
+  <w:style w:type="character" w:styleId="NormalTok" w:customStyle="1">
     <w:name w:val="NormalTok"/>
     <w:basedOn w:val="VerbatimChar"/>
     <w:rPr>
@@ -18369,14 +18444,14 @@
       <w:sz w:val="22"/>
     </w:rPr>
   </w:style>
-  <w:style w:type="character" w:customStyle="1" w:styleId="Heading2Char">
+  <w:style w:type="character" w:styleId="Heading2Char" w:customStyle="1">
     <w:name w:val="Heading 2 Char"/>
     <w:basedOn w:val="DefaultParagraphFont"/>
     <w:link w:val="Heading2"/>
     <w:uiPriority w:val="9"/>
     <w:rsid w:val="004F7245"/>
     <w:rPr>
-      <w:rFonts w:asciiTheme="majorHAnsi" w:eastAsiaTheme="majorEastAsia" w:hAnsiTheme="majorHAnsi" w:cstheme="majorBidi"/>
+      <w:rFonts w:asciiTheme="majorHAnsi" w:hAnsiTheme="majorHAnsi" w:eastAsiaTheme="majorEastAsia" w:cstheme="majorBidi"/>
       <w:b/>
       <w:bCs/>
       <w:color w:val="4F81BD" w:themeColor="accent1"/>
@@ -18395,20 +18470,20 @@
       <w:u w:val="single"/>
     </w:rPr>
   </w:style>
-  <w:style w:type="character" w:customStyle="1" w:styleId="BodyTextChar">
+  <w:style w:type="character" w:styleId="BodyTextChar" w:customStyle="1">
     <w:name w:val="Body Text Char"/>
     <w:basedOn w:val="DefaultParagraphFont"/>
     <w:link w:val="BodyText"/>
     <w:rsid w:val="00B45D17"/>
   </w:style>
-  <w:style w:type="character" w:customStyle="1" w:styleId="Heading3Char">
+  <w:style w:type="character" w:styleId="Heading3Char" w:customStyle="1">
     <w:name w:val="Heading 3 Char"/>
     <w:basedOn w:val="DefaultParagraphFont"/>
     <w:link w:val="Heading3"/>
     <w:uiPriority w:val="9"/>
     <w:rsid w:val="00F665C6"/>
     <w:rPr>
-      <w:rFonts w:asciiTheme="majorHAnsi" w:eastAsiaTheme="majorEastAsia" w:hAnsiTheme="majorHAnsi" w:cstheme="majorBidi"/>
+      <w:rFonts w:asciiTheme="majorHAnsi" w:hAnsiTheme="majorHAnsi" w:eastAsiaTheme="majorEastAsia" w:cstheme="majorBidi"/>
       <w:b/>
       <w:bCs/>
       <w:color w:val="4F81BD" w:themeColor="accent1"/>
@@ -18436,7 +18511,7 @@
       <w:szCs w:val="20"/>
     </w:rPr>
   </w:style>
-  <w:style w:type="character" w:customStyle="1" w:styleId="CommentTextChar">
+  <w:style w:type="character" w:styleId="CommentTextChar" w:customStyle="1">
     <w:name w:val="Comment Text Char"/>
     <w:basedOn w:val="DefaultParagraphFont"/>
     <w:link w:val="CommentText"/>
@@ -18459,7 +18534,7 @@
       <w:bCs/>
     </w:rPr>
   </w:style>
-  <w:style w:type="character" w:customStyle="1" w:styleId="CommentSubjectChar">
+  <w:style w:type="character" w:styleId="CommentSubjectChar" w:customStyle="1">
     <w:name w:val="Comment Subject Char"/>
     <w:basedOn w:val="CommentTextChar"/>
     <w:link w:val="CommentSubject"/>
@@ -18481,16 +18556,16 @@
     </w:pPr>
     <w:tblPr>
       <w:tblBorders>
-        <w:top w:val="single" w:sz="4" w:space="0" w:color="auto"/>
-        <w:left w:val="single" w:sz="4" w:space="0" w:color="auto"/>
-        <w:bottom w:val="single" w:sz="4" w:space="0" w:color="auto"/>
-        <w:right w:val="single" w:sz="4" w:space="0" w:color="auto"/>
-        <w:insideH w:val="single" w:sz="4" w:space="0" w:color="auto"/>
-        <w:insideV w:val="single" w:sz="4" w:space="0" w:color="auto"/>
+        <w:top w:val="single" w:color="auto" w:sz="4" w:space="0"/>
+        <w:left w:val="single" w:color="auto" w:sz="4" w:space="0"/>
+        <w:bottom w:val="single" w:color="auto" w:sz="4" w:space="0"/>
+        <w:right w:val="single" w:color="auto" w:sz="4" w:space="0"/>
+        <w:insideH w:val="single" w:color="auto" w:sz="4" w:space="0"/>
+        <w:insideV w:val="single" w:color="auto" w:sz="4" w:space="0"/>
       </w:tblBorders>
     </w:tblPr>
   </w:style>
-  <w:style w:type="character" w:customStyle="1" w:styleId="FootnoteTextChar">
+  <w:style w:type="character" w:styleId="FootnoteTextChar" w:customStyle="1">
     <w:name w:val="Footnote Text Char"/>
     <w:basedOn w:val="DefaultParagraphFont"/>
     <w:link w:val="FootnoteText"/>
@@ -18517,14 +18592,14 @@
       <w:spacing w:after="0"/>
     </w:pPr>
   </w:style>
-  <w:style w:type="character" w:customStyle="1" w:styleId="Heading1Char">
+  <w:style w:type="character" w:styleId="Heading1Char" w:customStyle="1">
     <w:name w:val="Heading 1 Char"/>
     <w:basedOn w:val="DefaultParagraphFont"/>
     <w:link w:val="Heading1"/>
     <w:uiPriority w:val="9"/>
     <w:rsid w:val="00C4091C"/>
     <w:rPr>
-      <w:rFonts w:asciiTheme="majorHAnsi" w:eastAsiaTheme="majorEastAsia" w:hAnsiTheme="majorHAnsi" w:cstheme="majorBidi"/>
+      <w:rFonts w:asciiTheme="majorHAnsi" w:hAnsiTheme="majorHAnsi" w:eastAsiaTheme="majorEastAsia" w:cstheme="majorBidi"/>
       <w:b/>
       <w:bCs/>
       <w:color w:val="4F81BD" w:themeColor="accent1"/>
@@ -18549,7 +18624,7 @@
       <w:color w:val="404040" w:themeColor="text1" w:themeTint="BF"/>
     </w:rPr>
   </w:style>
-  <w:style w:type="character" w:customStyle="1" w:styleId="QuoteChar">
+  <w:style w:type="character" w:styleId="QuoteChar" w:customStyle="1">
     <w:name w:val="Quote Char"/>
     <w:basedOn w:val="DefaultParagraphFont"/>
     <w:link w:val="Quote"/>
@@ -18590,12 +18665,12 @@
       <w:spacing w:after="0"/>
     </w:pPr>
     <w:rPr>
-      <w:rFonts w:ascii="Courier New" w:eastAsia="Times New Roman" w:hAnsi="Courier New" w:cs="Courier New"/>
+      <w:rFonts w:ascii="Courier New" w:hAnsi="Courier New" w:eastAsia="Times New Roman" w:cs="Courier New"/>
       <w:sz w:val="20"/>
       <w:szCs w:val="20"/>
     </w:rPr>
   </w:style>
-  <w:style w:type="character" w:customStyle="1" w:styleId="HTMLPreformattedChar">
+  <w:style w:type="character" w:styleId="HTMLPreformattedChar" w:customStyle="1">
     <w:name w:val="HTML Preformatted Char"/>
     <w:basedOn w:val="DefaultParagraphFont"/>
     <w:link w:val="HTMLPreformatted"/>
@@ -18603,7 +18678,7 @@
     <w:semiHidden/>
     <w:rsid w:val="00B94245"/>
     <w:rPr>
-      <w:rFonts w:ascii="Courier New" w:eastAsia="Times New Roman" w:hAnsi="Courier New" w:cs="Courier New"/>
+      <w:rFonts w:ascii="Courier New" w:hAnsi="Courier New" w:eastAsia="Times New Roman" w:cs="Courier New"/>
       <w:sz w:val="20"/>
       <w:szCs w:val="20"/>
     </w:rPr>
@@ -18615,7 +18690,7 @@
     <w:unhideWhenUsed/>
     <w:rsid w:val="00B94245"/>
     <w:rPr>
-      <w:rFonts w:ascii="Courier New" w:eastAsia="Times New Roman" w:hAnsi="Courier New" w:cs="Courier New"/>
+      <w:rFonts w:ascii="Courier New" w:hAnsi="Courier New" w:eastAsia="Times New Roman" w:cs="Courier New"/>
       <w:sz w:val="20"/>
       <w:szCs w:val="20"/>
     </w:rPr>
@@ -18632,14 +18707,14 @@
       <w:shd w:val="clear" w:color="auto" w:fill="E1DFDD"/>
     </w:rPr>
   </w:style>
-  <w:style w:type="character" w:customStyle="1" w:styleId="Heading4Char">
+  <w:style w:type="character" w:styleId="Heading4Char" w:customStyle="1">
     <w:name w:val="Heading 4 Char"/>
     <w:basedOn w:val="DefaultParagraphFont"/>
     <w:link w:val="Heading4"/>
     <w:uiPriority w:val="9"/>
     <w:rsid w:val="00CF6297"/>
     <w:rPr>
-      <w:rFonts w:asciiTheme="majorHAnsi" w:eastAsiaTheme="majorEastAsia" w:hAnsiTheme="majorHAnsi" w:cstheme="majorBidi"/>
+      <w:rFonts w:asciiTheme="majorHAnsi" w:hAnsiTheme="majorHAnsi" w:eastAsiaTheme="majorEastAsia" w:cstheme="majorBidi"/>
       <w:bCs/>
       <w:i/>
       <w:color w:val="4F81BD" w:themeColor="accent1"/>
@@ -18660,7 +18735,7 @@
       <w:szCs w:val="20"/>
     </w:rPr>
   </w:style>
-  <w:style w:type="character" w:customStyle="1" w:styleId="EndnoteTextChar">
+  <w:style w:type="character" w:styleId="EndnoteTextChar" w:customStyle="1">
     <w:name w:val="Endnote Text Char"/>
     <w:basedOn w:val="DefaultParagraphFont"/>
     <w:link w:val="EndnoteText"/>
@@ -18690,7 +18765,7 @@
       <w:spacing w:after="0"/>
     </w:pPr>
   </w:style>
-  <w:style w:type="paragraph" w:customStyle="1" w:styleId="TahomaStandard">
+  <w:style w:type="paragraph" w:styleId="TahomaStandard" w:customStyle="1">
     <w:name w:val="Tahoma_Standard"/>
     <w:basedOn w:val="Normal"/>
     <w:qFormat/>
@@ -18699,13 +18774,13 @@
       <w:spacing w:before="100" w:after="100" w:line="276" w:lineRule="auto"/>
     </w:pPr>
     <w:rPr>
-      <w:rFonts w:ascii="Tahoma" w:eastAsia="Calibri" w:hAnsi="Tahoma" w:cs="Tahoma"/>
+      <w:rFonts w:ascii="Tahoma" w:hAnsi="Tahoma" w:eastAsia="Calibri" w:cs="Tahoma"/>
       <w:color w:val="000000"/>
       <w:sz w:val="21"/>
       <w:szCs w:val="21"/>
     </w:rPr>
   </w:style>
-  <w:style w:type="paragraph" w:customStyle="1" w:styleId="Tahomabulletpoints">
+  <w:style w:type="paragraph" w:styleId="Tahomabulletpoints" w:customStyle="1">
     <w:name w:val="Tahoma_bullet_points"/>
     <w:basedOn w:val="TahomaStandard"/>
     <w:qFormat/>
@@ -18743,7 +18818,7 @@
       <w:spacing w:after="0"/>
     </w:pPr>
   </w:style>
-  <w:style w:type="character" w:customStyle="1" w:styleId="HeaderChar">
+  <w:style w:type="character" w:styleId="HeaderChar" w:customStyle="1">
     <w:name w:val="Header Char"/>
     <w:basedOn w:val="DefaultParagraphFont"/>
     <w:link w:val="Header"/>
@@ -18765,7 +18840,7 @@
       <w:spacing w:after="0"/>
     </w:pPr>
   </w:style>
-  <w:style w:type="character" w:customStyle="1" w:styleId="FooterChar">
+  <w:style w:type="character" w:styleId="FooterChar" w:customStyle="1">
     <w:name w:val="Footer Char"/>
     <w:basedOn w:val="DefaultParagraphFont"/>
     <w:link w:val="Footer"/>
@@ -18781,7 +18856,7 @@
       <w:contextualSpacing/>
     </w:pPr>
   </w:style>
-  <w:style w:type="character" w:customStyle="1" w:styleId="hljs-selector-class">
+  <w:style w:type="character" w:styleId="hljs-selector-class" w:customStyle="1">
     <w:name w:val="hljs-selector-class"/>
     <w:basedOn w:val="DefaultParagraphFont"/>
     <w:rsid w:val="00764A9B"/>

</xml_diff>

<commit_message>
Update on 26 Feb 2025 at 17:40
</commit_message>
<xml_diff>
--- a/02_introduction_to_docx.docx
+++ b/02_introduction_to_docx.docx
@@ -2632,17 +2632,26 @@
         <w:pStyle w:val="BodyText"/>
       </w:pPr>
       <w:r>
+        <w:rPr/>
         <w:t xml:space="preserve">The field name </w:t>
       </w:r>
       <w:r>
+        <w:rPr/>
         <w:t xml:space="preserve">must consist of `##` characters and the name of the </w:t>
       </w:r>
       <w:r>
+        <w:rPr/>
         <w:t xml:space="preserve">field chosen among the following </w:t>
       </w:r>
       <w:r>
+        <w:rPr/>
         <w:t>supported field names:</w:t>
       </w:r>
+    </w:p>
+    <w:p>
+      <w:pPr>
+        <w:pStyle w:val="BodyText"/>
+      </w:pPr>
     </w:p>
     <w:p>
       <w:pPr>
@@ -2651,6 +2660,7 @@
       <w:commentRangeStart w:id="26"/>
       <w:commentRangeStart w:id="27"/>
       <w:r>
+        <w:rPr/>
         <w:t>Supported Fields</w:t>
       </w:r>
       <w:commentRangeEnd w:id="26"/>
@@ -2667,6 +2677,11 @@
         </w:rPr>
         <w:commentReference w:id="27"/>
       </w:r>
+    </w:p>
+    <w:p>
+      <w:pPr>
+        <w:pStyle w:val="BodyText"/>
+      </w:pPr>
     </w:p>
     <w:p>
       <w:pPr>

</xml_diff>

<commit_message>
Update on 27 Feb 2025 at 09:42
</commit_message>
<xml_diff>
--- a/02_introduction_to_docx.docx
+++ b/02_introduction_to_docx.docx
@@ -3084,7 +3084,7 @@
     <w:p>
       <w:r>
         <w:rPr/>
-        <w:t>An error in a field name . For example, `##License` is a valid field name while `#License` or `##Name-of-a-license` are not and will not work.</w:t>
+        <w:t>An error in a field name, even a small typo, will make the Metadata Table row unreadable by the system. For example, `##License` is a valid field name while `#License` or `##Name-of-a-license` are not and will not work.</w:t>
       </w:r>
     </w:p>
     <w:p/>
@@ -13444,34 +13444,8 @@
       <w:commentRangeStart w:id="93"/>
       <w:commentRangeStart w:id="94"/>
       <w:r>
-        <w:t>Please do not add a bibliography</w:t>
-      </w:r>
-      <w:r>
-        <w:t xml:space="preserve"> manually</w:t>
-      </w:r>
-      <w:r>
-        <w:t xml:space="preserve">. </w:t>
-      </w:r>
-      <w:r>
-        <w:t xml:space="preserve">The bibliography will be </w:t>
-      </w:r>
-      <w:r>
-        <w:t xml:space="preserve">automatically </w:t>
-      </w:r>
-      <w:r>
-        <w:t xml:space="preserve">generated for you. Creating a bibliography on your own will duplicate </w:t>
-      </w:r>
-      <w:r>
-        <w:t>an already</w:t>
-      </w:r>
-      <w:r>
-        <w:t xml:space="preserve"> existing </w:t>
-      </w:r>
-      <w:r>
-        <w:t>one</w:t>
-      </w:r>
-      <w:r>
-        <w:t>.</w:t>
+        <w:rPr/>
+        <w:t>IPlease do not add a bibliography manually. The bibliography will be automatically generated for you. Creating a bibliography on your own will duplicate an already existing one.</w:t>
       </w:r>
       <w:commentRangeEnd w:id="93"/>
       <w:r>

</xml_diff>

<commit_message>
Update on 27 Feb 2025 at 12:41
</commit_message>
<xml_diff>
--- a/02_introduction_to_docx.docx
+++ b/02_introduction_to_docx.docx
@@ -4651,31 +4651,8 @@
         <w:pStyle w:val="BodyText"/>
       </w:pPr>
       <w:r>
-        <w:t xml:space="preserve">To enable a navigation to a different part of the same file, you have to cross-reference </w:t>
-      </w:r>
-      <w:r>
-        <w:t>it</w:t>
-      </w:r>
-      <w:r>
-        <w:t>. For tables, figures and equations, you must insert a caption manually before you can cross-reference them</w:t>
-      </w:r>
-      <w:r>
-        <w:t xml:space="preserve">, while for headings a caption is not needed. </w:t>
-      </w:r>
-      <w:r>
-        <w:t>As an</w:t>
-      </w:r>
-      <w:r>
-        <w:t xml:space="preserve"> example, </w:t>
-      </w:r>
-      <w:r>
-        <w:t>you</w:t>
-      </w:r>
-      <w:r>
-        <w:t xml:space="preserve"> </w:t>
-      </w:r>
-      <w:r>
-        <w:t>can navigate to “</w:t>
+        <w:rPr/>
+        <w:t>To enable a navigation to a different part of the same file, you need to cross-reference it. For tables, figures and equations, you must manually insert a caption before you can cross-reference them, while headings do not require a caption. As an example, you can navigate to “</w:t>
       </w:r>
       <w:r>
         <w:fldChar w:fldCharType="begin"/>
@@ -4687,12 +4664,14 @@
         <w:fldChar w:fldCharType="separate"/>
       </w:r>
       <w:r>
+        <w:rPr/>
         <w:t>Inserting Captions</w:t>
       </w:r>
       <w:r>
         <w:fldChar w:fldCharType="end"/>
       </w:r>
       <w:r>
+        <w:rPr/>
         <w:t>” to read about how to insert a caption and to “</w:t>
       </w:r>
       <w:r>
@@ -4705,6 +4684,7 @@
         <w:fldChar w:fldCharType="separate"/>
       </w:r>
       <w:r>
+        <w:rPr/>
         <w:t xml:space="preserve">Figure </w:t>
       </w:r>
       <w:r>
@@ -4717,10 +4697,18 @@
         <w:fldChar w:fldCharType="end"/>
       </w:r>
       <w:r>
-        <w:t xml:space="preserve">” to </w:t>
-      </w:r>
-      <w:r>
-        <w:t>see how to cross-reference other part of the same file.</w:t>
+        <w:rPr/>
+        <w:t xml:space="preserve">” </w:t>
+      </w:r>
+      <w:proofErr w:type="gramStart"/>
+      <w:r>
+        <w:rPr/>
+        <w:t>to</w:t>
+      </w:r>
+      <w:proofErr w:type="gramEnd"/>
+      <w:r>
+        <w:rPr/>
+        <w:t xml:space="preserve"> see how to cross-reference other part of the same file.</w:t>
       </w:r>
     </w:p>
     <w:p>

</xml_diff>

<commit_message>
Update on 06 Mar 2025 at 13:37
</commit_message>
<xml_diff>
--- a/02_introduction_to_docx.docx
+++ b/02_introduction_to_docx.docx
@@ -1392,7 +1392,7 @@
         </w:rPr>
         <w:lastRenderedPageBreak/>
         <w:drawing>
-          <wp:inline distT="0" distB="0" distL="0" distR="0" wp14:anchorId="48292EAF" wp14:editId="6A5A0E9E">
+          <wp:inline distT="0" distB="0" distL="0" distR="0" wp14:anchorId="48292EAF" wp14:editId="69BD3BFB">
             <wp:extent cx="5932806" cy="1155700"/>
             <wp:effectExtent l="0" t="0" r="0" b="6350"/>
             <wp:docPr id="23" name="Picture 23"/>
@@ -12120,19 +12120,7 @@
           <w:rPr>
             <w:rStyle w:val="Hyperlink"/>
           </w:rPr>
-          <w:t>do</w:t>
-        </w:r>
-        <w:r>
-          <w:rPr>
-            <w:rStyle w:val="Hyperlink"/>
-          </w:rPr>
-          <w:t>c</w:t>
-        </w:r>
-        <w:r>
-          <w:rPr>
-            <w:rStyle w:val="Hyperlink"/>
-          </w:rPr>
-          <w:t>umentation</w:t>
+          <w:t>documentation</w:t>
         </w:r>
       </w:hyperlink>
       <w:r>
@@ -12742,7 +12730,7 @@
         <w:t xml:space="preserve"> should be an active field, which can be updated, edited and to which you can toggle field codes to see their internals</w:t>
       </w:r>
       <w:r>
-        <w:t xml:space="preserve"> (see figure </w:t>
+        <w:t xml:space="preserve"> (see </w:t>
       </w:r>
       <w:r>
         <w:fldChar w:fldCharType="begin"/>
@@ -12756,13 +12744,8 @@
       <w:r>
         <w:fldChar w:fldCharType="separate"/>
       </w:r>
-      <w:proofErr w:type="spellStart"/>
-      <w:r>
-        <w:t>Figure</w:t>
-      </w:r>
-      <w:proofErr w:type="spellEnd"/>
-      <w:r>
-        <w:t xml:space="preserve"> 5</w:t>
+      <w:r>
+        <w:t>Figure 5</w:t>
       </w:r>
       <w:r>
         <w:fldChar w:fldCharType="end"/>
@@ -17809,6 +17792,7 @@
   <w:style w:type="character" w:default="1" w:styleId="DefaultParagraphFont">
     <w:name w:val="Default Paragraph Font"/>
     <w:uiPriority w:val="1"/>
+    <w:semiHidden/>
     <w:unhideWhenUsed/>
   </w:style>
   <w:style w:type="table" w:default="1" w:styleId="TableNormal">

</xml_diff>

<commit_message>
Update on 10 Apr 2025 at 12:10
</commit_message>
<xml_diff>
--- a/02_introduction_to_docx.docx
+++ b/02_introduction_to_docx.docx
@@ -1392,7 +1392,7 @@
         </w:rPr>
         <w:lastRenderedPageBreak/>
         <w:drawing>
-          <wp:inline distT="0" distB="0" distL="0" distR="0" wp14:anchorId="48292EAF" wp14:editId="69BD3BFB">
+          <wp:inline distT="0" distB="0" distL="0" distR="0" wp14:anchorId="48292EAF" wp14:editId="22C0E58D">
             <wp:extent cx="5932806" cy="1155700"/>
             <wp:effectExtent l="0" t="0" r="0" b="6350"/>
             <wp:docPr id="23" name="Picture 23"/>
@@ -8069,7 +8069,13 @@
         <w:fldChar w:fldCharType="separate"/>
       </w:r>
       <w:r>
-        <w:t xml:space="preserve">Figure </w:t>
+        <w:t>Fig</w:t>
+      </w:r>
+      <w:r>
+        <w:t>u</w:t>
+      </w:r>
+      <w:r>
+        <w:t xml:space="preserve">re </w:t>
       </w:r>
       <w:r>
         <w:rPr>
@@ -8205,6 +8211,86 @@
           <w:szCs w:val="20"/>
         </w:rPr>
         <w:t>:::</w:t>
+      </w:r>
+    </w:p>
+    <w:p>
+      <w:pPr>
+        <w:pStyle w:val="BodyText"/>
+      </w:pPr>
+    </w:p>
+    <w:p>
+      <w:pPr>
+        <w:pStyle w:val="BodyText"/>
+        <w:jc w:val="both"/>
+      </w:pPr>
+      <w:r>
+        <w:t>If you want t</w:t>
+      </w:r>
+      <w:r>
+        <w:t xml:space="preserve">he number of the figure or table to be shown, </w:t>
+      </w:r>
+      <w:r>
+        <w:t xml:space="preserve">you can do that. </w:t>
+      </w:r>
+      <w:r>
+        <w:t>While in</w:t>
+      </w:r>
+      <w:r>
+        <w:t xml:space="preserve"> the “Insert Hyperlink“ window (see </w:t>
+      </w:r>
+      <w:r>
+        <w:fldChar w:fldCharType="begin"/>
+      </w:r>
+      <w:r>
+        <w:instrText xml:space="preserve"> REF _Ref186656970 \h  \* MERGEFORMAT </w:instrText>
+      </w:r>
+      <w:r>
+        <w:fldChar w:fldCharType="separate"/>
+      </w:r>
+      <w:r>
+        <w:t xml:space="preserve">Figure </w:t>
+      </w:r>
+      <w:r>
+        <w:rPr>
+          <w:noProof/>
+        </w:rPr>
+        <w:t>3</w:t>
+      </w:r>
+      <w:r>
+        <w:fldChar w:fldCharType="end"/>
+      </w:r>
+      <w:r>
+        <w:t>)</w:t>
+      </w:r>
+      <w:r>
+        <w:t>, write the text to display</w:t>
+      </w:r>
+      <w:r>
+        <w:t xml:space="preserve"> replacing the number of referenced figure or table with a placeholder “XXX”. Th</w:t>
+      </w:r>
+      <w:r>
+        <w:t xml:space="preserve">e “XXX” placeholder text will be replaced </w:t>
+      </w:r>
+      <w:r>
+        <w:t xml:space="preserve">by the platform </w:t>
+      </w:r>
+      <w:r>
+        <w:t xml:space="preserve">with </w:t>
+      </w:r>
+      <w:r>
+        <w:t>an</w:t>
+      </w:r>
+      <w:r>
+        <w:t xml:space="preserve"> </w:t>
+      </w:r>
+      <w:r>
+        <w:t xml:space="preserve">appropriate </w:t>
+      </w:r>
+      <w:r>
+        <w:t>number</w:t>
+      </w:r>
+      <w:r>
+        <w:t>.</w:t>
       </w:r>
     </w:p>
     <w:p>
@@ -10414,6 +10500,44 @@
       <w:r>
         <w:br/>
         <w:t>:::</w:t>
+      </w:r>
+    </w:p>
+    <w:p>
+      <w:pPr>
+        <w:pStyle w:val="BodyText"/>
+      </w:pPr>
+      <w:r>
+        <w:t>Videos should be accessible</w:t>
+      </w:r>
+      <w:r>
+        <w:t xml:space="preserve"> for a wide range of audiences, including people with </w:t>
+      </w:r>
+      <w:r>
+        <w:t xml:space="preserve">visual </w:t>
+      </w:r>
+      <w:r>
+        <w:t xml:space="preserve">or hearing </w:t>
+      </w:r>
+      <w:r>
+        <w:t>impairments</w:t>
+      </w:r>
+      <w:r>
+        <w:t xml:space="preserve">. </w:t>
+      </w:r>
+      <w:r>
+        <w:t>For the purposes of making books accessible, w</w:t>
+      </w:r>
+      <w:r>
+        <w:t xml:space="preserve">e highly encourage </w:t>
+      </w:r>
+      <w:r>
+        <w:t>adding transcriptions to videos</w:t>
+      </w:r>
+      <w:r>
+        <w:t xml:space="preserve"> included in the manuscript</w:t>
+      </w:r>
+      <w:r>
+        <w:t>.</w:t>
       </w:r>
     </w:p>
     <w:p>

</xml_diff>